<commit_message>
Minor edits to proposal
</commit_message>
<xml_diff>
--- a/Project_Proposal.docx
+++ b/Project_Proposal.docx
@@ -45,42 +45,16 @@
           <w:sz w:val="16"/>
           <w:szCs w:val="16"/>
         </w:rPr>
-        <w:t xml:space="preserve">Dev Das, James Hennessy, </w:t>
-      </w:r>
+        <w:t xml:space="preserve">Dev Das, James Hennessy, Rahul Kasar, Semi </w:t>
+      </w:r>
+      <w:proofErr w:type="spellStart"/>
       <w:r>
         <w:rPr>
           <w:rFonts w:ascii="Times" w:hAnsi="Times"/>
           <w:sz w:val="16"/>
           <w:szCs w:val="16"/>
         </w:rPr>
-        <w:t xml:space="preserve">Rahul </w:t>
-      </w:r>
-      <w:proofErr w:type="spellStart"/>
-      <w:r>
-        <w:rPr>
-          <w:rFonts w:ascii="Times" w:hAnsi="Times"/>
-          <w:sz w:val="16"/>
-          <w:szCs w:val="16"/>
-        </w:rPr>
-        <w:t>Kasar</w:t>
-      </w:r>
-      <w:proofErr w:type="spellEnd"/>
-      <w:r>
-        <w:rPr>
-          <w:rFonts w:ascii="Times" w:hAnsi="Times"/>
-          <w:sz w:val="16"/>
-          <w:szCs w:val="16"/>
-        </w:rPr>
-        <w:t xml:space="preserve">, Semi </w:t>
-      </w:r>
-      <w:proofErr w:type="spellStart"/>
-      <w:r>
-        <w:rPr>
-          <w:rFonts w:ascii="Times" w:hAnsi="Times"/>
-          <w:sz w:val="16"/>
-          <w:szCs w:val="16"/>
-        </w:rPr>
-        <w:t>Hassaj</w:t>
+        <w:t>Hasaj</w:t>
       </w:r>
       <w:proofErr w:type="spellEnd"/>
     </w:p>
@@ -147,7 +121,55 @@
         <w:rPr>
           <w:rFonts w:ascii="Times" w:hAnsi="Times"/>
         </w:rPr>
-        <w:t>: Provide Blue Bikes a list of bike stands that will benefit from interventions that will improve customer experience and potentially reduce costs and provide brief explanations of these solutions.</w:t>
+        <w:t xml:space="preserve">: Provide Blue Bikes </w:t>
+      </w:r>
+      <w:r>
+        <w:rPr>
+          <w:rFonts w:ascii="Times" w:hAnsi="Times"/>
+        </w:rPr>
+        <w:t>with (1) a</w:t>
+      </w:r>
+      <w:r>
+        <w:rPr>
+          <w:rFonts w:ascii="Times" w:hAnsi="Times"/>
+        </w:rPr>
+        <w:t xml:space="preserve"> list of bike stands that will benefit from interventions </w:t>
+      </w:r>
+      <w:r>
+        <w:rPr>
+          <w:rFonts w:ascii="Times" w:hAnsi="Times"/>
+        </w:rPr>
+        <w:t>aimed to</w:t>
+      </w:r>
+      <w:r>
+        <w:rPr>
+          <w:rFonts w:ascii="Times" w:hAnsi="Times"/>
+        </w:rPr>
+        <w:t xml:space="preserve"> </w:t>
+      </w:r>
+      <w:r>
+        <w:rPr>
+          <w:rFonts w:ascii="Times" w:hAnsi="Times"/>
+        </w:rPr>
+        <w:t xml:space="preserve">both </w:t>
+      </w:r>
+      <w:r>
+        <w:rPr>
+          <w:rFonts w:ascii="Times" w:hAnsi="Times"/>
+        </w:rPr>
+        <w:t>improve customer experience and potentially reduce costs</w:t>
+      </w:r>
+      <w:r>
+        <w:rPr>
+          <w:rFonts w:ascii="Times" w:hAnsi="Times"/>
+        </w:rPr>
+        <w:t xml:space="preserve"> and (2) </w:t>
+      </w:r>
+      <w:r>
+        <w:rPr>
+          <w:rFonts w:ascii="Times" w:hAnsi="Times"/>
+        </w:rPr>
+        <w:t>provide brief explanations of these solutions.</w:t>
       </w:r>
     </w:p>
     <w:p>
@@ -168,6 +190,8 @@
       <w:r>
         <w:rPr>
           <w:rFonts w:ascii="Times" w:hAnsi="Times"/>
+          <w:b/>
+          <w:bCs/>
           <w:i/>
           <w:iCs/>
         </w:rPr>
@@ -195,7 +219,13 @@
         <w:rPr>
           <w:rFonts w:ascii="Times" w:hAnsi="Times"/>
         </w:rPr>
-        <w:t xml:space="preserve">Build a predictive model: Given any time of day what are the amounts of bikes at a station </w:t>
+        <w:t xml:space="preserve">Build a predictive model: Given any time of day </w:t>
+      </w:r>
+      <w:r>
+        <w:rPr>
+          <w:rFonts w:ascii="Times" w:hAnsi="Times"/>
+        </w:rPr>
+        <w:t>how many bikes are at a station.</w:t>
       </w:r>
     </w:p>
     <w:p>
@@ -249,7 +279,31 @@
         <w:rPr>
           <w:rFonts w:ascii="Times" w:hAnsi="Times"/>
         </w:rPr>
-        <w:t xml:space="preserve">Given that a station X at time Y has no bikes, how long will it take for on bike to arrive. </w:t>
+        <w:t xml:space="preserve">Given that </w:t>
+      </w:r>
+      <w:r>
+        <w:rPr>
+          <w:rFonts w:ascii="Times" w:hAnsi="Times"/>
+        </w:rPr>
+        <w:t>s</w:t>
+      </w:r>
+      <w:r>
+        <w:rPr>
+          <w:rFonts w:ascii="Times" w:hAnsi="Times"/>
+        </w:rPr>
+        <w:t xml:space="preserve">tation X at time Y has no bikes, how long will it take for </w:t>
+      </w:r>
+      <w:r>
+        <w:rPr>
+          <w:rFonts w:ascii="Times" w:hAnsi="Times"/>
+        </w:rPr>
+        <w:t xml:space="preserve">a </w:t>
+      </w:r>
+      <w:r>
+        <w:rPr>
+          <w:rFonts w:ascii="Times" w:hAnsi="Times"/>
+        </w:rPr>
+        <w:t xml:space="preserve">bike to arrive. </w:t>
       </w:r>
     </w:p>
     <w:p>
@@ -267,7 +321,19 @@
         <w:rPr>
           <w:rFonts w:ascii="Times" w:hAnsi="Times"/>
         </w:rPr>
-        <w:t>Provide intervention analysis on these stations</w:t>
+        <w:t xml:space="preserve">Provide intervention analysis </w:t>
+      </w:r>
+      <w:r>
+        <w:rPr>
+          <w:rFonts w:ascii="Times" w:hAnsi="Times"/>
+        </w:rPr>
+        <w:t>for</w:t>
+      </w:r>
+      <w:r>
+        <w:rPr>
+          <w:rFonts w:ascii="Times" w:hAnsi="Times"/>
+        </w:rPr>
+        <w:t xml:space="preserve"> these stations</w:t>
       </w:r>
     </w:p>
     <w:p>
@@ -305,6 +371,12 @@
         </w:rPr>
         <w:t>Refill the bike station more</w:t>
       </w:r>
+      <w:r>
+        <w:rPr>
+          <w:rFonts w:ascii="Times" w:hAnsi="Times"/>
+        </w:rPr>
+        <w:t xml:space="preserve"> often</w:t>
+      </w:r>
     </w:p>
     <w:p>
       <w:pPr>
@@ -321,7 +393,19 @@
         <w:rPr>
           <w:rFonts w:ascii="Times" w:hAnsi="Times"/>
         </w:rPr>
-        <w:t xml:space="preserve">Increase already in place infrastructure to restock bike stands more than currently done. </w:t>
+        <w:t xml:space="preserve">Increase </w:t>
+      </w:r>
+      <w:r>
+        <w:rPr>
+          <w:rFonts w:ascii="Times" w:hAnsi="Times"/>
+        </w:rPr>
+        <w:t>current</w:t>
+      </w:r>
+      <w:r>
+        <w:rPr>
+          <w:rFonts w:ascii="Times" w:hAnsi="Times"/>
+        </w:rPr>
+        <w:t xml:space="preserve"> infrastructure to restock bike stands more than currently done. </w:t>
       </w:r>
     </w:p>
     <w:p>
@@ -595,13 +679,7 @@
         <w:rPr>
           <w:rFonts w:ascii="Times" w:hAnsi="Times"/>
         </w:rPr>
-        <w:t>Revenue</w:t>
-      </w:r>
-      <w:r>
-        <w:rPr>
-          <w:rFonts w:ascii="Times" w:hAnsi="Times"/>
-        </w:rPr>
-        <w:t xml:space="preserve"> per month. </w:t>
+        <w:t xml:space="preserve">Revenue per month. </w:t>
       </w:r>
     </w:p>
     <w:p>
@@ -619,7 +697,21 @@
         <w:rPr>
           <w:rFonts w:ascii="Times" w:hAnsi="Times"/>
         </w:rPr>
-        <w:t xml:space="preserve">What are the top 15 single use stations. </w:t>
+        <w:t xml:space="preserve">What are the top 15 single use </w:t>
+      </w:r>
+      <w:proofErr w:type="gramStart"/>
+      <w:r>
+        <w:rPr>
+          <w:rFonts w:ascii="Times" w:hAnsi="Times"/>
+        </w:rPr>
+        <w:t>stations.</w:t>
+      </w:r>
+      <w:proofErr w:type="gramEnd"/>
+      <w:r>
+        <w:rPr>
+          <w:rFonts w:ascii="Times" w:hAnsi="Times"/>
+        </w:rPr>
+        <w:t xml:space="preserve"> </w:t>
       </w:r>
     </w:p>
     <w:p>
@@ -637,7 +729,21 @@
         <w:rPr>
           <w:rFonts w:ascii="Times" w:hAnsi="Times"/>
         </w:rPr>
-        <w:t xml:space="preserve">When are the most single uses occurring. </w:t>
+        <w:t xml:space="preserve">When are the most single uses </w:t>
+      </w:r>
+      <w:proofErr w:type="gramStart"/>
+      <w:r>
+        <w:rPr>
+          <w:rFonts w:ascii="Times" w:hAnsi="Times"/>
+        </w:rPr>
+        <w:t>occurring.</w:t>
+      </w:r>
+      <w:proofErr w:type="gramEnd"/>
+      <w:r>
+        <w:rPr>
+          <w:rFonts w:ascii="Times" w:hAnsi="Times"/>
+        </w:rPr>
+        <w:t xml:space="preserve"> </w:t>
       </w:r>
     </w:p>
     <w:p>
@@ -1129,6 +1235,7 @@
     <w:lsdException w:name="HTML Sample" w:semiHidden="1" w:unhideWhenUsed="1"/>
     <w:lsdException w:name="HTML Typewriter" w:semiHidden="1" w:unhideWhenUsed="1"/>
     <w:lsdException w:name="HTML Variable" w:semiHidden="1" w:unhideWhenUsed="1"/>
+    <w:lsdException w:name="Normal Table" w:semiHidden="1" w:unhideWhenUsed="1"/>
     <w:lsdException w:name="annotation subject" w:semiHidden="1" w:unhideWhenUsed="1"/>
     <w:lsdException w:name="No List" w:semiHidden="1" w:unhideWhenUsed="1"/>
     <w:lsdException w:name="Outline List 1" w:semiHidden="1" w:unhideWhenUsed="1"/>
@@ -1175,8 +1282,10 @@
     <w:lsdException w:name="Table Subtle 2" w:semiHidden="1" w:unhideWhenUsed="1"/>
     <w:lsdException w:name="Table Web 1" w:semiHidden="1" w:unhideWhenUsed="1"/>
     <w:lsdException w:name="Table Web 2" w:semiHidden="1" w:unhideWhenUsed="1"/>
+    <w:lsdException w:name="Table Web 3" w:semiHidden="1" w:unhideWhenUsed="1"/>
     <w:lsdException w:name="Balloon Text" w:semiHidden="1" w:unhideWhenUsed="1"/>
     <w:lsdException w:name="Table Grid" w:uiPriority="39"/>
+    <w:lsdException w:name="Table Theme" w:semiHidden="1" w:unhideWhenUsed="1"/>
     <w:lsdException w:name="Placeholder Text" w:semiHidden="1"/>
     <w:lsdException w:name="No Spacing" w:uiPriority="1" w:qFormat="1"/>
     <w:lsdException w:name="Light Shading" w:uiPriority="60"/>

</xml_diff>

<commit_message>
Revised verbiage on word proposal, still need to add visuals to appendix
</commit_message>
<xml_diff>
--- a/Project_Proposal.docx
+++ b/Project_Proposal.docx
@@ -81,7 +81,7 @@
         <w:rPr>
           <w:rFonts w:ascii="Times" w:hAnsi="Times"/>
         </w:rPr>
-        <w:t xml:space="preserve"> During certain time windows during the day, m</w:t>
+        <w:t xml:space="preserve"> During certain time windows during the day m</w:t>
       </w:r>
       <w:r>
         <w:rPr>
@@ -99,7 +99,19 @@
         <w:rPr>
           <w:rFonts w:ascii="Times" w:hAnsi="Times"/>
         </w:rPr>
-        <w:t xml:space="preserve">customers/potential customers are unable to ride bikes since </w:t>
+        <w:t xml:space="preserve">customers customers are unable to </w:t>
+      </w:r>
+      <w:r>
+        <w:rPr>
+          <w:rFonts w:ascii="Times" w:hAnsi="Times"/>
+        </w:rPr>
+        <w:t>ride</w:t>
+      </w:r>
+      <w:r>
+        <w:rPr>
+          <w:rFonts w:ascii="Times" w:hAnsi="Times"/>
+        </w:rPr>
+        <w:t xml:space="preserve"> since </w:t>
       </w:r>
       <w:r>
         <w:rPr>
@@ -111,7 +123,19 @@
         <w:rPr>
           <w:rFonts w:ascii="Times" w:hAnsi="Times"/>
         </w:rPr>
-        <w:t xml:space="preserve"> bike stands experience high demand and are empty. </w:t>
+        <w:t xml:space="preserve"> </w:t>
+      </w:r>
+      <w:r>
+        <w:rPr>
+          <w:rFonts w:ascii="Times" w:hAnsi="Times"/>
+        </w:rPr>
+        <w:t>bike stands</w:t>
+      </w:r>
+      <w:r>
+        <w:rPr>
+          <w:rFonts w:ascii="Times" w:hAnsi="Times"/>
+        </w:rPr>
+        <w:t xml:space="preserve"> experience high demand and are empty</w:t>
       </w:r>
     </w:p>
     <w:p>
@@ -224,7 +248,6 @@
           <w:rFonts w:ascii="Times" w:hAnsi="Times"/>
           <w:b/>
           <w:bCs/>
-          <w:i/>
           <w:iCs/>
         </w:rPr>
         <w:t>Methodology</w:t>
@@ -250,14 +273,97 @@
       <w:r>
         <w:rPr>
           <w:rFonts w:ascii="Times" w:hAnsi="Times"/>
-        </w:rPr>
-        <w:t xml:space="preserve">Build a predictive model: Given any time of day </w:t>
-      </w:r>
-      <w:r>
-        <w:rPr>
-          <w:rFonts w:ascii="Times" w:hAnsi="Times"/>
-        </w:rPr>
-        <w:t>how many bikes are at a station.</w:t>
+          <w:b/>
+        </w:rPr>
+        <w:t xml:space="preserve">Build a predictive </w:t>
+      </w:r>
+      <w:r>
+        <w:rPr>
+          <w:rFonts w:ascii="Times" w:hAnsi="Times"/>
+          <w:b/>
+        </w:rPr>
+        <w:t xml:space="preserve">analytics </w:t>
+      </w:r>
+      <w:r>
+        <w:rPr>
+          <w:rFonts w:ascii="Times" w:hAnsi="Times"/>
+          <w:b/>
+        </w:rPr>
+        <w:t>model</w:t>
+      </w:r>
+      <w:r>
+        <w:rPr>
+          <w:rFonts w:ascii="Times" w:hAnsi="Times"/>
+          <w:b/>
+        </w:rPr>
+        <w:t xml:space="preserve"> for labeling</w:t>
+      </w:r>
+      <w:r>
+        <w:rPr>
+          <w:rFonts w:ascii="Times" w:hAnsi="Times"/>
+          <w:b/>
+        </w:rPr>
+        <w:t>:</w:t>
+      </w:r>
+      <w:r>
+        <w:rPr>
+          <w:rFonts w:ascii="Times" w:hAnsi="Times"/>
+        </w:rPr>
+        <w:t xml:space="preserve"> Given </w:t>
+      </w:r>
+      <w:r>
+        <w:rPr>
+          <w:rFonts w:ascii="Times" w:hAnsi="Times"/>
+        </w:rPr>
+        <w:t>the</w:t>
+      </w:r>
+      <w:r>
+        <w:rPr>
+          <w:rFonts w:ascii="Times" w:hAnsi="Times"/>
+        </w:rPr>
+        <w:t xml:space="preserve"> time of day</w:t>
+      </w:r>
+      <w:r>
+        <w:rPr>
+          <w:rFonts w:ascii="Times" w:hAnsi="Times"/>
+        </w:rPr>
+        <w:t>,</w:t>
+      </w:r>
+      <w:r>
+        <w:rPr>
+          <w:rFonts w:ascii="Times" w:hAnsi="Times"/>
+        </w:rPr>
+        <w:t xml:space="preserve"> </w:t>
+      </w:r>
+      <w:r>
+        <w:rPr>
+          <w:rFonts w:ascii="Times" w:hAnsi="Times"/>
+        </w:rPr>
+        <w:t xml:space="preserve">predict a label for if there are </w:t>
+      </w:r>
+      <w:r>
+        <w:rPr>
+          <w:rFonts w:ascii="Times" w:hAnsi="Times"/>
+        </w:rPr>
+        <w:t>bikes</w:t>
+      </w:r>
+      <w:r>
+        <w:rPr>
+          <w:rFonts w:ascii="Times" w:hAnsi="Times"/>
+        </w:rPr>
+        <w:t xml:space="preserve"> docked</w:t>
+      </w:r>
+      <w:r>
+        <w:rPr>
+          <w:rFonts w:ascii="Times" w:hAnsi="Times"/>
+        </w:rPr>
+        <w:t xml:space="preserve"> at a station</w:t>
+      </w:r>
+      <w:r>
+        <w:rPr>
+          <w:rFonts w:ascii="Times" w:hAnsi="Times"/>
+        </w:rPr>
+        <w:t xml:space="preserve"> (Yes or No)</w:t>
       </w:r>
     </w:p>
     <w:p>
@@ -275,7 +381,111 @@
         <w:rPr>
           <w:rFonts w:ascii="Times" w:hAnsi="Times"/>
         </w:rPr>
-        <w:t>Could be 0 if it has no bikes, 1 if it has bikes.</w:t>
+        <w:t>Outputs: Labels of 0 or 1 (</w:t>
+      </w:r>
+      <w:r>
+        <w:rPr>
+          <w:rFonts w:ascii="Times" w:hAnsi="Times"/>
+        </w:rPr>
+        <w:t xml:space="preserve">0 if no bikes, 1 if </w:t>
+      </w:r>
+      <w:r>
+        <w:rPr>
+          <w:rFonts w:ascii="Times" w:hAnsi="Times"/>
+        </w:rPr>
+        <w:t>one or more bikes are docked)</w:t>
+      </w:r>
+    </w:p>
+    <w:p>
+      <w:pPr>
+        <w:pStyle w:val="ListParagraph"/>
+        <w:numPr>
+          <w:ilvl w:val="0"/>
+          <w:numId w:val="3"/>
+        </w:numPr>
+        <w:rPr>
+          <w:rFonts w:ascii="Times" w:hAnsi="Times"/>
+        </w:rPr>
+      </w:pPr>
+      <w:r>
+        <w:rPr>
+          <w:rFonts w:ascii="Times" w:hAnsi="Times"/>
+          <w:b/>
+        </w:rPr>
+        <w:t xml:space="preserve">Build a predictive analytics model for </w:t>
+      </w:r>
+      <w:r>
+        <w:rPr>
+          <w:rFonts w:ascii="Times" w:hAnsi="Times"/>
+          <w:b/>
+        </w:rPr>
+        <w:t>wait times:</w:t>
+      </w:r>
+      <w:r>
+        <w:rPr>
+          <w:rFonts w:ascii="Times" w:hAnsi="Times"/>
+        </w:rPr>
+        <w:t xml:space="preserve"> </w:t>
+      </w:r>
+      <w:r>
+        <w:rPr>
+          <w:rFonts w:ascii="Times" w:hAnsi="Times"/>
+        </w:rPr>
+        <w:t xml:space="preserve">Given that </w:t>
+      </w:r>
+      <w:r>
+        <w:rPr>
+          <w:rFonts w:ascii="Times" w:hAnsi="Times"/>
+        </w:rPr>
+        <w:t>s</w:t>
+      </w:r>
+      <w:r>
+        <w:rPr>
+          <w:rFonts w:ascii="Times" w:hAnsi="Times"/>
+        </w:rPr>
+        <w:t xml:space="preserve">tation X at time Y has no bikes, </w:t>
+      </w:r>
+      <w:r>
+        <w:rPr>
+          <w:rFonts w:ascii="Times" w:hAnsi="Times"/>
+        </w:rPr>
+        <w:t>predict</w:t>
+      </w:r>
+      <w:r>
+        <w:rPr>
+          <w:rFonts w:ascii="Times" w:hAnsi="Times"/>
+        </w:rPr>
+        <w:t xml:space="preserve"> how</w:t>
+      </w:r>
+      <w:r>
+        <w:rPr>
+          <w:rFonts w:ascii="Times" w:hAnsi="Times"/>
+        </w:rPr>
+        <w:t xml:space="preserve"> long </w:t>
+      </w:r>
+      <w:r>
+        <w:rPr>
+          <w:rFonts w:ascii="Times" w:hAnsi="Times"/>
+        </w:rPr>
+        <w:t>it will take</w:t>
+      </w:r>
+      <w:r>
+        <w:rPr>
+          <w:rFonts w:ascii="Times" w:hAnsi="Times"/>
+        </w:rPr>
+        <w:t xml:space="preserve"> for </w:t>
+      </w:r>
+      <w:r>
+        <w:rPr>
+          <w:rFonts w:ascii="Times" w:hAnsi="Times"/>
+        </w:rPr>
+        <w:t xml:space="preserve">a </w:t>
+      </w:r>
+      <w:r>
+        <w:rPr>
+          <w:rFonts w:ascii="Times" w:hAnsi="Times"/>
+        </w:rPr>
+        <w:t>bike to arrive</w:t>
       </w:r>
     </w:p>
     <w:p>
@@ -293,7 +503,13 @@
         <w:rPr>
           <w:rFonts w:ascii="Times" w:hAnsi="Times"/>
         </w:rPr>
-        <w:t>This allows us to label our data.</w:t>
+        <w:t>Outputs: A calculated</w:t>
+      </w:r>
+      <w:r>
+        <w:rPr>
+          <w:rFonts w:ascii="Times" w:hAnsi="Times"/>
+        </w:rPr>
+        <w:t xml:space="preserve"> wait time for every station X</w:t>
       </w:r>
     </w:p>
     <w:p>
@@ -310,32 +526,15 @@
       <w:r>
         <w:rPr>
           <w:rFonts w:ascii="Times" w:hAnsi="Times"/>
-        </w:rPr>
-        <w:t xml:space="preserve">Given that </w:t>
-      </w:r>
-      <w:r>
-        <w:rPr>
-          <w:rFonts w:ascii="Times" w:hAnsi="Times"/>
-        </w:rPr>
-        <w:t>s</w:t>
-      </w:r>
-      <w:r>
-        <w:rPr>
-          <w:rFonts w:ascii="Times" w:hAnsi="Times"/>
-        </w:rPr>
-        <w:t xml:space="preserve">tation X at time Y has no bikes, how long will it take for </w:t>
-      </w:r>
-      <w:r>
-        <w:rPr>
-          <w:rFonts w:ascii="Times" w:hAnsi="Times"/>
-        </w:rPr>
-        <w:t xml:space="preserve">a </w:t>
-      </w:r>
-      <w:r>
-        <w:rPr>
-          <w:rFonts w:ascii="Times" w:hAnsi="Times"/>
-        </w:rPr>
-        <w:t xml:space="preserve">bike to arrive. </w:t>
+          <w:b/>
+        </w:rPr>
+        <w:t>Potential Interventions</w:t>
+      </w:r>
+      <w:r>
+        <w:rPr>
+          <w:rFonts w:ascii="Times" w:hAnsi="Times"/>
+        </w:rPr>
+        <w:t>: Provide intervention analysis for stations where wait times are significant</w:t>
       </w:r>
     </w:p>
     <w:p>
@@ -353,7 +552,73 @@
         <w:rPr>
           <w:rFonts w:ascii="Times" w:hAnsi="Times"/>
         </w:rPr>
-        <w:t>Calculate a wait time for every station X</w:t>
+        <w:t xml:space="preserve">Intervention 1: </w:t>
+      </w:r>
+      <w:r>
+        <w:rPr>
+          <w:rFonts w:ascii="Times" w:hAnsi="Times"/>
+        </w:rPr>
+        <w:t>Refill the bike station more</w:t>
+      </w:r>
+      <w:r>
+        <w:rPr>
+          <w:rFonts w:ascii="Times" w:hAnsi="Times"/>
+        </w:rPr>
+        <w:t xml:space="preserve"> often</w:t>
+      </w:r>
+    </w:p>
+    <w:p>
+      <w:pPr>
+        <w:pStyle w:val="ListParagraph"/>
+        <w:numPr>
+          <w:ilvl w:val="2"/>
+          <w:numId w:val="3"/>
+        </w:numPr>
+        <w:rPr>
+          <w:rFonts w:ascii="Times" w:hAnsi="Times"/>
+        </w:rPr>
+      </w:pPr>
+      <w:r>
+        <w:rPr>
+          <w:rFonts w:ascii="Times" w:hAnsi="Times"/>
+        </w:rPr>
+        <w:t xml:space="preserve">Increase </w:t>
+      </w:r>
+      <w:r>
+        <w:rPr>
+          <w:rFonts w:ascii="Times" w:hAnsi="Times"/>
+        </w:rPr>
+        <w:t>current</w:t>
+      </w:r>
+      <w:r>
+        <w:rPr>
+          <w:rFonts w:ascii="Times" w:hAnsi="Times"/>
+        </w:rPr>
+        <w:t xml:space="preserve"> infrastructure to restock bike stands </w:t>
+      </w:r>
+      <w:r>
+        <w:rPr>
+          <w:rFonts w:ascii="Times" w:hAnsi="Times"/>
+        </w:rPr>
+        <w:t>at more frequent occurrences</w:t>
+      </w:r>
+    </w:p>
+    <w:p>
+      <w:pPr>
+        <w:pStyle w:val="ListParagraph"/>
+        <w:numPr>
+          <w:ilvl w:val="2"/>
+          <w:numId w:val="3"/>
+        </w:numPr>
+        <w:rPr>
+          <w:rFonts w:ascii="Times" w:hAnsi="Times"/>
+        </w:rPr>
+      </w:pPr>
+      <w:r>
+        <w:rPr>
+          <w:rFonts w:ascii="Times" w:hAnsi="Times"/>
+        </w:rPr>
+        <w:t>Pros: Satisfies more demand. Cons: High variable cost to restock more often</w:t>
       </w:r>
     </w:p>
     <w:p>
@@ -371,32 +636,26 @@
         <w:rPr>
           <w:rFonts w:ascii="Times" w:hAnsi="Times"/>
         </w:rPr>
-        <w:t xml:space="preserve">Provide intervention analysis </w:t>
-      </w:r>
-      <w:r>
-        <w:rPr>
-          <w:rFonts w:ascii="Times" w:hAnsi="Times"/>
-        </w:rPr>
-        <w:t>for</w:t>
-      </w:r>
-      <w:r>
-        <w:rPr>
-          <w:rFonts w:ascii="Times" w:hAnsi="Times"/>
-        </w:rPr>
-        <w:t xml:space="preserve"> these stations</w:t>
-      </w:r>
-      <w:r>
-        <w:rPr>
-          <w:rFonts w:ascii="Times" w:hAnsi="Times"/>
-        </w:rPr>
-        <w:t xml:space="preserve"> if their wait times are significant</w:t>
+        <w:t xml:space="preserve">Intervention 2: </w:t>
+      </w:r>
+      <w:r>
+        <w:rPr>
+          <w:rFonts w:ascii="Times" w:hAnsi="Times"/>
+        </w:rPr>
+        <w:t>Add more capacity</w:t>
+      </w:r>
+      <w:r>
+        <w:rPr>
+          <w:rFonts w:ascii="Times" w:hAnsi="Times"/>
+        </w:rPr>
+        <w:t xml:space="preserve"> to high demand bike stations</w:t>
       </w:r>
     </w:p>
     <w:p>
       <w:pPr>
         <w:pStyle w:val="ListParagraph"/>
         <w:numPr>
-          <w:ilvl w:val="0"/>
+          <w:ilvl w:val="2"/>
           <w:numId w:val="3"/>
         </w:numPr>
         <w:rPr>
@@ -407,7 +666,43 @@
         <w:rPr>
           <w:rFonts w:ascii="Times" w:hAnsi="Times"/>
         </w:rPr>
-        <w:t>Potential Interventions.</w:t>
+        <w:t>Based on wait times, add more bike docks and bikes to high demand stations so that each o</w:t>
+      </w:r>
+      <w:r>
+        <w:rPr>
+          <w:rFonts w:ascii="Times" w:hAnsi="Times"/>
+        </w:rPr>
+        <w:t xml:space="preserve">f these stands can </w:t>
+      </w:r>
+      <w:r>
+        <w:rPr>
+          <w:rFonts w:ascii="Times" w:hAnsi="Times"/>
+        </w:rPr>
+        <w:t>satisfy customer demand</w:t>
+      </w:r>
+    </w:p>
+    <w:p>
+      <w:pPr>
+        <w:pStyle w:val="ListParagraph"/>
+        <w:numPr>
+          <w:ilvl w:val="2"/>
+          <w:numId w:val="3"/>
+        </w:numPr>
+        <w:rPr>
+          <w:rFonts w:ascii="Times" w:hAnsi="Times"/>
+        </w:rPr>
+      </w:pPr>
+      <w:r>
+        <w:rPr>
+          <w:rFonts w:ascii="Times" w:hAnsi="Times"/>
+        </w:rPr>
+        <w:t>Pros: Solves problem of docks always being full or empty. Cons: High fixed cost of adding new docks</w:t>
+      </w:r>
+      <w:r>
+        <w:rPr>
+          <w:rFonts w:ascii="Times" w:hAnsi="Times"/>
+        </w:rPr>
+        <w:t xml:space="preserve"> </w:t>
       </w:r>
     </w:p>
     <w:p>
@@ -425,13 +720,37 @@
         <w:rPr>
           <w:rFonts w:ascii="Times" w:hAnsi="Times"/>
         </w:rPr>
-        <w:t>Refill the bike station more</w:t>
-      </w:r>
-      <w:r>
-        <w:rPr>
-          <w:rFonts w:ascii="Times" w:hAnsi="Times"/>
-        </w:rPr>
-        <w:t xml:space="preserve"> often</w:t>
+        <w:t xml:space="preserve">Intervention 3: </w:t>
+      </w:r>
+      <w:r>
+        <w:rPr>
+          <w:rFonts w:ascii="Times" w:hAnsi="Times"/>
+        </w:rPr>
+        <w:t>Incentiv</w:t>
+      </w:r>
+      <w:r>
+        <w:rPr>
+          <w:rFonts w:ascii="Times" w:hAnsi="Times"/>
+        </w:rPr>
+        <w:t>ize</w:t>
+      </w:r>
+      <w:r>
+        <w:rPr>
+          <w:rFonts w:ascii="Times" w:hAnsi="Times"/>
+        </w:rPr>
+        <w:t xml:space="preserve"> plans</w:t>
+      </w:r>
+      <w:r>
+        <w:rPr>
+          <w:rFonts w:ascii="Times" w:hAnsi="Times"/>
+        </w:rPr>
+        <w:t xml:space="preserve"> for riders to </w:t>
+      </w:r>
+      <w:r>
+        <w:rPr>
+          <w:rFonts w:ascii="Times" w:hAnsi="Times"/>
+        </w:rPr>
+        <w:t>docks bikes at lower demand stations</w:t>
       </w:r>
     </w:p>
     <w:p>
@@ -449,19 +768,37 @@
         <w:rPr>
           <w:rFonts w:ascii="Times" w:hAnsi="Times"/>
         </w:rPr>
-        <w:t xml:space="preserve">Increase </w:t>
-      </w:r>
-      <w:r>
-        <w:rPr>
-          <w:rFonts w:ascii="Times" w:hAnsi="Times"/>
-        </w:rPr>
-        <w:t>current</w:t>
-      </w:r>
-      <w:r>
-        <w:rPr>
-          <w:rFonts w:ascii="Times" w:hAnsi="Times"/>
-        </w:rPr>
-        <w:t xml:space="preserve"> infrastructure to restock bike stands more than currently done. </w:t>
+        <w:t>Subsidize</w:t>
+      </w:r>
+      <w:r>
+        <w:rPr>
+          <w:rFonts w:ascii="Times" w:hAnsi="Times"/>
+        </w:rPr>
+        <w:t xml:space="preserve"> rides for</w:t>
+      </w:r>
+      <w:r>
+        <w:rPr>
+          <w:rFonts w:ascii="Times" w:hAnsi="Times"/>
+        </w:rPr>
+        <w:t xml:space="preserve"> instances where demand is high so that</w:t>
+      </w:r>
+      <w:r>
+        <w:rPr>
+          <w:rFonts w:ascii="Times" w:hAnsi="Times"/>
+        </w:rPr>
+        <w:t xml:space="preserve"> </w:t>
+      </w:r>
+      <w:r>
+        <w:rPr>
+          <w:rFonts w:ascii="Times" w:hAnsi="Times"/>
+        </w:rPr>
+        <w:t>bikers will park bikes at</w:t>
+      </w:r>
+      <w:r>
+        <w:rPr>
+          <w:rFonts w:ascii="Times" w:hAnsi="Times"/>
+        </w:rPr>
+        <w:t xml:space="preserve"> lower demand areas</w:t>
       </w:r>
     </w:p>
     <w:p>
@@ -479,158 +816,164 @@
         <w:rPr>
           <w:rFonts w:ascii="Times" w:hAnsi="Times"/>
         </w:rPr>
-        <w:t>This is a high cost</w:t>
-      </w:r>
-    </w:p>
-    <w:p>
-      <w:pPr>
-        <w:pStyle w:val="ListParagraph"/>
-        <w:numPr>
-          <w:ilvl w:val="1"/>
-          <w:numId w:val="3"/>
-        </w:numPr>
-        <w:rPr>
-          <w:rFonts w:ascii="Times" w:hAnsi="Times"/>
-        </w:rPr>
-      </w:pPr>
-      <w:r>
-        <w:rPr>
-          <w:rFonts w:ascii="Times" w:hAnsi="Times"/>
-        </w:rPr>
-        <w:t>Add more capacity</w:t>
-      </w:r>
-    </w:p>
-    <w:p>
-      <w:pPr>
-        <w:pStyle w:val="ListParagraph"/>
-        <w:numPr>
-          <w:ilvl w:val="2"/>
-          <w:numId w:val="3"/>
-        </w:numPr>
-        <w:rPr>
-          <w:rFonts w:ascii="Times" w:hAnsi="Times"/>
-        </w:rPr>
-      </w:pPr>
-      <w:r>
-        <w:rPr>
-          <w:rFonts w:ascii="Times" w:hAnsi="Times"/>
-        </w:rPr>
-        <w:t>add 10+? 5+? At each of these stands so it can hold more bikes</w:t>
-      </w:r>
-    </w:p>
-    <w:p>
-      <w:pPr>
-        <w:pStyle w:val="ListParagraph"/>
-        <w:numPr>
-          <w:ilvl w:val="2"/>
-          <w:numId w:val="3"/>
-        </w:numPr>
-        <w:rPr>
-          <w:rFonts w:ascii="Times" w:hAnsi="Times"/>
-        </w:rPr>
-      </w:pPr>
-      <w:r>
-        <w:rPr>
-          <w:rFonts w:ascii="Times" w:hAnsi="Times"/>
-        </w:rPr>
-        <w:t xml:space="preserve">come up with an arbitrary cost. </w:t>
-      </w:r>
-    </w:p>
-    <w:p>
-      <w:pPr>
-        <w:pStyle w:val="ListParagraph"/>
-        <w:numPr>
-          <w:ilvl w:val="1"/>
-          <w:numId w:val="3"/>
-        </w:numPr>
-        <w:rPr>
-          <w:rFonts w:ascii="Times" w:hAnsi="Times"/>
-        </w:rPr>
-      </w:pPr>
-      <w:r>
-        <w:rPr>
-          <w:rFonts w:ascii="Times" w:hAnsi="Times"/>
-        </w:rPr>
-        <w:t>Incentive plans:</w:t>
-      </w:r>
-    </w:p>
-    <w:p>
-      <w:pPr>
-        <w:pStyle w:val="ListParagraph"/>
-        <w:numPr>
-          <w:ilvl w:val="2"/>
-          <w:numId w:val="3"/>
-        </w:numPr>
-        <w:rPr>
-          <w:rFonts w:ascii="Times" w:hAnsi="Times"/>
-        </w:rPr>
-      </w:pPr>
-      <w:r>
-        <w:rPr>
-          <w:rFonts w:ascii="Times" w:hAnsi="Times"/>
-        </w:rPr>
-        <w:t>Subsidize</w:t>
-      </w:r>
-      <w:r>
-        <w:rPr>
-          <w:rFonts w:ascii="Times" w:hAnsi="Times"/>
-        </w:rPr>
-        <w:t>/ give free r</w:t>
-      </w:r>
-      <w:bookmarkStart w:id="0" w:name="_GoBack"/>
-      <w:bookmarkEnd w:id="0"/>
-      <w:r>
-        <w:rPr>
-          <w:rFonts w:ascii="Times" w:hAnsi="Times"/>
-        </w:rPr>
-        <w:t>ides for certain rides and say that will reduce cost by $X amount.</w:t>
-      </w:r>
-    </w:p>
-    <w:p>
-      <w:pPr>
-        <w:pStyle w:val="ListParagraph"/>
-        <w:numPr>
-          <w:ilvl w:val="0"/>
-          <w:numId w:val="3"/>
-        </w:numPr>
-        <w:rPr>
-          <w:rFonts w:ascii="Times" w:hAnsi="Times"/>
-        </w:rPr>
-      </w:pPr>
-      <w:r>
-        <w:rPr>
-          <w:rFonts w:ascii="Times" w:hAnsi="Times"/>
-        </w:rPr>
-        <w:t>Proposals</w:t>
-      </w:r>
-    </w:p>
-    <w:p>
-      <w:pPr>
-        <w:pStyle w:val="ListParagraph"/>
-        <w:numPr>
-          <w:ilvl w:val="1"/>
-          <w:numId w:val="3"/>
-        </w:numPr>
-        <w:rPr>
-          <w:rFonts w:ascii="Times" w:hAnsi="Times"/>
-        </w:rPr>
-      </w:pPr>
-      <w:r>
-        <w:rPr>
-          <w:rFonts w:ascii="Times" w:hAnsi="Times"/>
-        </w:rPr>
-        <w:t>Show how cost effective (or not each intervention is for given arbitrarily defined costs.</w:t>
-      </w:r>
-    </w:p>
-    <w:p>
-      <w:pPr>
-        <w:rPr>
-          <w:rFonts w:ascii="Times" w:hAnsi="Times"/>
-        </w:rPr>
-      </w:pPr>
-    </w:p>
-    <w:p>
-      <w:pPr>
+        <w:t xml:space="preserve">Pros: Cost of moving bikes not fully on </w:t>
+      </w:r>
+      <w:r>
+        <w:rPr>
+          <w:rFonts w:ascii="Times" w:hAnsi="Times"/>
+        </w:rPr>
+        <w:t xml:space="preserve">Blue Bike </w:t>
+      </w:r>
+      <w:r>
+        <w:rPr>
+          <w:rFonts w:ascii="Times" w:hAnsi="Times"/>
+        </w:rPr>
+        <w:t xml:space="preserve">(should reduce cost). Cons: Cost of subsidizing bikes will decrease profit, and </w:t>
+      </w:r>
+      <w:r>
+        <w:rPr>
+          <w:rFonts w:ascii="Times" w:hAnsi="Times"/>
+        </w:rPr>
+        <w:t xml:space="preserve">we </w:t>
+      </w:r>
+      <w:r>
+        <w:rPr>
+          <w:rFonts w:ascii="Times" w:hAnsi="Times"/>
+        </w:rPr>
+        <w:t>must assume users will want to move their bikes to lower demand areas.</w:t>
+      </w:r>
+    </w:p>
+    <w:p>
+      <w:pPr>
+        <w:rPr>
+          <w:rFonts w:ascii="Times" w:hAnsi="Times"/>
+          <w:b/>
+          <w:bCs/>
+        </w:rPr>
+      </w:pPr>
+    </w:p>
+    <w:p>
+      <w:pPr>
+        <w:ind w:left="360"/>
+        <w:rPr>
+          <w:rFonts w:ascii="Times" w:hAnsi="Times"/>
+          <w:b/>
+          <w:bCs/>
+        </w:rPr>
+      </w:pPr>
+    </w:p>
+    <w:p>
+      <w:pPr>
+        <w:ind w:left="360"/>
+        <w:rPr>
+          <w:rFonts w:ascii="Times" w:hAnsi="Times"/>
+          <w:b/>
+          <w:bCs/>
+        </w:rPr>
+      </w:pPr>
+    </w:p>
+    <w:p>
+      <w:pPr>
+        <w:ind w:left="360"/>
+        <w:rPr>
+          <w:rFonts w:ascii="Times" w:hAnsi="Times"/>
+          <w:b/>
+          <w:bCs/>
+        </w:rPr>
+      </w:pPr>
+    </w:p>
+    <w:p>
+      <w:pPr>
+        <w:ind w:left="360"/>
+        <w:rPr>
+          <w:rFonts w:ascii="Times" w:hAnsi="Times"/>
+          <w:b/>
+          <w:bCs/>
+        </w:rPr>
+      </w:pPr>
+    </w:p>
+    <w:p>
+      <w:pPr>
+        <w:ind w:left="360"/>
+        <w:rPr>
+          <w:rFonts w:ascii="Times" w:hAnsi="Times"/>
+          <w:b/>
+          <w:bCs/>
+        </w:rPr>
+      </w:pPr>
+    </w:p>
+    <w:p>
+      <w:pPr>
+        <w:ind w:left="360"/>
+        <w:rPr>
+          <w:rFonts w:ascii="Times" w:hAnsi="Times"/>
+          <w:b/>
+          <w:bCs/>
+        </w:rPr>
+      </w:pPr>
+    </w:p>
+    <w:p>
+      <w:pPr>
+        <w:ind w:left="360"/>
+        <w:rPr>
+          <w:rFonts w:ascii="Times" w:hAnsi="Times"/>
+          <w:b/>
+          <w:bCs/>
+        </w:rPr>
+      </w:pPr>
+    </w:p>
+    <w:p>
+      <w:pPr>
+        <w:ind w:left="360"/>
+        <w:rPr>
+          <w:rFonts w:ascii="Times" w:hAnsi="Times"/>
+          <w:b/>
+          <w:bCs/>
+        </w:rPr>
+      </w:pPr>
+    </w:p>
+    <w:p>
+      <w:pPr>
+        <w:ind w:left="360"/>
+        <w:rPr>
+          <w:rFonts w:ascii="Times" w:hAnsi="Times"/>
+          <w:b/>
+          <w:bCs/>
+        </w:rPr>
+      </w:pPr>
+    </w:p>
+    <w:p>
+      <w:pPr>
+        <w:ind w:left="360"/>
+        <w:rPr>
+          <w:rFonts w:ascii="Times" w:hAnsi="Times"/>
+          <w:b/>
+          <w:bCs/>
+        </w:rPr>
+      </w:pPr>
+    </w:p>
+    <w:p>
+      <w:pPr>
+        <w:ind w:left="360"/>
+        <w:rPr>
+          <w:rFonts w:ascii="Times" w:hAnsi="Times"/>
+          <w:b/>
+          <w:bCs/>
+        </w:rPr>
+      </w:pPr>
+      <w:r>
+        <w:rPr>
+          <w:rFonts w:ascii="Times" w:hAnsi="Times"/>
+          <w:b/>
+          <w:bCs/>
+        </w:rPr>
+        <w:lastRenderedPageBreak/>
+        <w:t>Appendix:</w:t>
+      </w:r>
+    </w:p>
+    <w:p>
+      <w:pPr>
+        <w:ind w:left="360"/>
         <w:rPr>
           <w:rFonts w:ascii="Times" w:hAnsi="Times"/>
           <w:b/>
@@ -707,7 +1050,15 @@
         <w:rPr>
           <w:rFonts w:ascii="Times" w:hAnsi="Times"/>
         </w:rPr>
-        <w:t xml:space="preserve">Top ridings times by place. </w:t>
+        <w:t>Top ridings times by plac</w:t>
+      </w:r>
+      <w:bookmarkStart w:id="0" w:name="_GoBack"/>
+      <w:bookmarkEnd w:id="0"/>
+      <w:r>
+        <w:rPr>
+          <w:rFonts w:ascii="Times" w:hAnsi="Times"/>
+        </w:rPr>
+        <w:t xml:space="preserve">e. </w:t>
       </w:r>
     </w:p>
     <w:p>
@@ -806,60 +1157,6 @@
           <w:rFonts w:ascii="Times" w:hAnsi="Times"/>
         </w:rPr>
       </w:pPr>
-    </w:p>
-    <w:p>
-      <w:pPr>
-        <w:pStyle w:val="ListParagraph"/>
-        <w:ind w:left="2160"/>
-        <w:rPr>
-          <w:rFonts w:ascii="Times" w:hAnsi="Times"/>
-        </w:rPr>
-      </w:pPr>
-    </w:p>
-    <w:p>
-      <w:pPr>
-        <w:pStyle w:val="ListParagraph"/>
-        <w:ind w:left="2160"/>
-        <w:rPr>
-          <w:rFonts w:ascii="Times" w:hAnsi="Times"/>
-        </w:rPr>
-      </w:pPr>
-    </w:p>
-    <w:p>
-      <w:pPr>
-        <w:ind w:left="720" w:hanging="360"/>
-        <w:rPr>
-          <w:rFonts w:ascii="Times" w:hAnsi="Times"/>
-        </w:rPr>
-      </w:pPr>
-      <w:proofErr w:type="spellStart"/>
-      <w:r>
-        <w:rPr>
-          <w:rFonts w:ascii="Times" w:hAnsi="Times"/>
-        </w:rPr>
-        <w:t>daniel</w:t>
-      </w:r>
-      <w:proofErr w:type="spellEnd"/>
-      <w:r>
-        <w:rPr>
-          <w:rFonts w:ascii="Times" w:hAnsi="Times"/>
-        </w:rPr>
-        <w:t xml:space="preserve"> </w:t>
-      </w:r>
-      <w:proofErr w:type="spellStart"/>
-      <w:r>
-        <w:rPr>
-          <w:rFonts w:ascii="Times" w:hAnsi="Times"/>
-        </w:rPr>
-        <w:t>freund</w:t>
-      </w:r>
-      <w:proofErr w:type="spellEnd"/>
-      <w:r>
-        <w:rPr>
-          <w:rFonts w:ascii="Times" w:hAnsi="Times"/>
-        </w:rPr>
-        <w:t xml:space="preserve"> (potential resource)</w:t>
-      </w:r>
     </w:p>
     <w:sectPr>
       <w:pgSz w:w="12240" w:h="15840"/>

</xml_diff>

<commit_message>
Fixed Semi's spelling errors
</commit_message>
<xml_diff>
--- a/Project_Proposal.docx
+++ b/Project_Proposal.docx
@@ -1,6 +1,6 @@
 
 <file path=word/document.xml><?xml version="1.0" encoding="utf-8"?>
-<w:document xmlns:wpc="http://schemas.microsoft.com/office/word/2010/wordprocessingCanvas" xmlns:cx="http://schemas.microsoft.com/office/drawing/2014/chartex" xmlns:cx1="http://schemas.microsoft.com/office/drawing/2015/9/8/chartex" xmlns:cx2="http://schemas.microsoft.com/office/drawing/2015/10/21/chartex" xmlns:cx3="http://schemas.microsoft.com/office/drawing/2016/5/9/chartex" xmlns:cx4="http://schemas.microsoft.com/office/drawing/2016/5/10/chartex" xmlns:cx5="http://schemas.microsoft.com/office/drawing/2016/5/11/chartex" xmlns:cx6="http://schemas.microsoft.com/office/drawing/2016/5/12/chartex" xmlns:cx7="http://schemas.microsoft.com/office/drawing/2016/5/13/chartex" xmlns:cx8="http://schemas.microsoft.com/office/drawing/2016/5/14/chartex" xmlns:mc="http://schemas.openxmlformats.org/markup-compatibility/2006" xmlns:aink="http://schemas.microsoft.com/office/drawing/2016/ink" xmlns:am3d="http://schemas.microsoft.com/office/drawing/2017/model3d" xmlns:o="urn:schemas-microsoft-com:office:office" xmlns:r="http://schemas.openxmlformats.org/officeDocument/2006/relationships" xmlns:m="http://schemas.openxmlformats.org/officeDocument/2006/math" xmlns:v="urn:schemas-microsoft-com:vml" xmlns:wp14="http://schemas.microsoft.com/office/word/2010/wordprocessingDrawing" xmlns:wp="http://schemas.openxmlformats.org/drawingml/2006/wordprocessingDrawing" xmlns:w10="urn:schemas-microsoft-com:office:word" xmlns:w="http://schemas.openxmlformats.org/wordprocessingml/2006/main" xmlns:w14="http://schemas.microsoft.com/office/word/2010/wordml" xmlns:w15="http://schemas.microsoft.com/office/word/2012/wordml" xmlns:w16cex="http://schemas.microsoft.com/office/word/2018/wordml/cex" xmlns:w16cid="http://schemas.microsoft.com/office/word/2016/wordml/cid" xmlns:w16="http://schemas.microsoft.com/office/word/2018/wordml" xmlns:w16sdtdh="http://schemas.microsoft.com/office/word/2020/wordml/sdtdatahash" xmlns:w16se="http://schemas.microsoft.com/office/word/2015/wordml/symex" xmlns:wpg="http://schemas.microsoft.com/office/word/2010/wordprocessingGroup" xmlns:wpi="http://schemas.microsoft.com/office/word/2010/wordprocessingInk" xmlns:wne="http://schemas.microsoft.com/office/word/2006/wordml" xmlns:wps="http://schemas.microsoft.com/office/word/2010/wordprocessingShape" mc:Ignorable="w14 w15 w16se w16cid w16 w16cex w16sdtdh wp14">
+<w:document xmlns:wpc="http://schemas.microsoft.com/office/word/2010/wordprocessingCanvas" xmlns:cx="http://schemas.microsoft.com/office/drawing/2014/chartex" xmlns:cx1="http://schemas.microsoft.com/office/drawing/2015/9/8/chartex" xmlns:cx2="http://schemas.microsoft.com/office/drawing/2015/10/21/chartex" xmlns:cx3="http://schemas.microsoft.com/office/drawing/2016/5/9/chartex" xmlns:cx4="http://schemas.microsoft.com/office/drawing/2016/5/10/chartex" xmlns:cx5="http://schemas.microsoft.com/office/drawing/2016/5/11/chartex" xmlns:cx6="http://schemas.microsoft.com/office/drawing/2016/5/12/chartex" xmlns:cx7="http://schemas.microsoft.com/office/drawing/2016/5/13/chartex" xmlns:cx8="http://schemas.microsoft.com/office/drawing/2016/5/14/chartex" xmlns:mc="http://schemas.openxmlformats.org/markup-compatibility/2006" xmlns:aink="http://schemas.microsoft.com/office/drawing/2016/ink" xmlns:am3d="http://schemas.microsoft.com/office/drawing/2017/model3d" xmlns:o="urn:schemas-microsoft-com:office:office" xmlns:r="http://schemas.openxmlformats.org/officeDocument/2006/relationships" xmlns:m="http://schemas.openxmlformats.org/officeDocument/2006/math" xmlns:v="urn:schemas-microsoft-com:vml" xmlns:wp14="http://schemas.microsoft.com/office/word/2010/wordprocessingDrawing" xmlns:wp="http://schemas.openxmlformats.org/drawingml/2006/wordprocessingDrawing" xmlns:w10="urn:schemas-microsoft-com:office:word" xmlns:w="http://schemas.openxmlformats.org/wordprocessingml/2006/main" xmlns:w14="http://schemas.microsoft.com/office/word/2010/wordml" xmlns:w15="http://schemas.microsoft.com/office/word/2012/wordml" xmlns:w16cid="http://schemas.microsoft.com/office/word/2016/wordml/cid" xmlns:w16se="http://schemas.microsoft.com/office/word/2015/wordml/symex" xmlns:wpg="http://schemas.microsoft.com/office/word/2010/wordprocessingGroup" xmlns:wpi="http://schemas.microsoft.com/office/word/2010/wordprocessingInk" xmlns:wne="http://schemas.microsoft.com/office/word/2006/wordml" xmlns:wps="http://schemas.microsoft.com/office/word/2010/wordprocessingShape" mc:Ignorable="w14 w15 w16se w16cid wp14">
   <w:body>
     <w:p>
       <w:pPr>
@@ -81,7 +81,19 @@
         <w:rPr>
           <w:rFonts w:ascii="Times" w:hAnsi="Times"/>
         </w:rPr>
-        <w:t>Nearly ever Blue Bike user in Boston has experienced wanting to ride a</w:t>
+        <w:t>Nearly ever</w:t>
+      </w:r>
+      <w:r>
+        <w:rPr>
+          <w:rFonts w:ascii="Times" w:hAnsi="Times"/>
+        </w:rPr>
+        <w:t>y</w:t>
+      </w:r>
+      <w:r>
+        <w:rPr>
+          <w:rFonts w:ascii="Times" w:hAnsi="Times"/>
+        </w:rPr>
+        <w:t xml:space="preserve"> Blue Bike user in Boston has experienced wanting to ride a</w:t>
       </w:r>
       <w:r>
         <w:rPr>
@@ -93,7 +105,15 @@
         <w:rPr>
           <w:rFonts w:ascii="Times" w:hAnsi="Times"/>
         </w:rPr>
-        <w:t xml:space="preserve"> bike, only to discover the docking station is empty. Due to </w:t>
+        <w:t xml:space="preserve"> bike, only to discover the docking station is empty. Du</w:t>
+      </w:r>
+      <w:bookmarkStart w:id="0" w:name="_GoBack"/>
+      <w:bookmarkEnd w:id="0"/>
+      <w:r>
+        <w:rPr>
+          <w:rFonts w:ascii="Times" w:hAnsi="Times"/>
+        </w:rPr>
+        <w:t xml:space="preserve">e to </w:t>
       </w:r>
       <w:r>
         <w:rPr>
@@ -129,25 +149,7 @@
         <w:rPr>
           <w:rFonts w:ascii="Times" w:hAnsi="Times"/>
         </w:rPr>
-        <w:t xml:space="preserve">, </w:t>
-      </w:r>
-      <w:r>
-        <w:rPr>
-          <w:rFonts w:ascii="Times" w:hAnsi="Times"/>
-        </w:rPr>
-        <w:t xml:space="preserve">many customers </w:t>
-      </w:r>
-      <w:r>
-        <w:rPr>
-          <w:rFonts w:ascii="Times" w:hAnsi="Times"/>
-        </w:rPr>
-        <w:t>find themselves</w:t>
-      </w:r>
-      <w:r>
-        <w:rPr>
-          <w:rFonts w:ascii="Times" w:hAnsi="Times"/>
-        </w:rPr>
-        <w:t xml:space="preserve"> unable to ride</w:t>
+        <w:t>, many customers find themselves unable to ride</w:t>
       </w:r>
       <w:r>
         <w:rPr>
@@ -694,16 +696,8 @@
         <w:rPr>
           <w:rFonts w:ascii="Times" w:hAnsi="Times"/>
         </w:rPr>
-        <w:t xml:space="preserve"> given a </w:t>
-      </w:r>
-      <w:proofErr w:type="gramStart"/>
-      <w:r>
-        <w:rPr>
-          <w:rFonts w:ascii="Times" w:hAnsi="Times"/>
-        </w:rPr>
-        <w:t>time of day</w:t>
-      </w:r>
-      <w:proofErr w:type="gramEnd"/>
+        <w:t xml:space="preserve"> given a time of day</w:t>
+      </w:r>
       <w:r>
         <w:rPr>
           <w:rFonts w:ascii="Times" w:hAnsi="Times"/>
@@ -1339,7 +1333,7 @@
 </file>
 
 <file path=word/numbering.xml><?xml version="1.0" encoding="utf-8"?>
-<w:numbering xmlns:wpc="http://schemas.microsoft.com/office/word/2010/wordprocessingCanvas" xmlns:cx="http://schemas.microsoft.com/office/drawing/2014/chartex" xmlns:cx1="http://schemas.microsoft.com/office/drawing/2015/9/8/chartex" xmlns:cx2="http://schemas.microsoft.com/office/drawing/2015/10/21/chartex" xmlns:cx3="http://schemas.microsoft.com/office/drawing/2016/5/9/chartex" xmlns:cx4="http://schemas.microsoft.com/office/drawing/2016/5/10/chartex" xmlns:cx5="http://schemas.microsoft.com/office/drawing/2016/5/11/chartex" xmlns:cx6="http://schemas.microsoft.com/office/drawing/2016/5/12/chartex" xmlns:cx7="http://schemas.microsoft.com/office/drawing/2016/5/13/chartex" xmlns:cx8="http://schemas.microsoft.com/office/drawing/2016/5/14/chartex" xmlns:mc="http://schemas.openxmlformats.org/markup-compatibility/2006" xmlns:aink="http://schemas.microsoft.com/office/drawing/2016/ink" xmlns:am3d="http://schemas.microsoft.com/office/drawing/2017/model3d" xmlns:o="urn:schemas-microsoft-com:office:office" xmlns:r="http://schemas.openxmlformats.org/officeDocument/2006/relationships" xmlns:m="http://schemas.openxmlformats.org/officeDocument/2006/math" xmlns:v="urn:schemas-microsoft-com:vml" xmlns:wp14="http://schemas.microsoft.com/office/word/2010/wordprocessingDrawing" xmlns:wp="http://schemas.openxmlformats.org/drawingml/2006/wordprocessingDrawing" xmlns:w10="urn:schemas-microsoft-com:office:word" xmlns:w="http://schemas.openxmlformats.org/wordprocessingml/2006/main" xmlns:w14="http://schemas.microsoft.com/office/word/2010/wordml" xmlns:w15="http://schemas.microsoft.com/office/word/2012/wordml" xmlns:w16cex="http://schemas.microsoft.com/office/word/2018/wordml/cex" xmlns:w16cid="http://schemas.microsoft.com/office/word/2016/wordml/cid" xmlns:w16="http://schemas.microsoft.com/office/word/2018/wordml" xmlns:w16sdtdh="http://schemas.microsoft.com/office/word/2020/wordml/sdtdatahash" xmlns:w16se="http://schemas.microsoft.com/office/word/2015/wordml/symex" xmlns:wpg="http://schemas.microsoft.com/office/word/2010/wordprocessingGroup" xmlns:wpi="http://schemas.microsoft.com/office/word/2010/wordprocessingInk" xmlns:wne="http://schemas.microsoft.com/office/word/2006/wordml" xmlns:wps="http://schemas.microsoft.com/office/word/2010/wordprocessingShape" mc:Ignorable="w14 w15 w16se w16cid w16 w16cex w16sdtdh wp14">
+<w:numbering xmlns:wpc="http://schemas.microsoft.com/office/word/2010/wordprocessingCanvas" xmlns:cx="http://schemas.microsoft.com/office/drawing/2014/chartex" xmlns:cx1="http://schemas.microsoft.com/office/drawing/2015/9/8/chartex" xmlns:cx2="http://schemas.microsoft.com/office/drawing/2015/10/21/chartex" xmlns:cx3="http://schemas.microsoft.com/office/drawing/2016/5/9/chartex" xmlns:cx4="http://schemas.microsoft.com/office/drawing/2016/5/10/chartex" xmlns:cx5="http://schemas.microsoft.com/office/drawing/2016/5/11/chartex" xmlns:cx6="http://schemas.microsoft.com/office/drawing/2016/5/12/chartex" xmlns:cx7="http://schemas.microsoft.com/office/drawing/2016/5/13/chartex" xmlns:cx8="http://schemas.microsoft.com/office/drawing/2016/5/14/chartex" xmlns:mc="http://schemas.openxmlformats.org/markup-compatibility/2006" xmlns:aink="http://schemas.microsoft.com/office/drawing/2016/ink" xmlns:am3d="http://schemas.microsoft.com/office/drawing/2017/model3d" xmlns:o="urn:schemas-microsoft-com:office:office" xmlns:r="http://schemas.openxmlformats.org/officeDocument/2006/relationships" xmlns:m="http://schemas.openxmlformats.org/officeDocument/2006/math" xmlns:v="urn:schemas-microsoft-com:vml" xmlns:wp14="http://schemas.microsoft.com/office/word/2010/wordprocessingDrawing" xmlns:wp="http://schemas.openxmlformats.org/drawingml/2006/wordprocessingDrawing" xmlns:w10="urn:schemas-microsoft-com:office:word" xmlns:w="http://schemas.openxmlformats.org/wordprocessingml/2006/main" xmlns:w14="http://schemas.microsoft.com/office/word/2010/wordml" xmlns:w15="http://schemas.microsoft.com/office/word/2012/wordml" xmlns:w16cid="http://schemas.microsoft.com/office/word/2016/wordml/cid" xmlns:w16se="http://schemas.microsoft.com/office/word/2015/wordml/symex" xmlns:wpg="http://schemas.microsoft.com/office/word/2010/wordprocessingGroup" xmlns:wpi="http://schemas.microsoft.com/office/word/2010/wordprocessingInk" xmlns:wne="http://schemas.microsoft.com/office/word/2006/wordml" xmlns:wps="http://schemas.microsoft.com/office/word/2010/wordprocessingShape" mc:Ignorable="w14 w15 w16se w16cid wp14">
   <w:abstractNum w:abstractNumId="0" w15:restartNumberingAfterBreak="0">
     <w:nsid w:val="06563E38"/>
     <w:multiLevelType w:val="hybridMultilevel"/>
@@ -1713,7 +1707,7 @@
 </file>
 
 <file path=word/styles.xml><?xml version="1.0" encoding="utf-8"?>
-<w:styles xmlns:mc="http://schemas.openxmlformats.org/markup-compatibility/2006" xmlns:r="http://schemas.openxmlformats.org/officeDocument/2006/relationships" xmlns:w="http://schemas.openxmlformats.org/wordprocessingml/2006/main" xmlns:w14="http://schemas.microsoft.com/office/word/2010/wordml" xmlns:w15="http://schemas.microsoft.com/office/word/2012/wordml" xmlns:w16cex="http://schemas.microsoft.com/office/word/2018/wordml/cex" xmlns:w16cid="http://schemas.microsoft.com/office/word/2016/wordml/cid" xmlns:w16="http://schemas.microsoft.com/office/word/2018/wordml" xmlns:w16sdtdh="http://schemas.microsoft.com/office/word/2020/wordml/sdtdatahash" xmlns:w16se="http://schemas.microsoft.com/office/word/2015/wordml/symex" mc:Ignorable="w14 w15 w16se w16cid w16 w16cex w16sdtdh">
+<w:styles xmlns:mc="http://schemas.openxmlformats.org/markup-compatibility/2006" xmlns:r="http://schemas.openxmlformats.org/officeDocument/2006/relationships" xmlns:w="http://schemas.openxmlformats.org/wordprocessingml/2006/main" xmlns:w14="http://schemas.microsoft.com/office/word/2010/wordml" xmlns:w15="http://schemas.microsoft.com/office/word/2012/wordml" xmlns:w16cid="http://schemas.microsoft.com/office/word/2016/wordml/cid" xmlns:w16se="http://schemas.microsoft.com/office/word/2015/wordml/symex" mc:Ignorable="w14 w15 w16se w16cid">
   <w:docDefaults>
     <w:rPrDefault>
       <w:rPr>
@@ -1725,7 +1719,7 @@
     </w:rPrDefault>
     <w:pPrDefault/>
   </w:docDefaults>
-  <w:latentStyles w:defLockedState="0" w:defUIPriority="99" w:defSemiHidden="0" w:defUnhideWhenUsed="0" w:defQFormat="0" w:count="376">
+  <w:latentStyles w:defLockedState="0" w:defUIPriority="99" w:defSemiHidden="0" w:defUnhideWhenUsed="0" w:defQFormat="0" w:count="375">
     <w:lsdException w:name="Normal" w:uiPriority="0" w:qFormat="1"/>
     <w:lsdException w:name="heading 1" w:uiPriority="9" w:qFormat="1"/>
     <w:lsdException w:name="heading 2" w:semiHidden="1" w:uiPriority="9" w:unhideWhenUsed="1" w:qFormat="1"/>
@@ -1831,6 +1825,7 @@
     <w:lsdException w:name="HTML Sample" w:semiHidden="1" w:unhideWhenUsed="1"/>
     <w:lsdException w:name="HTML Typewriter" w:semiHidden="1" w:unhideWhenUsed="1"/>
     <w:lsdException w:name="HTML Variable" w:semiHidden="1" w:unhideWhenUsed="1"/>
+    <w:lsdException w:name="Normal Table" w:semiHidden="1" w:unhideWhenUsed="1"/>
     <w:lsdException w:name="annotation subject" w:semiHidden="1" w:unhideWhenUsed="1"/>
     <w:lsdException w:name="No List" w:semiHidden="1" w:unhideWhenUsed="1"/>
     <w:lsdException w:name="Outline List 1" w:semiHidden="1" w:unhideWhenUsed="1"/>
@@ -1877,8 +1872,10 @@
     <w:lsdException w:name="Table Subtle 2" w:semiHidden="1" w:unhideWhenUsed="1"/>
     <w:lsdException w:name="Table Web 1" w:semiHidden="1" w:unhideWhenUsed="1"/>
     <w:lsdException w:name="Table Web 2" w:semiHidden="1" w:unhideWhenUsed="1"/>
+    <w:lsdException w:name="Table Web 3" w:semiHidden="1" w:unhideWhenUsed="1"/>
     <w:lsdException w:name="Balloon Text" w:semiHidden="1" w:unhideWhenUsed="1"/>
     <w:lsdException w:name="Table Grid" w:uiPriority="39"/>
+    <w:lsdException w:name="Table Theme" w:semiHidden="1" w:unhideWhenUsed="1"/>
     <w:lsdException w:name="Placeholder Text" w:semiHidden="1"/>
     <w:lsdException w:name="No Spacing" w:uiPriority="1" w:qFormat="1"/>
     <w:lsdException w:name="Light Shading" w:uiPriority="60"/>
@@ -2098,7 +2095,6 @@
     <w:lsdException w:name="Smart Hyperlink" w:semiHidden="1" w:unhideWhenUsed="1"/>
     <w:lsdException w:name="Hashtag" w:semiHidden="1" w:unhideWhenUsed="1"/>
     <w:lsdException w:name="Unresolved Mention" w:semiHidden="1" w:unhideWhenUsed="1"/>
-    <w:lsdException w:name="Smart Link" w:semiHidden="1" w:unhideWhenUsed="1"/>
   </w:latentStyles>
   <w:style w:type="paragraph" w:default="1" w:styleId="Normal">
     <w:name w:val="Normal"/>

</xml_diff>

<commit_message>
Added graphs to proposal
</commit_message>
<xml_diff>
--- a/Project_Proposal.docx
+++ b/Project_Proposal.docx
@@ -81,7 +81,19 @@
         <w:rPr>
           <w:rFonts w:ascii="Times" w:hAnsi="Times"/>
         </w:rPr>
-        <w:t>Nearly ever Blue Bike user in Boston has experienced wanting to ride a</w:t>
+        <w:t>Nearly ever</w:t>
+      </w:r>
+      <w:r>
+        <w:rPr>
+          <w:rFonts w:ascii="Times" w:hAnsi="Times"/>
+        </w:rPr>
+        <w:t>y</w:t>
+      </w:r>
+      <w:r>
+        <w:rPr>
+          <w:rFonts w:ascii="Times" w:hAnsi="Times"/>
+        </w:rPr>
+        <w:t xml:space="preserve"> Blue Bike user in Boston has experienced wanting to ride a</w:t>
       </w:r>
       <w:r>
         <w:rPr>
@@ -129,25 +141,7 @@
         <w:rPr>
           <w:rFonts w:ascii="Times" w:hAnsi="Times"/>
         </w:rPr>
-        <w:t xml:space="preserve">, </w:t>
-      </w:r>
-      <w:r>
-        <w:rPr>
-          <w:rFonts w:ascii="Times" w:hAnsi="Times"/>
-        </w:rPr>
-        <w:t xml:space="preserve">many customers </w:t>
-      </w:r>
-      <w:r>
-        <w:rPr>
-          <w:rFonts w:ascii="Times" w:hAnsi="Times"/>
-        </w:rPr>
-        <w:t>find themselves</w:t>
-      </w:r>
-      <w:r>
-        <w:rPr>
-          <w:rFonts w:ascii="Times" w:hAnsi="Times"/>
-        </w:rPr>
-        <w:t xml:space="preserve"> unable to ride</w:t>
+        <w:t>, many customers find themselves unable to ride</w:t>
       </w:r>
       <w:r>
         <w:rPr>
@@ -694,16 +688,8 @@
         <w:rPr>
           <w:rFonts w:ascii="Times" w:hAnsi="Times"/>
         </w:rPr>
-        <w:t xml:space="preserve"> given a </w:t>
-      </w:r>
-      <w:proofErr w:type="gramStart"/>
-      <w:r>
-        <w:rPr>
-          <w:rFonts w:ascii="Times" w:hAnsi="Times"/>
-        </w:rPr>
-        <w:t>time of day</w:t>
-      </w:r>
-      <w:proofErr w:type="gramEnd"/>
+        <w:t xml:space="preserve"> given a time of day</w:t>
+      </w:r>
       <w:r>
         <w:rPr>
           <w:rFonts w:ascii="Times" w:hAnsi="Times"/>
@@ -1192,7 +1178,7 @@
         <w:rPr>
           <w:rFonts w:ascii="Times" w:hAnsi="Times"/>
         </w:rPr>
-        <w:t xml:space="preserve">Top stations by time. </w:t>
+        <w:t xml:space="preserve">Revenue: Member # *Member </w:t>
       </w:r>
     </w:p>
     <w:p>
@@ -1210,7 +1196,7 @@
         <w:rPr>
           <w:rFonts w:ascii="Times" w:hAnsi="Times"/>
         </w:rPr>
-        <w:t xml:space="preserve">Top riding times. </w:t>
+        <w:t xml:space="preserve">Revenue per month. </w:t>
       </w:r>
     </w:p>
     <w:p>
@@ -1228,7 +1214,7 @@
         <w:rPr>
           <w:rFonts w:ascii="Times" w:hAnsi="Times"/>
         </w:rPr>
-        <w:t xml:space="preserve">Top ridings times by place. </w:t>
+        <w:t xml:space="preserve">What are the top 15 single use stations. </w:t>
       </w:r>
     </w:p>
     <w:p>
@@ -1246,7 +1232,7 @@
         <w:rPr>
           <w:rFonts w:ascii="Times" w:hAnsi="Times"/>
         </w:rPr>
-        <w:t xml:space="preserve">Revenue: Member # *Member </w:t>
+        <w:t xml:space="preserve">When are the most single uses occurring. </w:t>
       </w:r>
     </w:p>
     <w:p>
@@ -1264,61 +1250,180 @@
         <w:rPr>
           <w:rFonts w:ascii="Times" w:hAnsi="Times"/>
         </w:rPr>
-        <w:t xml:space="preserve">Revenue per month. </w:t>
-      </w:r>
-    </w:p>
-    <w:p>
-      <w:pPr>
-        <w:pStyle w:val="ListParagraph"/>
-        <w:numPr>
-          <w:ilvl w:val="1"/>
-          <w:numId w:val="1"/>
-        </w:numPr>
-        <w:rPr>
-          <w:rFonts w:ascii="Times" w:hAnsi="Times"/>
-        </w:rPr>
-      </w:pPr>
-      <w:r>
-        <w:rPr>
-          <w:rFonts w:ascii="Times" w:hAnsi="Times"/>
-        </w:rPr>
-        <w:t xml:space="preserve">What are the top 15 single use stations. </w:t>
-      </w:r>
-    </w:p>
-    <w:p>
-      <w:pPr>
-        <w:pStyle w:val="ListParagraph"/>
-        <w:numPr>
-          <w:ilvl w:val="1"/>
-          <w:numId w:val="1"/>
-        </w:numPr>
-        <w:rPr>
-          <w:rFonts w:ascii="Times" w:hAnsi="Times"/>
-        </w:rPr>
-      </w:pPr>
-      <w:r>
-        <w:rPr>
-          <w:rFonts w:ascii="Times" w:hAnsi="Times"/>
-        </w:rPr>
-        <w:t xml:space="preserve">When are the most single uses occurring. </w:t>
-      </w:r>
-    </w:p>
-    <w:p>
-      <w:pPr>
-        <w:pStyle w:val="ListParagraph"/>
-        <w:numPr>
-          <w:ilvl w:val="1"/>
-          <w:numId w:val="1"/>
-        </w:numPr>
-        <w:rPr>
-          <w:rFonts w:ascii="Times" w:hAnsi="Times"/>
-        </w:rPr>
-      </w:pPr>
-      <w:r>
-        <w:rPr>
-          <w:rFonts w:ascii="Times" w:hAnsi="Times"/>
-        </w:rPr>
         <w:t xml:space="preserve">Calculate yearly revenue. </w:t>
+      </w:r>
+    </w:p>
+    <w:p>
+      <w:pPr>
+        <w:rPr>
+          <w:rFonts w:ascii="Times" w:hAnsi="Times"/>
+        </w:rPr>
+      </w:pPr>
+    </w:p>
+    <w:p>
+      <w:pPr>
+        <w:rPr>
+          <w:rFonts w:ascii="Times" w:hAnsi="Times"/>
+        </w:rPr>
+      </w:pPr>
+    </w:p>
+    <w:p>
+      <w:pPr>
+        <w:rPr>
+          <w:rFonts w:ascii="Times" w:hAnsi="Times"/>
+        </w:rPr>
+      </w:pPr>
+      <w:r>
+        <w:drawing>
+          <wp:inline distT="0" distB="0" distL="0" distR="0" wp14:anchorId="599D391B" wp14:editId="648E439B">
+            <wp:extent cx="5943600" cy="2486025"/>
+            <wp:effectExtent l="0" t="0" r="0" b="9525"/>
+            <wp:docPr id="1" name="Picture 1" descr="Chart&#10;&#10;Description automatically generated"/>
+            <wp:cNvGraphicFramePr>
+              <a:graphicFrameLocks xmlns:a="http://schemas.openxmlformats.org/drawingml/2006/main" noChangeAspect="1"/>
+            </wp:cNvGraphicFramePr>
+            <a:graphic xmlns:a="http://schemas.openxmlformats.org/drawingml/2006/main">
+              <a:graphicData uri="http://schemas.openxmlformats.org/drawingml/2006/picture">
+                <pic:pic xmlns:pic="http://schemas.openxmlformats.org/drawingml/2006/picture">
+                  <pic:nvPicPr>
+                    <pic:cNvPr id="1" name="Picture 1" descr="Chart&#10;&#10;Description automatically generated"/>
+                    <pic:cNvPicPr/>
+                  </pic:nvPicPr>
+                  <pic:blipFill>
+                    <a:blip r:embed="rId5"/>
+                    <a:stretch>
+                      <a:fillRect/>
+                    </a:stretch>
+                  </pic:blipFill>
+                  <pic:spPr>
+                    <a:xfrm>
+                      <a:off x="0" y="0"/>
+                      <a:ext cx="5943600" cy="2486025"/>
+                    </a:xfrm>
+                    <a:prstGeom prst="rect">
+                      <a:avLst/>
+                    </a:prstGeom>
+                  </pic:spPr>
+                </pic:pic>
+              </a:graphicData>
+            </a:graphic>
+          </wp:inline>
+        </w:drawing>
+      </w:r>
+    </w:p>
+    <w:p>
+      <w:pPr>
+        <w:rPr>
+          <w:rFonts w:ascii="Times" w:hAnsi="Times"/>
+        </w:rPr>
+      </w:pPr>
+      <w:r>
+        <w:rPr>
+          <w:noProof/>
+        </w:rPr>
+        <mc:AlternateContent>
+          <mc:Choice Requires="wps">
+            <w:drawing>
+              <wp:inline distT="0" distB="0" distL="0" distR="0" wp14:anchorId="281EB28C" wp14:editId="67B3B87E">
+                <wp:extent cx="326390" cy="326390"/>
+                <wp:effectExtent l="0" t="0" r="0" b="0"/>
+                <wp:docPr id="4" name="Rectangle 4"/>
+                <wp:cNvGraphicFramePr>
+                  <a:graphicFrameLocks xmlns:a="http://schemas.openxmlformats.org/drawingml/2006/main" noChangeAspect="1"/>
+                </wp:cNvGraphicFramePr>
+                <a:graphic xmlns:a="http://schemas.openxmlformats.org/drawingml/2006/main">
+                  <a:graphicData uri="http://schemas.microsoft.com/office/word/2010/wordprocessingShape">
+                    <wps:wsp>
+                      <wps:cNvSpPr>
+                        <a:spLocks noChangeAspect="1" noChangeArrowheads="1"/>
+                      </wps:cNvSpPr>
+                      <wps:spPr bwMode="auto">
+                        <a:xfrm>
+                          <a:off x="0" y="0"/>
+                          <a:ext cx="326390" cy="326390"/>
+                        </a:xfrm>
+                        <a:prstGeom prst="rect">
+                          <a:avLst/>
+                        </a:prstGeom>
+                        <a:noFill/>
+                        <a:ln>
+                          <a:noFill/>
+                        </a:ln>
+                        <a:extLst>
+                          <a:ext uri="{909E8E84-426E-40DD-AFC4-6F175D3DCCD1}">
+                            <a14:hiddenFill xmlns:a14="http://schemas.microsoft.com/office/drawing/2010/main">
+                              <a:solidFill>
+                                <a:srgbClr val="FFFFFF"/>
+                              </a:solidFill>
+                            </a14:hiddenFill>
+                          </a:ext>
+                          <a:ext uri="{91240B29-F687-4F45-9708-019B960494DF}">
+                            <a14:hiddenLine xmlns:a14="http://schemas.microsoft.com/office/drawing/2010/main" w="9525">
+                              <a:solidFill>
+                                <a:srgbClr val="000000"/>
+                              </a:solidFill>
+                              <a:miter lim="800000"/>
+                              <a:headEnd/>
+                              <a:tailEnd/>
+                            </a14:hiddenLine>
+                          </a:ext>
+                        </a:extLst>
+                      </wps:spPr>
+                      <wps:bodyPr rot="0" vert="horz" wrap="square" lIns="91440" tIns="45720" rIns="91440" bIns="45720" anchor="t" anchorCtr="0" upright="1">
+                        <a:noAutofit/>
+                      </wps:bodyPr>
+                    </wps:wsp>
+                  </a:graphicData>
+                </a:graphic>
+              </wp:inline>
+            </w:drawing>
+          </mc:Choice>
+          <mc:Fallback>
+            <w:pict>
+              <v:rect w14:anchorId="4461BC12" id="Rectangle 4" o:spid="_x0000_s1026" style="width:25.7pt;height:25.7pt;visibility:visible;mso-wrap-style:square;mso-left-percent:-10001;mso-top-percent:-10001;mso-position-horizontal:absolute;mso-position-horizontal-relative:char;mso-position-vertical:absolute;mso-position-vertical-relative:line;mso-left-percent:-10001;mso-top-percent:-10001;v-text-anchor:top" o:gfxdata="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" filled="f" stroked="f">
+                <o:lock v:ext="edit" aspectratio="t"/>
+                <w10:anchorlock/>
+              </v:rect>
+            </w:pict>
+          </mc:Fallback>
+        </mc:AlternateContent>
+      </w:r>
+      <w:r>
+        <w:drawing>
+          <wp:inline distT="0" distB="0" distL="0" distR="0" wp14:anchorId="77D694CB" wp14:editId="0BCF12B7">
+            <wp:extent cx="5943600" cy="2486025"/>
+            <wp:effectExtent l="0" t="0" r="0" b="9525"/>
+            <wp:docPr id="5" name="Picture 5" descr="Chart&#10;&#10;Description automatically generated"/>
+            <wp:cNvGraphicFramePr>
+              <a:graphicFrameLocks xmlns:a="http://schemas.openxmlformats.org/drawingml/2006/main" noChangeAspect="1"/>
+            </wp:cNvGraphicFramePr>
+            <a:graphic xmlns:a="http://schemas.openxmlformats.org/drawingml/2006/main">
+              <a:graphicData uri="http://schemas.openxmlformats.org/drawingml/2006/picture">
+                <pic:pic xmlns:pic="http://schemas.openxmlformats.org/drawingml/2006/picture">
+                  <pic:nvPicPr>
+                    <pic:cNvPr id="5" name="Picture 5" descr="Chart&#10;&#10;Description automatically generated"/>
+                    <pic:cNvPicPr/>
+                  </pic:nvPicPr>
+                  <pic:blipFill>
+                    <a:blip r:embed="rId6"/>
+                    <a:stretch>
+                      <a:fillRect/>
+                    </a:stretch>
+                  </pic:blipFill>
+                  <pic:spPr>
+                    <a:xfrm>
+                      <a:off x="0" y="0"/>
+                      <a:ext cx="5943600" cy="2486025"/>
+                    </a:xfrm>
+                    <a:prstGeom prst="rect">
+                      <a:avLst/>
+                    </a:prstGeom>
+                  </pic:spPr>
+                </pic:pic>
+              </a:graphicData>
+            </a:graphic>
+          </wp:inline>
+        </w:drawing>
       </w:r>
     </w:p>
     <w:p>
@@ -1831,6 +1936,7 @@
     <w:lsdException w:name="HTML Sample" w:semiHidden="1" w:unhideWhenUsed="1"/>
     <w:lsdException w:name="HTML Typewriter" w:semiHidden="1" w:unhideWhenUsed="1"/>
     <w:lsdException w:name="HTML Variable" w:semiHidden="1" w:unhideWhenUsed="1"/>
+    <w:lsdException w:name="Normal Table" w:semiHidden="1" w:unhideWhenUsed="1"/>
     <w:lsdException w:name="annotation subject" w:semiHidden="1" w:unhideWhenUsed="1"/>
     <w:lsdException w:name="No List" w:semiHidden="1" w:unhideWhenUsed="1"/>
     <w:lsdException w:name="Outline List 1" w:semiHidden="1" w:unhideWhenUsed="1"/>
@@ -1877,8 +1983,10 @@
     <w:lsdException w:name="Table Subtle 2" w:semiHidden="1" w:unhideWhenUsed="1"/>
     <w:lsdException w:name="Table Web 1" w:semiHidden="1" w:unhideWhenUsed="1"/>
     <w:lsdException w:name="Table Web 2" w:semiHidden="1" w:unhideWhenUsed="1"/>
+    <w:lsdException w:name="Table Web 3" w:semiHidden="1" w:unhideWhenUsed="1"/>
     <w:lsdException w:name="Balloon Text" w:semiHidden="1" w:unhideWhenUsed="1"/>
     <w:lsdException w:name="Table Grid" w:uiPriority="39"/>
+    <w:lsdException w:name="Table Theme" w:semiHidden="1" w:unhideWhenUsed="1"/>
     <w:lsdException w:name="Placeholder Text" w:semiHidden="1"/>
     <w:lsdException w:name="No Spacing" w:uiPriority="1" w:qFormat="1"/>
     <w:lsdException w:name="Light Shading" w:uiPriority="60"/>

</xml_diff>

<commit_message>
Made minor changes to proposal doc
</commit_message>
<xml_diff>
--- a/Project_Proposal.docx
+++ b/Project_Proposal.docx
@@ -1,6 +1,6 @@
 
 <file path=word/document.xml><?xml version="1.0" encoding="utf-8"?>
-<w:document xmlns:wpc="http://schemas.microsoft.com/office/word/2010/wordprocessingCanvas" xmlns:cx="http://schemas.microsoft.com/office/drawing/2014/chartex" xmlns:cx1="http://schemas.microsoft.com/office/drawing/2015/9/8/chartex" xmlns:cx2="http://schemas.microsoft.com/office/drawing/2015/10/21/chartex" xmlns:cx3="http://schemas.microsoft.com/office/drawing/2016/5/9/chartex" xmlns:cx4="http://schemas.microsoft.com/office/drawing/2016/5/10/chartex" xmlns:cx5="http://schemas.microsoft.com/office/drawing/2016/5/11/chartex" xmlns:cx6="http://schemas.microsoft.com/office/drawing/2016/5/12/chartex" xmlns:cx7="http://schemas.microsoft.com/office/drawing/2016/5/13/chartex" xmlns:cx8="http://schemas.microsoft.com/office/drawing/2016/5/14/chartex" xmlns:mc="http://schemas.openxmlformats.org/markup-compatibility/2006" xmlns:aink="http://schemas.microsoft.com/office/drawing/2016/ink" xmlns:am3d="http://schemas.microsoft.com/office/drawing/2017/model3d" xmlns:o="urn:schemas-microsoft-com:office:office" xmlns:r="http://schemas.openxmlformats.org/officeDocument/2006/relationships" xmlns:m="http://schemas.openxmlformats.org/officeDocument/2006/math" xmlns:v="urn:schemas-microsoft-com:vml" xmlns:wp14="http://schemas.microsoft.com/office/word/2010/wordprocessingDrawing" xmlns:wp="http://schemas.openxmlformats.org/drawingml/2006/wordprocessingDrawing" xmlns:w10="urn:schemas-microsoft-com:office:word" xmlns:w="http://schemas.openxmlformats.org/wordprocessingml/2006/main" xmlns:w14="http://schemas.microsoft.com/office/word/2010/wordml" xmlns:w15="http://schemas.microsoft.com/office/word/2012/wordml" xmlns:w16cex="http://schemas.microsoft.com/office/word/2018/wordml/cex" xmlns:w16cid="http://schemas.microsoft.com/office/word/2016/wordml/cid" xmlns:w16="http://schemas.microsoft.com/office/word/2018/wordml" xmlns:w16sdtdh="http://schemas.microsoft.com/office/word/2020/wordml/sdtdatahash" xmlns:w16se="http://schemas.microsoft.com/office/word/2015/wordml/symex" xmlns:wpg="http://schemas.microsoft.com/office/word/2010/wordprocessingGroup" xmlns:wpi="http://schemas.microsoft.com/office/word/2010/wordprocessingInk" xmlns:wne="http://schemas.microsoft.com/office/word/2006/wordml" xmlns:wps="http://schemas.microsoft.com/office/word/2010/wordprocessingShape" mc:Ignorable="w14 w15 w16se w16cid w16 w16cex w16sdtdh wp14">
+<w:document xmlns:wpc="http://schemas.microsoft.com/office/word/2010/wordprocessingCanvas" xmlns:cx="http://schemas.microsoft.com/office/drawing/2014/chartex" xmlns:cx1="http://schemas.microsoft.com/office/drawing/2015/9/8/chartex" xmlns:cx2="http://schemas.microsoft.com/office/drawing/2015/10/21/chartex" xmlns:cx3="http://schemas.microsoft.com/office/drawing/2016/5/9/chartex" xmlns:cx4="http://schemas.microsoft.com/office/drawing/2016/5/10/chartex" xmlns:cx5="http://schemas.microsoft.com/office/drawing/2016/5/11/chartex" xmlns:cx6="http://schemas.microsoft.com/office/drawing/2016/5/12/chartex" xmlns:cx7="http://schemas.microsoft.com/office/drawing/2016/5/13/chartex" xmlns:cx8="http://schemas.microsoft.com/office/drawing/2016/5/14/chartex" xmlns:mc="http://schemas.openxmlformats.org/markup-compatibility/2006" xmlns:aink="http://schemas.microsoft.com/office/drawing/2016/ink" xmlns:am3d="http://schemas.microsoft.com/office/drawing/2017/model3d" xmlns:o="urn:schemas-microsoft-com:office:office" xmlns:r="http://schemas.openxmlformats.org/officeDocument/2006/relationships" xmlns:m="http://schemas.openxmlformats.org/officeDocument/2006/math" xmlns:v="urn:schemas-microsoft-com:vml" xmlns:wp14="http://schemas.microsoft.com/office/word/2010/wordprocessingDrawing" xmlns:wp="http://schemas.openxmlformats.org/drawingml/2006/wordprocessingDrawing" xmlns:w10="urn:schemas-microsoft-com:office:word" xmlns:w="http://schemas.openxmlformats.org/wordprocessingml/2006/main" xmlns:w14="http://schemas.microsoft.com/office/word/2010/wordml" xmlns:w15="http://schemas.microsoft.com/office/word/2012/wordml" xmlns:w16cid="http://schemas.microsoft.com/office/word/2016/wordml/cid" xmlns:w16se="http://schemas.microsoft.com/office/word/2015/wordml/symex" xmlns:wpg="http://schemas.microsoft.com/office/word/2010/wordprocessingGroup" xmlns:wpi="http://schemas.microsoft.com/office/word/2010/wordprocessingInk" xmlns:wne="http://schemas.microsoft.com/office/word/2006/wordml" xmlns:wps="http://schemas.microsoft.com/office/word/2010/wordprocessingShape" mc:Ignorable="w14 w15 w16se w16cid wp14">
   <w:body>
     <w:p>
       <w:pPr>
@@ -1147,133 +1147,98 @@
     </w:p>
     <w:p>
       <w:pPr>
-        <w:ind w:left="360"/>
         <w:rPr>
           <w:rFonts w:ascii="Times" w:hAnsi="Times"/>
           <w:b/>
-          <w:bCs/>
         </w:rPr>
       </w:pPr>
       <w:r>
         <w:rPr>
           <w:rFonts w:ascii="Times" w:hAnsi="Times"/>
           <w:b/>
-          <w:bCs/>
-        </w:rPr>
-        <w:t>EDA Ideas</w:t>
-      </w:r>
-    </w:p>
-    <w:p>
-      <w:pPr>
-        <w:pStyle w:val="ListParagraph"/>
-        <w:numPr>
-          <w:ilvl w:val="1"/>
-          <w:numId w:val="1"/>
-        </w:numPr>
-        <w:rPr>
-          <w:rFonts w:ascii="Times" w:hAnsi="Times"/>
-        </w:rPr>
-      </w:pPr>
-      <w:r>
-        <w:rPr>
-          <w:rFonts w:ascii="Times" w:hAnsi="Times"/>
-        </w:rPr>
-        <w:t xml:space="preserve">Revenue: Member # *Member </w:t>
-      </w:r>
-    </w:p>
-    <w:p>
-      <w:pPr>
-        <w:pStyle w:val="ListParagraph"/>
-        <w:numPr>
-          <w:ilvl w:val="1"/>
-          <w:numId w:val="1"/>
-        </w:numPr>
-        <w:rPr>
-          <w:rFonts w:ascii="Times" w:hAnsi="Times"/>
-        </w:rPr>
-      </w:pPr>
-      <w:r>
-        <w:rPr>
-          <w:rFonts w:ascii="Times" w:hAnsi="Times"/>
-        </w:rPr>
-        <w:t xml:space="preserve">Revenue per month. </w:t>
-      </w:r>
-    </w:p>
-    <w:p>
-      <w:pPr>
-        <w:pStyle w:val="ListParagraph"/>
-        <w:numPr>
-          <w:ilvl w:val="1"/>
-          <w:numId w:val="1"/>
-        </w:numPr>
-        <w:rPr>
-          <w:rFonts w:ascii="Times" w:hAnsi="Times"/>
-        </w:rPr>
-      </w:pPr>
-      <w:r>
-        <w:rPr>
-          <w:rFonts w:ascii="Times" w:hAnsi="Times"/>
-        </w:rPr>
-        <w:t xml:space="preserve">What are the top 15 single use stations. </w:t>
-      </w:r>
-    </w:p>
-    <w:p>
-      <w:pPr>
-        <w:pStyle w:val="ListParagraph"/>
-        <w:numPr>
-          <w:ilvl w:val="1"/>
-          <w:numId w:val="1"/>
-        </w:numPr>
-        <w:rPr>
-          <w:rFonts w:ascii="Times" w:hAnsi="Times"/>
-        </w:rPr>
-      </w:pPr>
-      <w:r>
-        <w:rPr>
-          <w:rFonts w:ascii="Times" w:hAnsi="Times"/>
-        </w:rPr>
-        <w:t xml:space="preserve">When are the most single uses occurring. </w:t>
-      </w:r>
-    </w:p>
-    <w:p>
-      <w:pPr>
-        <w:pStyle w:val="ListParagraph"/>
-        <w:numPr>
-          <w:ilvl w:val="1"/>
-          <w:numId w:val="1"/>
-        </w:numPr>
-        <w:rPr>
-          <w:rFonts w:ascii="Times" w:hAnsi="Times"/>
-        </w:rPr>
-      </w:pPr>
-      <w:r>
-        <w:rPr>
-          <w:rFonts w:ascii="Times" w:hAnsi="Times"/>
-        </w:rPr>
-        <w:t xml:space="preserve">Calculate yearly revenue. </w:t>
-      </w:r>
-    </w:p>
-    <w:p>
-      <w:pPr>
-        <w:rPr>
-          <w:rFonts w:ascii="Times" w:hAnsi="Times"/>
-        </w:rPr>
-      </w:pPr>
-    </w:p>
-    <w:p>
-      <w:pPr>
-        <w:rPr>
-          <w:rFonts w:ascii="Times" w:hAnsi="Times"/>
-        </w:rPr>
-      </w:pPr>
-    </w:p>
-    <w:p>
-      <w:pPr>
-        <w:rPr>
-          <w:rFonts w:ascii="Times" w:hAnsi="Times"/>
-        </w:rPr>
-      </w:pPr>
-      <w:r>
+        </w:rPr>
+        <w:t>Data Screenshot:</w:t>
+      </w:r>
+    </w:p>
+    <w:p>
+      <w:pPr>
+        <w:rPr>
+          <w:rFonts w:ascii="Times" w:hAnsi="Times"/>
+        </w:rPr>
+      </w:pPr>
+      <w:r>
+        <w:rPr>
+          <w:noProof/>
+        </w:rPr>
+        <w:drawing>
+          <wp:inline distT="0" distB="0" distL="0" distR="0" wp14:anchorId="20585B9B" wp14:editId="323D2B74">
+            <wp:extent cx="5943600" cy="807085"/>
+            <wp:effectExtent l="0" t="0" r="0" b="0"/>
+            <wp:docPr id="2" name="Picture 2"/>
+            <wp:cNvGraphicFramePr>
+              <a:graphicFrameLocks xmlns:a="http://schemas.openxmlformats.org/drawingml/2006/main" noChangeAspect="1"/>
+            </wp:cNvGraphicFramePr>
+            <a:graphic xmlns:a="http://schemas.openxmlformats.org/drawingml/2006/main">
+              <a:graphicData uri="http://schemas.openxmlformats.org/drawingml/2006/picture">
+                <pic:pic xmlns:pic="http://schemas.openxmlformats.org/drawingml/2006/picture">
+                  <pic:nvPicPr>
+                    <pic:cNvPr id="1" name=""/>
+                    <pic:cNvPicPr/>
+                  </pic:nvPicPr>
+                  <pic:blipFill>
+                    <a:blip r:embed="rId5"/>
+                    <a:stretch>
+                      <a:fillRect/>
+                    </a:stretch>
+                  </pic:blipFill>
+                  <pic:spPr>
+                    <a:xfrm>
+                      <a:off x="0" y="0"/>
+                      <a:ext cx="5943600" cy="807085"/>
+                    </a:xfrm>
+                    <a:prstGeom prst="rect">
+                      <a:avLst/>
+                    </a:prstGeom>
+                  </pic:spPr>
+                </pic:pic>
+              </a:graphicData>
+            </a:graphic>
+          </wp:inline>
+        </w:drawing>
+      </w:r>
+    </w:p>
+    <w:p>
+      <w:pPr>
+        <w:rPr>
+          <w:rFonts w:ascii="Times" w:hAnsi="Times"/>
+        </w:rPr>
+      </w:pPr>
+    </w:p>
+    <w:p>
+      <w:pPr>
+        <w:rPr>
+          <w:rFonts w:ascii="Times" w:hAnsi="Times"/>
+          <w:b/>
+        </w:rPr>
+      </w:pPr>
+      <w:r>
+        <w:rPr>
+          <w:rFonts w:ascii="Times" w:hAnsi="Times"/>
+          <w:b/>
+        </w:rPr>
+        <w:t>Graphs:</w:t>
+      </w:r>
+    </w:p>
+    <w:p>
+      <w:pPr>
+        <w:rPr>
+          <w:rFonts w:ascii="Times" w:hAnsi="Times"/>
+        </w:rPr>
+      </w:pPr>
+      <w:r>
+        <w:rPr>
+          <w:noProof/>
+        </w:rPr>
         <w:drawing>
           <wp:inline distT="0" distB="0" distL="0" distR="0" wp14:anchorId="599D391B" wp14:editId="648E439B">
             <wp:extent cx="5943600" cy="2486025"/>
@@ -1290,7 +1255,7 @@
                     <pic:cNvPicPr/>
                   </pic:nvPicPr>
                   <pic:blipFill>
-                    <a:blip r:embed="rId5"/>
+                    <a:blip r:embed="rId6"/>
                     <a:stretch>
                       <a:fillRect/>
                     </a:stretch>
@@ -1378,7 +1343,7 @@
               </wp:inline>
             </w:drawing>
           </mc:Choice>
-          <mc:Fallback>
+          <mc:Fallback xmlns:w16sdtdh="http://schemas.microsoft.com/office/word/2020/wordml/sdtdatahash" xmlns:w16="http://schemas.microsoft.com/office/word/2018/wordml" xmlns:w16cex="http://schemas.microsoft.com/office/word/2018/wordml/cex">
             <w:pict>
               <v:rect w14:anchorId="4461BC12" id="Rectangle 4" o:spid="_x0000_s1026" style="width:25.7pt;height:25.7pt;visibility:visible;mso-wrap-style:square;mso-left-percent:-10001;mso-top-percent:-10001;mso-position-horizontal:absolute;mso-position-horizontal-relative:char;mso-position-vertical:absolute;mso-position-vertical-relative:line;mso-left-percent:-10001;mso-top-percent:-10001;v-text-anchor:top" o:gfxdata="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" filled="f" stroked="f">
                 <o:lock v:ext="edit" aspectratio="t"/>
@@ -1389,6 +1354,9 @@
         </mc:AlternateContent>
       </w:r>
       <w:r>
+        <w:rPr>
+          <w:noProof/>
+        </w:rPr>
         <w:drawing>
           <wp:inline distT="0" distB="0" distL="0" distR="0" wp14:anchorId="77D694CB" wp14:editId="0BCF12B7">
             <wp:extent cx="5943600" cy="2486025"/>
@@ -1405,7 +1373,7 @@
                     <pic:cNvPicPr/>
                   </pic:nvPicPr>
                   <pic:blipFill>
-                    <a:blip r:embed="rId6"/>
+                    <a:blip r:embed="rId7"/>
                     <a:stretch>
                       <a:fillRect/>
                     </a:stretch>
@@ -1428,6 +1396,86 @@
     </w:p>
     <w:p>
       <w:pPr>
+        <w:ind w:left="360"/>
+        <w:rPr>
+          <w:rFonts w:ascii="Times" w:hAnsi="Times"/>
+          <w:b/>
+          <w:bCs/>
+        </w:rPr>
+      </w:pPr>
+      <w:r>
+        <w:rPr>
+          <w:rFonts w:ascii="Times" w:hAnsi="Times"/>
+          <w:b/>
+          <w:bCs/>
+        </w:rPr>
+        <w:t>EDA Ideas</w:t>
+      </w:r>
+    </w:p>
+    <w:p>
+      <w:pPr>
+        <w:pStyle w:val="ListParagraph"/>
+        <w:numPr>
+          <w:ilvl w:val="1"/>
+          <w:numId w:val="1"/>
+        </w:numPr>
+        <w:rPr>
+          <w:rFonts w:ascii="Times" w:hAnsi="Times"/>
+        </w:rPr>
+      </w:pPr>
+      <w:r>
+        <w:rPr>
+          <w:rFonts w:ascii="Times" w:hAnsi="Times"/>
+        </w:rPr>
+        <w:t>W</w:t>
+      </w:r>
+      <w:bookmarkStart w:id="0" w:name="_GoBack"/>
+      <w:bookmarkEnd w:id="0"/>
+      <w:r>
+        <w:rPr>
+          <w:rFonts w:ascii="Times" w:hAnsi="Times"/>
+        </w:rPr>
+        <w:t xml:space="preserve">hat are the top 15 single use stations. </w:t>
+      </w:r>
+    </w:p>
+    <w:p>
+      <w:pPr>
+        <w:pStyle w:val="ListParagraph"/>
+        <w:numPr>
+          <w:ilvl w:val="1"/>
+          <w:numId w:val="1"/>
+        </w:numPr>
+        <w:rPr>
+          <w:rFonts w:ascii="Times" w:hAnsi="Times"/>
+        </w:rPr>
+      </w:pPr>
+      <w:r>
+        <w:rPr>
+          <w:rFonts w:ascii="Times" w:hAnsi="Times"/>
+        </w:rPr>
+        <w:t xml:space="preserve">When are the most single uses occurring. </w:t>
+      </w:r>
+    </w:p>
+    <w:p>
+      <w:pPr>
+        <w:pStyle w:val="ListParagraph"/>
+        <w:numPr>
+          <w:ilvl w:val="1"/>
+          <w:numId w:val="1"/>
+        </w:numPr>
+        <w:rPr>
+          <w:rFonts w:ascii="Times" w:hAnsi="Times"/>
+        </w:rPr>
+      </w:pPr>
+      <w:r>
+        <w:rPr>
+          <w:rFonts w:ascii="Times" w:hAnsi="Times"/>
+        </w:rPr>
+        <w:t xml:space="preserve">Calculate yearly revenue. </w:t>
+      </w:r>
+    </w:p>
+    <w:p>
+      <w:pPr>
         <w:rPr>
           <w:rFonts w:ascii="Times" w:hAnsi="Times"/>
         </w:rPr>
@@ -1444,7 +1492,7 @@
 </file>
 
 <file path=word/numbering.xml><?xml version="1.0" encoding="utf-8"?>
-<w:numbering xmlns:wpc="http://schemas.microsoft.com/office/word/2010/wordprocessingCanvas" xmlns:cx="http://schemas.microsoft.com/office/drawing/2014/chartex" xmlns:cx1="http://schemas.microsoft.com/office/drawing/2015/9/8/chartex" xmlns:cx2="http://schemas.microsoft.com/office/drawing/2015/10/21/chartex" xmlns:cx3="http://schemas.microsoft.com/office/drawing/2016/5/9/chartex" xmlns:cx4="http://schemas.microsoft.com/office/drawing/2016/5/10/chartex" xmlns:cx5="http://schemas.microsoft.com/office/drawing/2016/5/11/chartex" xmlns:cx6="http://schemas.microsoft.com/office/drawing/2016/5/12/chartex" xmlns:cx7="http://schemas.microsoft.com/office/drawing/2016/5/13/chartex" xmlns:cx8="http://schemas.microsoft.com/office/drawing/2016/5/14/chartex" xmlns:mc="http://schemas.openxmlformats.org/markup-compatibility/2006" xmlns:aink="http://schemas.microsoft.com/office/drawing/2016/ink" xmlns:am3d="http://schemas.microsoft.com/office/drawing/2017/model3d" xmlns:o="urn:schemas-microsoft-com:office:office" xmlns:r="http://schemas.openxmlformats.org/officeDocument/2006/relationships" xmlns:m="http://schemas.openxmlformats.org/officeDocument/2006/math" xmlns:v="urn:schemas-microsoft-com:vml" xmlns:wp14="http://schemas.microsoft.com/office/word/2010/wordprocessingDrawing" xmlns:wp="http://schemas.openxmlformats.org/drawingml/2006/wordprocessingDrawing" xmlns:w10="urn:schemas-microsoft-com:office:word" xmlns:w="http://schemas.openxmlformats.org/wordprocessingml/2006/main" xmlns:w14="http://schemas.microsoft.com/office/word/2010/wordml" xmlns:w15="http://schemas.microsoft.com/office/word/2012/wordml" xmlns:w16cex="http://schemas.microsoft.com/office/word/2018/wordml/cex" xmlns:w16cid="http://schemas.microsoft.com/office/word/2016/wordml/cid" xmlns:w16="http://schemas.microsoft.com/office/word/2018/wordml" xmlns:w16sdtdh="http://schemas.microsoft.com/office/word/2020/wordml/sdtdatahash" xmlns:w16se="http://schemas.microsoft.com/office/word/2015/wordml/symex" xmlns:wpg="http://schemas.microsoft.com/office/word/2010/wordprocessingGroup" xmlns:wpi="http://schemas.microsoft.com/office/word/2010/wordprocessingInk" xmlns:wne="http://schemas.microsoft.com/office/word/2006/wordml" xmlns:wps="http://schemas.microsoft.com/office/word/2010/wordprocessingShape" mc:Ignorable="w14 w15 w16se w16cid w16 w16cex w16sdtdh wp14">
+<w:numbering xmlns:wpc="http://schemas.microsoft.com/office/word/2010/wordprocessingCanvas" xmlns:cx="http://schemas.microsoft.com/office/drawing/2014/chartex" xmlns:cx1="http://schemas.microsoft.com/office/drawing/2015/9/8/chartex" xmlns:cx2="http://schemas.microsoft.com/office/drawing/2015/10/21/chartex" xmlns:cx3="http://schemas.microsoft.com/office/drawing/2016/5/9/chartex" xmlns:cx4="http://schemas.microsoft.com/office/drawing/2016/5/10/chartex" xmlns:cx5="http://schemas.microsoft.com/office/drawing/2016/5/11/chartex" xmlns:cx6="http://schemas.microsoft.com/office/drawing/2016/5/12/chartex" xmlns:cx7="http://schemas.microsoft.com/office/drawing/2016/5/13/chartex" xmlns:cx8="http://schemas.microsoft.com/office/drawing/2016/5/14/chartex" xmlns:mc="http://schemas.openxmlformats.org/markup-compatibility/2006" xmlns:aink="http://schemas.microsoft.com/office/drawing/2016/ink" xmlns:am3d="http://schemas.microsoft.com/office/drawing/2017/model3d" xmlns:o="urn:schemas-microsoft-com:office:office" xmlns:r="http://schemas.openxmlformats.org/officeDocument/2006/relationships" xmlns:m="http://schemas.openxmlformats.org/officeDocument/2006/math" xmlns:v="urn:schemas-microsoft-com:vml" xmlns:wp14="http://schemas.microsoft.com/office/word/2010/wordprocessingDrawing" xmlns:wp="http://schemas.openxmlformats.org/drawingml/2006/wordprocessingDrawing" xmlns:w10="urn:schemas-microsoft-com:office:word" xmlns:w="http://schemas.openxmlformats.org/wordprocessingml/2006/main" xmlns:w14="http://schemas.microsoft.com/office/word/2010/wordml" xmlns:w15="http://schemas.microsoft.com/office/word/2012/wordml" xmlns:w16cid="http://schemas.microsoft.com/office/word/2016/wordml/cid" xmlns:w16se="http://schemas.microsoft.com/office/word/2015/wordml/symex" xmlns:wpg="http://schemas.microsoft.com/office/word/2010/wordprocessingGroup" xmlns:wpi="http://schemas.microsoft.com/office/word/2010/wordprocessingInk" xmlns:wne="http://schemas.microsoft.com/office/word/2006/wordml" xmlns:wps="http://schemas.microsoft.com/office/word/2010/wordprocessingShape" mc:Ignorable="w14 w15 w16se w16cid wp14">
   <w:abstractNum w:abstractNumId="0" w15:restartNumberingAfterBreak="0">
     <w:nsid w:val="06563E38"/>
     <w:multiLevelType w:val="hybridMultilevel"/>
@@ -1818,7 +1866,7 @@
 </file>
 
 <file path=word/styles.xml><?xml version="1.0" encoding="utf-8"?>
-<w:styles xmlns:mc="http://schemas.openxmlformats.org/markup-compatibility/2006" xmlns:r="http://schemas.openxmlformats.org/officeDocument/2006/relationships" xmlns:w="http://schemas.openxmlformats.org/wordprocessingml/2006/main" xmlns:w14="http://schemas.microsoft.com/office/word/2010/wordml" xmlns:w15="http://schemas.microsoft.com/office/word/2012/wordml" xmlns:w16cex="http://schemas.microsoft.com/office/word/2018/wordml/cex" xmlns:w16cid="http://schemas.microsoft.com/office/word/2016/wordml/cid" xmlns:w16="http://schemas.microsoft.com/office/word/2018/wordml" xmlns:w16sdtdh="http://schemas.microsoft.com/office/word/2020/wordml/sdtdatahash" xmlns:w16se="http://schemas.microsoft.com/office/word/2015/wordml/symex" mc:Ignorable="w14 w15 w16se w16cid w16 w16cex w16sdtdh">
+<w:styles xmlns:mc="http://schemas.openxmlformats.org/markup-compatibility/2006" xmlns:r="http://schemas.openxmlformats.org/officeDocument/2006/relationships" xmlns:w="http://schemas.openxmlformats.org/wordprocessingml/2006/main" xmlns:w14="http://schemas.microsoft.com/office/word/2010/wordml" xmlns:w15="http://schemas.microsoft.com/office/word/2012/wordml" xmlns:w16cid="http://schemas.microsoft.com/office/word/2016/wordml/cid" xmlns:w16se="http://schemas.microsoft.com/office/word/2015/wordml/symex" mc:Ignorable="w14 w15 w16se w16cid">
   <w:docDefaults>
     <w:rPrDefault>
       <w:rPr>
@@ -1830,7 +1878,7 @@
     </w:rPrDefault>
     <w:pPrDefault/>
   </w:docDefaults>
-  <w:latentStyles w:defLockedState="0" w:defUIPriority="99" w:defSemiHidden="0" w:defUnhideWhenUsed="0" w:defQFormat="0" w:count="376">
+  <w:latentStyles w:defLockedState="0" w:defUIPriority="99" w:defSemiHidden="0" w:defUnhideWhenUsed="0" w:defQFormat="0" w:count="375">
     <w:lsdException w:name="Normal" w:uiPriority="0" w:qFormat="1"/>
     <w:lsdException w:name="heading 1" w:uiPriority="9" w:qFormat="1"/>
     <w:lsdException w:name="heading 2" w:semiHidden="1" w:uiPriority="9" w:unhideWhenUsed="1" w:qFormat="1"/>
@@ -2206,7 +2254,6 @@
     <w:lsdException w:name="Smart Hyperlink" w:semiHidden="1" w:unhideWhenUsed="1"/>
     <w:lsdException w:name="Hashtag" w:semiHidden="1" w:unhideWhenUsed="1"/>
     <w:lsdException w:name="Unresolved Mention" w:semiHidden="1" w:unhideWhenUsed="1"/>
-    <w:lsdException w:name="Smart Link" w:semiHidden="1" w:unhideWhenUsed="1"/>
   </w:latentStyles>
   <w:style w:type="paragraph" w:default="1" w:styleId="Normal">
     <w:name w:val="Normal"/>

</xml_diff>

<commit_message>
Changed proposal to match submission criteria and added pdf version
</commit_message>
<xml_diff>
--- a/Project_Proposal.docx
+++ b/Project_Proposal.docx
@@ -4,12 +4,12 @@
   <w:body>
     <w:p>
       <w:pPr>
-        <w:ind w:left="720" w:hanging="360"/>
-        <w:jc w:val="center"/>
         <w:rPr>
           <w:rFonts w:ascii="Times" w:hAnsi="Times"/>
           <w:b/>
           <w:bCs/>
+          <w:sz w:val="22"/>
+          <w:szCs w:val="22"/>
         </w:rPr>
       </w:pPr>
       <w:r>
@@ -17,195 +17,276 @@
           <w:rFonts w:ascii="Times" w:hAnsi="Times"/>
           <w:b/>
           <w:bCs/>
-        </w:rPr>
-        <w:t xml:space="preserve">Edge </w:t>
+          <w:sz w:val="22"/>
+          <w:szCs w:val="22"/>
+        </w:rPr>
+        <w:t>P</w:t>
       </w:r>
       <w:r>
         <w:rPr>
           <w:rFonts w:ascii="Times" w:hAnsi="Times"/>
           <w:b/>
           <w:bCs/>
-        </w:rPr>
-        <w:t>Proposal: Blue Bikes</w:t>
-      </w:r>
-    </w:p>
-    <w:p>
-      <w:pPr>
-        <w:ind w:left="720" w:hanging="360"/>
-        <w:jc w:val="center"/>
-        <w:rPr>
-          <w:rFonts w:ascii="Times" w:hAnsi="Times"/>
-          <w:sz w:val="16"/>
-          <w:szCs w:val="16"/>
-        </w:rPr>
-      </w:pPr>
-      <w:r>
-        <w:rPr>
-          <w:rFonts w:ascii="Times" w:hAnsi="Times"/>
-          <w:sz w:val="16"/>
-          <w:szCs w:val="16"/>
-        </w:rPr>
-        <w:t>Dev Das, James Hennessy, Rahul Kasar, Semi Hasaj</w:t>
-      </w:r>
-    </w:p>
-    <w:p>
-      <w:pPr>
-        <w:ind w:left="720" w:hanging="360"/>
-        <w:rPr>
-          <w:rFonts w:ascii="Times" w:hAnsi="Times"/>
-        </w:rPr>
-      </w:pPr>
-    </w:p>
-    <w:p>
-      <w:pPr>
-        <w:ind w:left="720" w:hanging="360"/>
-        <w:rPr>
-          <w:rFonts w:ascii="Times" w:hAnsi="Times"/>
-        </w:rPr>
-      </w:pPr>
+          <w:sz w:val="22"/>
+          <w:szCs w:val="22"/>
+        </w:rPr>
+        <w:t>roblem</w:t>
+      </w:r>
       <w:r>
         <w:rPr>
           <w:rFonts w:ascii="Times" w:hAnsi="Times"/>
           <w:b/>
           <w:bCs/>
-        </w:rPr>
-        <w:t>Problem</w:t>
-      </w:r>
-      <w:r>
-        <w:rPr>
-          <w:rFonts w:ascii="Times" w:hAnsi="Times"/>
-        </w:rPr>
-        <w:br/>
-      </w:r>
-      <w:r>
-        <w:rPr>
-          <w:rFonts w:ascii="Times" w:hAnsi="Times"/>
+          <w:sz w:val="22"/>
+          <w:szCs w:val="22"/>
+        </w:rPr>
+        <w:t>:</w:t>
+      </w:r>
+      <w:r>
+        <w:rPr>
+          <w:rFonts w:ascii="Times" w:hAnsi="Times"/>
+          <w:b/>
+          <w:bCs/>
+          <w:sz w:val="22"/>
+          <w:szCs w:val="22"/>
+        </w:rPr>
+        <w:tab/>
+      </w:r>
+    </w:p>
+    <w:p>
+      <w:pPr>
+        <w:ind w:left="720"/>
+        <w:rPr>
+          <w:rFonts w:ascii="Times" w:hAnsi="Times"/>
+          <w:sz w:val="22"/>
+          <w:szCs w:val="22"/>
+        </w:rPr>
+      </w:pPr>
+      <w:r>
+        <w:rPr>
+          <w:rFonts w:ascii="Times" w:hAnsi="Times"/>
+          <w:sz w:val="22"/>
+          <w:szCs w:val="22"/>
         </w:rPr>
         <w:t>Nearly ever</w:t>
       </w:r>
       <w:r>
         <w:rPr>
           <w:rFonts w:ascii="Times" w:hAnsi="Times"/>
+          <w:sz w:val="22"/>
+          <w:szCs w:val="22"/>
         </w:rPr>
         <w:t>y</w:t>
       </w:r>
       <w:r>
         <w:rPr>
           <w:rFonts w:ascii="Times" w:hAnsi="Times"/>
-        </w:rPr>
-        <w:t xml:space="preserve"> Blue Bike user in Boston has experienced wanting to ride a</w:t>
-      </w:r>
-      <w:r>
-        <w:rPr>
-          <w:rFonts w:ascii="Times" w:hAnsi="Times"/>
+          <w:sz w:val="22"/>
+          <w:szCs w:val="22"/>
+        </w:rPr>
+        <w:t xml:space="preserve"> Blue Bike</w:t>
+      </w:r>
+      <w:bookmarkStart w:id="0" w:name="_GoBack"/>
+      <w:bookmarkEnd w:id="0"/>
+      <w:r>
+        <w:rPr>
+          <w:rFonts w:ascii="Times" w:hAnsi="Times"/>
+          <w:sz w:val="22"/>
+          <w:szCs w:val="22"/>
+        </w:rPr>
+        <w:t xml:space="preserve"> user in Boston has experienced wanting to ride a</w:t>
+      </w:r>
+      <w:r>
+        <w:rPr>
+          <w:rFonts w:ascii="Times" w:hAnsi="Times"/>
+          <w:sz w:val="22"/>
+          <w:szCs w:val="22"/>
         </w:rPr>
         <w:t xml:space="preserve"> blue</w:t>
       </w:r>
       <w:r>
         <w:rPr>
           <w:rFonts w:ascii="Times" w:hAnsi="Times"/>
+          <w:sz w:val="22"/>
+          <w:szCs w:val="22"/>
         </w:rPr>
         <w:t xml:space="preserve"> bike, only to discover the docking station is empty. Due to </w:t>
       </w:r>
       <w:r>
         <w:rPr>
           <w:rFonts w:ascii="Times" w:hAnsi="Times"/>
+          <w:sz w:val="22"/>
+          <w:szCs w:val="22"/>
         </w:rPr>
         <w:t>asymmetric</w:t>
       </w:r>
       <w:r>
         <w:rPr>
           <w:rFonts w:ascii="Times" w:hAnsi="Times"/>
+          <w:sz w:val="22"/>
+          <w:szCs w:val="22"/>
         </w:rPr>
         <w:t xml:space="preserve"> </w:t>
       </w:r>
       <w:r>
         <w:rPr>
           <w:rFonts w:ascii="Times" w:hAnsi="Times"/>
+          <w:sz w:val="22"/>
+          <w:szCs w:val="22"/>
         </w:rPr>
         <w:t xml:space="preserve">supply and demand of Blue Bike </w:t>
       </w:r>
       <w:r>
         <w:rPr>
           <w:rFonts w:ascii="Times" w:hAnsi="Times"/>
+          <w:sz w:val="22"/>
+          <w:szCs w:val="22"/>
         </w:rPr>
         <w:t>st</w:t>
       </w:r>
       <w:r>
         <w:rPr>
           <w:rFonts w:ascii="Times" w:hAnsi="Times"/>
+          <w:sz w:val="22"/>
+          <w:szCs w:val="22"/>
         </w:rPr>
         <w:t>ations</w:t>
       </w:r>
       <w:r>
         <w:rPr>
           <w:rFonts w:ascii="Times" w:hAnsi="Times"/>
+          <w:sz w:val="22"/>
+          <w:szCs w:val="22"/>
         </w:rPr>
         <w:t>, many customers find themselves unable to ride</w:t>
       </w:r>
       <w:r>
         <w:rPr>
           <w:rFonts w:ascii="Times" w:hAnsi="Times"/>
+          <w:sz w:val="22"/>
+          <w:szCs w:val="22"/>
         </w:rPr>
         <w:t xml:space="preserve"> at various times in the day, and often ask themselves whether they should wait for a bike </w:t>
       </w:r>
       <w:r>
         <w:rPr>
           <w:rFonts w:ascii="Times" w:hAnsi="Times"/>
+          <w:sz w:val="22"/>
+          <w:szCs w:val="22"/>
         </w:rPr>
         <w:t>to arrive or not</w:t>
       </w:r>
       <w:r>
         <w:rPr>
           <w:rFonts w:ascii="Times" w:hAnsi="Times"/>
+          <w:sz w:val="22"/>
+          <w:szCs w:val="22"/>
         </w:rPr>
         <w:t>.</w:t>
       </w:r>
     </w:p>
     <w:p>
       <w:pPr>
-        <w:ind w:left="720" w:hanging="360"/>
-        <w:rPr>
-          <w:rFonts w:ascii="Times" w:hAnsi="Times"/>
-        </w:rPr>
-      </w:pPr>
-    </w:p>
-    <w:p>
-      <w:pPr>
-        <w:ind w:left="720" w:hanging="360"/>
-        <w:rPr>
-          <w:rFonts w:ascii="Times" w:hAnsi="Times"/>
-        </w:rPr>
-      </w:pPr>
-      <w:r>
         <w:rPr>
           <w:rFonts w:ascii="Times" w:hAnsi="Times"/>
           <w:b/>
           <w:bCs/>
+          <w:sz w:val="22"/>
+          <w:szCs w:val="22"/>
+        </w:rPr>
+      </w:pPr>
+      <w:r>
+        <w:rPr>
+          <w:rFonts w:ascii="Times" w:hAnsi="Times"/>
+          <w:b/>
+          <w:bCs/>
+          <w:sz w:val="22"/>
+          <w:szCs w:val="22"/>
+        </w:rPr>
+        <w:t xml:space="preserve">Data: </w:t>
+      </w:r>
+    </w:p>
+    <w:p>
+      <w:pPr>
+        <w:ind w:left="720"/>
+        <w:rPr>
+          <w:rFonts w:ascii="Times" w:hAnsi="Times"/>
+          <w:bCs/>
+          <w:sz w:val="22"/>
+          <w:szCs w:val="22"/>
+        </w:rPr>
+      </w:pPr>
+      <w:r>
+        <w:rPr>
+          <w:rFonts w:ascii="Times" w:hAnsi="Times"/>
+          <w:bCs/>
+          <w:sz w:val="22"/>
+          <w:szCs w:val="22"/>
+        </w:rPr>
+        <w:t xml:space="preserve">We currently have Blue Bike Trip data by Month from 2015-2021. The trip data includes every trip in the specific month, the start and end station, the start and end time, the latitude and longitude, and if the customer was a subscriber or one-time user.  </w:t>
+      </w:r>
+    </w:p>
+    <w:p>
+      <w:pPr>
+        <w:rPr>
+          <w:rFonts w:ascii="Times" w:hAnsi="Times"/>
+          <w:b/>
+          <w:bCs/>
+          <w:sz w:val="22"/>
+          <w:szCs w:val="22"/>
+        </w:rPr>
+      </w:pPr>
+      <w:r>
+        <w:rPr>
+          <w:rFonts w:ascii="Times" w:hAnsi="Times"/>
+          <w:b/>
+          <w:bCs/>
+          <w:sz w:val="22"/>
+          <w:szCs w:val="22"/>
         </w:rPr>
         <w:t>Proposed Solution</w:t>
       </w:r>
       <w:r>
         <w:rPr>
           <w:rFonts w:ascii="Times" w:hAnsi="Times"/>
-        </w:rPr>
-        <w:br/>
-      </w:r>
-      <w:r>
-        <w:rPr>
-          <w:rFonts w:ascii="Times" w:hAnsi="Times"/>
+          <w:b/>
+          <w:bCs/>
+          <w:sz w:val="22"/>
+          <w:szCs w:val="22"/>
+        </w:rPr>
+        <w:t>:</w:t>
+      </w:r>
+    </w:p>
+    <w:p>
+      <w:pPr>
+        <w:ind w:left="360" w:firstLine="360"/>
+        <w:rPr>
+          <w:rFonts w:ascii="Times" w:hAnsi="Times"/>
+          <w:sz w:val="22"/>
+          <w:szCs w:val="22"/>
+        </w:rPr>
+      </w:pPr>
+      <w:r>
+        <w:rPr>
+          <w:rFonts w:ascii="Times" w:hAnsi="Times"/>
+          <w:sz w:val="22"/>
+          <w:szCs w:val="22"/>
         </w:rPr>
         <w:t xml:space="preserve">In order to improve the general Blue Bike user experience, our analysis </w:t>
       </w:r>
       <w:r>
         <w:rPr>
           <w:rFonts w:ascii="Times" w:hAnsi="Times"/>
+          <w:sz w:val="22"/>
+          <w:szCs w:val="22"/>
         </w:rPr>
         <w:t>aims to</w:t>
       </w:r>
       <w:r>
         <w:rPr>
           <w:rFonts w:ascii="Times" w:hAnsi="Times"/>
+          <w:sz w:val="22"/>
+          <w:szCs w:val="22"/>
         </w:rPr>
         <w:t>:</w:t>
       </w:r>
@@ -219,107 +300,143 @@
         </w:numPr>
         <w:rPr>
           <w:rFonts w:ascii="Times" w:hAnsi="Times"/>
-        </w:rPr>
-      </w:pPr>
-      <w:r>
-        <w:rPr>
-          <w:rFonts w:ascii="Times" w:hAnsi="Times"/>
+          <w:sz w:val="22"/>
+          <w:szCs w:val="22"/>
+        </w:rPr>
+      </w:pPr>
+      <w:r>
+        <w:rPr>
+          <w:rFonts w:ascii="Times" w:hAnsi="Times"/>
+          <w:sz w:val="22"/>
+          <w:szCs w:val="22"/>
         </w:rPr>
         <w:t>P</w:t>
       </w:r>
       <w:r>
         <w:rPr>
           <w:rFonts w:ascii="Times" w:hAnsi="Times"/>
+          <w:sz w:val="22"/>
+          <w:szCs w:val="22"/>
         </w:rPr>
         <w:t xml:space="preserve">rovide Blue Bike </w:t>
       </w:r>
       <w:r>
         <w:rPr>
           <w:rFonts w:ascii="Times" w:hAnsi="Times"/>
+          <w:sz w:val="22"/>
+          <w:szCs w:val="22"/>
         </w:rPr>
         <w:t>with a</w:t>
       </w:r>
       <w:r>
         <w:rPr>
           <w:rFonts w:ascii="Times" w:hAnsi="Times"/>
+          <w:sz w:val="22"/>
+          <w:szCs w:val="22"/>
         </w:rPr>
         <w:t xml:space="preserve"> list of bike </w:t>
       </w:r>
       <w:r>
         <w:rPr>
           <w:rFonts w:ascii="Times" w:hAnsi="Times"/>
+          <w:sz w:val="22"/>
+          <w:szCs w:val="22"/>
         </w:rPr>
         <w:t>stations</w:t>
       </w:r>
       <w:r>
         <w:rPr>
           <w:rFonts w:ascii="Times" w:hAnsi="Times"/>
+          <w:sz w:val="22"/>
+          <w:szCs w:val="22"/>
         </w:rPr>
         <w:t xml:space="preserve"> that </w:t>
       </w:r>
       <w:r>
         <w:rPr>
           <w:rFonts w:ascii="Times" w:hAnsi="Times"/>
+          <w:sz w:val="22"/>
+          <w:szCs w:val="22"/>
         </w:rPr>
         <w:t xml:space="preserve">would </w:t>
       </w:r>
       <w:r>
         <w:rPr>
           <w:rFonts w:ascii="Times" w:hAnsi="Times"/>
+          <w:sz w:val="22"/>
+          <w:szCs w:val="22"/>
         </w:rPr>
         <w:t>benefit</w:t>
       </w:r>
       <w:r>
         <w:rPr>
           <w:rFonts w:ascii="Times" w:hAnsi="Times"/>
+          <w:sz w:val="22"/>
+          <w:szCs w:val="22"/>
         </w:rPr>
         <w:t xml:space="preserve"> most</w:t>
       </w:r>
       <w:r>
         <w:rPr>
           <w:rFonts w:ascii="Times" w:hAnsi="Times"/>
+          <w:sz w:val="22"/>
+          <w:szCs w:val="22"/>
         </w:rPr>
         <w:t xml:space="preserve"> from interventions </w:t>
       </w:r>
       <w:r>
         <w:rPr>
           <w:rFonts w:ascii="Times" w:hAnsi="Times"/>
+          <w:sz w:val="22"/>
+          <w:szCs w:val="22"/>
         </w:rPr>
         <w:t>aimed to</w:t>
       </w:r>
       <w:r>
         <w:rPr>
           <w:rFonts w:ascii="Times" w:hAnsi="Times"/>
+          <w:sz w:val="22"/>
+          <w:szCs w:val="22"/>
         </w:rPr>
         <w:t xml:space="preserve"> </w:t>
       </w:r>
       <w:r>
         <w:rPr>
           <w:rFonts w:ascii="Times" w:hAnsi="Times"/>
+          <w:sz w:val="22"/>
+          <w:szCs w:val="22"/>
         </w:rPr>
         <w:t xml:space="preserve">both </w:t>
       </w:r>
       <w:r>
         <w:rPr>
           <w:rFonts w:ascii="Times" w:hAnsi="Times"/>
+          <w:sz w:val="22"/>
+          <w:szCs w:val="22"/>
         </w:rPr>
         <w:t xml:space="preserve">improve customer experience and potentially </w:t>
       </w:r>
       <w:r>
         <w:rPr>
           <w:rFonts w:ascii="Times" w:hAnsi="Times"/>
+          <w:sz w:val="22"/>
+          <w:szCs w:val="22"/>
         </w:rPr>
         <w:t>increase revenue (</w:t>
       </w:r>
       <w:r>
         <w:rPr>
           <w:rFonts w:ascii="Times" w:hAnsi="Times"/>
+          <w:sz w:val="22"/>
+          <w:szCs w:val="22"/>
         </w:rPr>
         <w:t>e.g.,</w:t>
       </w:r>
       <w:r>
         <w:rPr>
           <w:rFonts w:ascii="Times" w:hAnsi="Times"/>
+          <w:sz w:val="22"/>
+          <w:szCs w:val="22"/>
         </w:rPr>
         <w:t xml:space="preserve"> stations that require more capacity, or frequent re-filling).</w:t>
       </w:r>
@@ -333,46 +450,49 @@
         </w:numPr>
         <w:rPr>
           <w:rFonts w:ascii="Times" w:hAnsi="Times"/>
-        </w:rPr>
-      </w:pPr>
-      <w:r>
-        <w:rPr>
-          <w:rFonts w:ascii="Times" w:hAnsi="Times"/>
+          <w:sz w:val="22"/>
+          <w:szCs w:val="22"/>
+        </w:rPr>
+      </w:pPr>
+      <w:r>
+        <w:rPr>
+          <w:rFonts w:ascii="Times" w:hAnsi="Times"/>
+          <w:sz w:val="22"/>
+          <w:szCs w:val="22"/>
         </w:rPr>
         <w:t>P</w:t>
       </w:r>
       <w:r>
         <w:rPr>
           <w:rFonts w:ascii="Times" w:hAnsi="Times"/>
+          <w:sz w:val="22"/>
+          <w:szCs w:val="22"/>
         </w:rPr>
         <w:t>rovide</w:t>
       </w:r>
       <w:r>
         <w:rPr>
           <w:rFonts w:ascii="Times" w:hAnsi="Times"/>
+          <w:sz w:val="22"/>
+          <w:szCs w:val="22"/>
         </w:rPr>
         <w:t xml:space="preserve"> Blue Bike customers with a</w:t>
       </w:r>
       <w:r>
         <w:rPr>
           <w:rFonts w:ascii="Times" w:hAnsi="Times"/>
+          <w:sz w:val="22"/>
+          <w:szCs w:val="22"/>
         </w:rPr>
         <w:t xml:space="preserve">n estimate regarding how long they should wait until they can expect a bike station to become non-empty. </w:t>
       </w:r>
     </w:p>
     <w:p>
       <w:pPr>
-        <w:ind w:left="720" w:hanging="360"/>
-        <w:rPr>
-          <w:rFonts w:ascii="Times" w:hAnsi="Times"/>
-        </w:rPr>
-      </w:pPr>
-    </w:p>
-    <w:p>
-      <w:pPr>
-        <w:ind w:left="720" w:hanging="360"/>
-        <w:rPr>
-          <w:rFonts w:ascii="Times" w:hAnsi="Times"/>
+        <w:rPr>
+          <w:rFonts w:ascii="Times" w:hAnsi="Times"/>
+          <w:sz w:val="22"/>
+          <w:szCs w:val="22"/>
         </w:rPr>
       </w:pPr>
       <w:r>
@@ -381,8 +501,21 @@
           <w:b/>
           <w:bCs/>
           <w:iCs/>
+          <w:sz w:val="22"/>
+          <w:szCs w:val="22"/>
         </w:rPr>
         <w:t>Methodology</w:t>
+      </w:r>
+      <w:r>
+        <w:rPr>
+          <w:rFonts w:ascii="Times" w:hAnsi="Times"/>
+          <w:b/>
+          <w:bCs/>
+          <w:iCs/>
+          <w:sz w:val="22"/>
+          <w:szCs w:val="22"/>
+        </w:rPr>
+        <w:t>:</w:t>
       </w:r>
     </w:p>
     <w:p>
@@ -394,12 +527,16 @@
         </w:numPr>
         <w:rPr>
           <w:rFonts w:ascii="Times" w:hAnsi="Times"/>
-        </w:rPr>
-      </w:pPr>
-      <w:r>
-        <w:rPr>
-          <w:rFonts w:ascii="Times" w:hAnsi="Times"/>
-          <w:b/>
+          <w:sz w:val="22"/>
+          <w:szCs w:val="22"/>
+        </w:rPr>
+      </w:pPr>
+      <w:r>
+        <w:rPr>
+          <w:rFonts w:ascii="Times" w:hAnsi="Times"/>
+          <w:b/>
+          <w:sz w:val="22"/>
+          <w:szCs w:val="22"/>
         </w:rPr>
         <w:t xml:space="preserve">Build a predictive </w:t>
       </w:r>
@@ -407,6 +544,8 @@
         <w:rPr>
           <w:rFonts w:ascii="Times" w:hAnsi="Times"/>
           <w:b/>
+          <w:sz w:val="22"/>
+          <w:szCs w:val="22"/>
         </w:rPr>
         <w:t xml:space="preserve">analytics </w:t>
       </w:r>
@@ -414,6 +553,8 @@
         <w:rPr>
           <w:rFonts w:ascii="Times" w:hAnsi="Times"/>
           <w:b/>
+          <w:sz w:val="22"/>
+          <w:szCs w:val="22"/>
         </w:rPr>
         <w:t>model</w:t>
       </w:r>
@@ -421,6 +562,8 @@
         <w:rPr>
           <w:rFonts w:ascii="Times" w:hAnsi="Times"/>
           <w:b/>
+          <w:sz w:val="22"/>
+          <w:szCs w:val="22"/>
         </w:rPr>
         <w:t xml:space="preserve"> for labeling</w:t>
       </w:r>
@@ -428,90 +571,128 @@
         <w:rPr>
           <w:rFonts w:ascii="Times" w:hAnsi="Times"/>
           <w:b/>
+          <w:sz w:val="22"/>
+          <w:szCs w:val="22"/>
         </w:rPr>
         <w:t>:</w:t>
       </w:r>
       <w:r>
         <w:rPr>
           <w:rFonts w:ascii="Times" w:hAnsi="Times"/>
+          <w:sz w:val="22"/>
+          <w:szCs w:val="22"/>
         </w:rPr>
         <w:t xml:space="preserve"> Given </w:t>
       </w:r>
       <w:r>
         <w:rPr>
           <w:rFonts w:ascii="Times" w:hAnsi="Times"/>
+          <w:sz w:val="22"/>
+          <w:szCs w:val="22"/>
         </w:rPr>
         <w:t>the</w:t>
       </w:r>
       <w:r>
         <w:rPr>
           <w:rFonts w:ascii="Times" w:hAnsi="Times"/>
+          <w:sz w:val="22"/>
+          <w:szCs w:val="22"/>
         </w:rPr>
         <w:t xml:space="preserve"> time of day</w:t>
       </w:r>
       <w:r>
         <w:rPr>
           <w:rFonts w:ascii="Times" w:hAnsi="Times"/>
+          <w:sz w:val="22"/>
+          <w:szCs w:val="22"/>
         </w:rPr>
         <w:t>,</w:t>
       </w:r>
       <w:r>
         <w:rPr>
           <w:rFonts w:ascii="Times" w:hAnsi="Times"/>
+          <w:sz w:val="22"/>
+          <w:szCs w:val="22"/>
         </w:rPr>
         <w:t xml:space="preserve"> </w:t>
       </w:r>
       <w:r>
         <w:rPr>
           <w:rFonts w:ascii="Times" w:hAnsi="Times"/>
-        </w:rPr>
-        <w:t xml:space="preserve">predict a label </w:t>
-      </w:r>
-      <w:r>
-        <w:rPr>
-          <w:rFonts w:ascii="Times" w:hAnsi="Times"/>
-        </w:rPr>
-        <w:t>to predict whether there</w:t>
-      </w:r>
-      <w:r>
-        <w:rPr>
-          <w:rFonts w:ascii="Times" w:hAnsi="Times"/>
+          <w:sz w:val="22"/>
+          <w:szCs w:val="22"/>
+        </w:rPr>
+        <w:t>predict a label</w:t>
+      </w:r>
+      <w:r>
+        <w:rPr>
+          <w:rFonts w:ascii="Times" w:hAnsi="Times"/>
+          <w:sz w:val="22"/>
+          <w:szCs w:val="22"/>
+        </w:rPr>
+        <w:t xml:space="preserve"> using Classification Methods to determine</w:t>
+      </w:r>
+      <w:r>
+        <w:rPr>
+          <w:rFonts w:ascii="Times" w:hAnsi="Times"/>
+          <w:sz w:val="22"/>
+          <w:szCs w:val="22"/>
+        </w:rPr>
+        <w:t xml:space="preserve"> whether there</w:t>
+      </w:r>
+      <w:r>
+        <w:rPr>
+          <w:rFonts w:ascii="Times" w:hAnsi="Times"/>
+          <w:sz w:val="22"/>
+          <w:szCs w:val="22"/>
         </w:rPr>
         <w:t xml:space="preserve"> are </w:t>
       </w:r>
       <w:r>
         <w:rPr>
           <w:rFonts w:ascii="Times" w:hAnsi="Times"/>
+          <w:sz w:val="22"/>
+          <w:szCs w:val="22"/>
         </w:rPr>
         <w:t xml:space="preserve">any </w:t>
       </w:r>
       <w:r>
         <w:rPr>
           <w:rFonts w:ascii="Times" w:hAnsi="Times"/>
+          <w:sz w:val="22"/>
+          <w:szCs w:val="22"/>
         </w:rPr>
         <w:t>bikes</w:t>
       </w:r>
       <w:r>
         <w:rPr>
           <w:rFonts w:ascii="Times" w:hAnsi="Times"/>
+          <w:sz w:val="22"/>
+          <w:szCs w:val="22"/>
         </w:rPr>
         <w:t xml:space="preserve"> docked</w:t>
       </w:r>
       <w:r>
         <w:rPr>
           <w:rFonts w:ascii="Times" w:hAnsi="Times"/>
+          <w:sz w:val="22"/>
+          <w:szCs w:val="22"/>
         </w:rPr>
         <w:t xml:space="preserve"> at a station</w:t>
       </w:r>
       <w:r>
         <w:rPr>
           <w:rFonts w:ascii="Times" w:hAnsi="Times"/>
+          <w:sz w:val="22"/>
+          <w:szCs w:val="22"/>
         </w:rPr>
         <w:t xml:space="preserve"> (Yes or No)</w:t>
       </w:r>
       <w:r>
         <w:rPr>
           <w:rFonts w:ascii="Times" w:hAnsi="Times"/>
+          <w:sz w:val="22"/>
+          <w:szCs w:val="22"/>
         </w:rPr>
         <w:t>.</w:t>
       </w:r>
@@ -525,29 +706,39 @@
         </w:numPr>
         <w:rPr>
           <w:rFonts w:ascii="Times" w:hAnsi="Times"/>
-        </w:rPr>
-      </w:pPr>
-      <w:r>
-        <w:rPr>
-          <w:rFonts w:ascii="Times" w:hAnsi="Times"/>
+          <w:sz w:val="22"/>
+          <w:szCs w:val="22"/>
+        </w:rPr>
+      </w:pPr>
+      <w:r>
+        <w:rPr>
+          <w:rFonts w:ascii="Times" w:hAnsi="Times"/>
+          <w:sz w:val="22"/>
+          <w:szCs w:val="22"/>
         </w:rPr>
         <w:t>Outputs: Labels of 0 or 1 (</w:t>
       </w:r>
       <w:r>
         <w:rPr>
           <w:rFonts w:ascii="Times" w:hAnsi="Times"/>
+          <w:sz w:val="22"/>
+          <w:szCs w:val="22"/>
         </w:rPr>
         <w:t xml:space="preserve">0 if no bikes, 1 if </w:t>
       </w:r>
       <w:r>
         <w:rPr>
           <w:rFonts w:ascii="Times" w:hAnsi="Times"/>
+          <w:sz w:val="22"/>
+          <w:szCs w:val="22"/>
         </w:rPr>
         <w:t>one or more bikes are docked)</w:t>
       </w:r>
       <w:r>
         <w:rPr>
           <w:rFonts w:ascii="Times" w:hAnsi="Times"/>
+          <w:sz w:val="22"/>
+          <w:szCs w:val="22"/>
         </w:rPr>
         <w:t>.</w:t>
       </w:r>
@@ -561,90 +752,128 @@
         </w:numPr>
         <w:rPr>
           <w:rFonts w:ascii="Times" w:hAnsi="Times"/>
-        </w:rPr>
-      </w:pPr>
-      <w:r>
-        <w:rPr>
-          <w:rFonts w:ascii="Times" w:hAnsi="Times"/>
-          <w:b/>
+          <w:sz w:val="22"/>
+          <w:szCs w:val="22"/>
+        </w:rPr>
+      </w:pPr>
+      <w:r>
+        <w:rPr>
+          <w:rFonts w:ascii="Times" w:hAnsi="Times"/>
+          <w:b/>
+          <w:sz w:val="22"/>
+          <w:szCs w:val="22"/>
         </w:rPr>
         <w:t>Build a predictive analytics model for wait times:</w:t>
       </w:r>
       <w:r>
         <w:rPr>
           <w:rFonts w:ascii="Times" w:hAnsi="Times"/>
+          <w:sz w:val="22"/>
+          <w:szCs w:val="22"/>
         </w:rPr>
         <w:t xml:space="preserve"> </w:t>
       </w:r>
       <w:r>
         <w:rPr>
           <w:rFonts w:ascii="Times" w:hAnsi="Times"/>
+          <w:sz w:val="22"/>
+          <w:szCs w:val="22"/>
         </w:rPr>
         <w:t xml:space="preserve">Given that </w:t>
       </w:r>
       <w:r>
         <w:rPr>
           <w:rFonts w:ascii="Times" w:hAnsi="Times"/>
+          <w:sz w:val="22"/>
+          <w:szCs w:val="22"/>
         </w:rPr>
         <w:t>s</w:t>
       </w:r>
       <w:r>
         <w:rPr>
           <w:rFonts w:ascii="Times" w:hAnsi="Times"/>
+          <w:sz w:val="22"/>
+          <w:szCs w:val="22"/>
         </w:rPr>
         <w:t xml:space="preserve">tation X at time Y has no bikes, </w:t>
       </w:r>
       <w:r>
         <w:rPr>
           <w:rFonts w:ascii="Times" w:hAnsi="Times"/>
+          <w:sz w:val="22"/>
+          <w:szCs w:val="22"/>
+        </w:rPr>
+        <w:t xml:space="preserve">use regression methods to </w:t>
+      </w:r>
+      <w:r>
+        <w:rPr>
+          <w:rFonts w:ascii="Times" w:hAnsi="Times"/>
+          <w:sz w:val="22"/>
+          <w:szCs w:val="22"/>
         </w:rPr>
         <w:t>predict</w:t>
       </w:r>
       <w:r>
         <w:rPr>
           <w:rFonts w:ascii="Times" w:hAnsi="Times"/>
+          <w:sz w:val="22"/>
+          <w:szCs w:val="22"/>
         </w:rPr>
         <w:t xml:space="preserve"> how</w:t>
       </w:r>
       <w:r>
         <w:rPr>
           <w:rFonts w:ascii="Times" w:hAnsi="Times"/>
+          <w:sz w:val="22"/>
+          <w:szCs w:val="22"/>
         </w:rPr>
         <w:t xml:space="preserve"> long </w:t>
       </w:r>
       <w:r>
         <w:rPr>
           <w:rFonts w:ascii="Times" w:hAnsi="Times"/>
+          <w:sz w:val="22"/>
+          <w:szCs w:val="22"/>
         </w:rPr>
         <w:t>it will take</w:t>
       </w:r>
       <w:r>
         <w:rPr>
           <w:rFonts w:ascii="Times" w:hAnsi="Times"/>
+          <w:sz w:val="22"/>
+          <w:szCs w:val="22"/>
         </w:rPr>
         <w:t xml:space="preserve"> for </w:t>
       </w:r>
       <w:r>
         <w:rPr>
           <w:rFonts w:ascii="Times" w:hAnsi="Times"/>
+          <w:sz w:val="22"/>
+          <w:szCs w:val="22"/>
         </w:rPr>
         <w:t xml:space="preserve">a </w:t>
       </w:r>
       <w:r>
         <w:rPr>
           <w:rFonts w:ascii="Times" w:hAnsi="Times"/>
+          <w:sz w:val="22"/>
+          <w:szCs w:val="22"/>
         </w:rPr>
         <w:t>bike to arrive</w:t>
       </w:r>
       <w:r>
         <w:rPr>
           <w:rFonts w:ascii="Times" w:hAnsi="Times"/>
+          <w:sz w:val="22"/>
+          <w:szCs w:val="22"/>
         </w:rPr>
         <w:t xml:space="preserve"> (i.e., become non-empty)</w:t>
       </w:r>
       <w:r>
         <w:rPr>
           <w:rFonts w:ascii="Times" w:hAnsi="Times"/>
+          <w:sz w:val="22"/>
+          <w:szCs w:val="22"/>
         </w:rPr>
         <w:t>.</w:t>
       </w:r>
@@ -658,97 +887,196 @@
         </w:numPr>
         <w:rPr>
           <w:rFonts w:ascii="Times" w:hAnsi="Times"/>
-        </w:rPr>
-      </w:pPr>
-      <w:r>
-        <w:rPr>
-          <w:rFonts w:ascii="Times" w:hAnsi="Times"/>
+          <w:sz w:val="22"/>
+          <w:szCs w:val="22"/>
+        </w:rPr>
+      </w:pPr>
+      <w:r>
+        <w:rPr>
+          <w:rFonts w:ascii="Times" w:hAnsi="Times"/>
+          <w:sz w:val="22"/>
+          <w:szCs w:val="22"/>
         </w:rPr>
         <w:t>Outputs: A calculated</w:t>
       </w:r>
       <w:r>
         <w:rPr>
           <w:rFonts w:ascii="Times" w:hAnsi="Times"/>
+          <w:sz w:val="22"/>
+          <w:szCs w:val="22"/>
         </w:rPr>
         <w:t xml:space="preserve"> wait time for </w:t>
       </w:r>
       <w:r>
         <w:rPr>
           <w:rFonts w:ascii="Times" w:hAnsi="Times"/>
+          <w:sz w:val="22"/>
+          <w:szCs w:val="22"/>
         </w:rPr>
         <w:t>an empty</w:t>
       </w:r>
       <w:r>
         <w:rPr>
           <w:rFonts w:ascii="Times" w:hAnsi="Times"/>
+          <w:sz w:val="22"/>
+          <w:szCs w:val="22"/>
         </w:rPr>
         <w:t xml:space="preserve"> station X</w:t>
       </w:r>
       <w:r>
         <w:rPr>
           <w:rFonts w:ascii="Times" w:hAnsi="Times"/>
+          <w:sz w:val="22"/>
+          <w:szCs w:val="22"/>
         </w:rPr>
         <w:t xml:space="preserve"> given a time of day</w:t>
       </w:r>
       <w:r>
         <w:rPr>
           <w:rFonts w:ascii="Times" w:hAnsi="Times"/>
+          <w:sz w:val="22"/>
+          <w:szCs w:val="22"/>
         </w:rPr>
         <w:t xml:space="preserve"> Y</w:t>
       </w:r>
       <w:r>
         <w:rPr>
           <w:rFonts w:ascii="Times" w:hAnsi="Times"/>
+          <w:sz w:val="22"/>
+          <w:szCs w:val="22"/>
         </w:rPr>
         <w:t>.</w:t>
       </w:r>
     </w:p>
     <w:p>
       <w:pPr>
-        <w:pStyle w:val="ListParagraph"/>
-        <w:numPr>
-          <w:ilvl w:val="0"/>
-          <w:numId w:val="3"/>
-        </w:numPr>
-        <w:rPr>
-          <w:rFonts w:ascii="Times" w:hAnsi="Times"/>
-        </w:rPr>
-      </w:pPr>
-      <w:r>
-        <w:rPr>
-          <w:rFonts w:ascii="Times" w:hAnsi="Times"/>
-          <w:b/>
-        </w:rPr>
-        <w:t>Potential Interventions</w:t>
-      </w:r>
-      <w:r>
-        <w:rPr>
-          <w:rFonts w:ascii="Times" w:hAnsi="Times"/>
-        </w:rPr>
-        <w:t>: Provide intervention analysis for stations where wait times are significant</w:t>
-      </w:r>
-      <w:r>
-        <w:rPr>
-          <w:rFonts w:ascii="Times" w:hAnsi="Times"/>
+        <w:rPr>
+          <w:rFonts w:ascii="Times" w:hAnsi="Times"/>
+          <w:b/>
+          <w:sz w:val="22"/>
+          <w:szCs w:val="22"/>
+        </w:rPr>
+      </w:pPr>
+      <w:r>
+        <w:rPr>
+          <w:rFonts w:ascii="Times" w:hAnsi="Times"/>
+          <w:b/>
+          <w:sz w:val="22"/>
+          <w:szCs w:val="22"/>
+        </w:rPr>
+        <w:t xml:space="preserve">Initial Results: </w:t>
+      </w:r>
+    </w:p>
+    <w:p>
+      <w:pPr>
+        <w:ind w:left="720"/>
+        <w:rPr>
+          <w:rFonts w:ascii="Times" w:hAnsi="Times"/>
+          <w:sz w:val="22"/>
+          <w:szCs w:val="22"/>
+        </w:rPr>
+      </w:pPr>
+      <w:r>
+        <w:rPr>
+          <w:rFonts w:ascii="Times" w:hAnsi="Times"/>
+          <w:sz w:val="22"/>
+          <w:szCs w:val="22"/>
+        </w:rPr>
+        <w:t>Through e</w:t>
+      </w:r>
+      <w:r>
+        <w:rPr>
+          <w:rFonts w:ascii="Times" w:hAnsi="Times"/>
+          <w:sz w:val="22"/>
+          <w:szCs w:val="22"/>
+        </w:rPr>
+        <w:t xml:space="preserve">xploratory data analysis </w:t>
+      </w:r>
+      <w:r>
+        <w:rPr>
+          <w:rFonts w:ascii="Times" w:hAnsi="Times"/>
+          <w:sz w:val="22"/>
+          <w:szCs w:val="22"/>
+        </w:rPr>
+        <w:t xml:space="preserve">we have identified the most demanded stations (MIT/Mass Ave) and the time of day when the most rides are occurring (noon and 5PM). We are plan to address the most demanded stations as we believe the most cost-savings can occur there. </w:t>
+      </w:r>
+    </w:p>
+    <w:p>
+      <w:pPr>
+        <w:rPr>
+          <w:rFonts w:ascii="Times" w:hAnsi="Times"/>
+          <w:sz w:val="22"/>
+          <w:szCs w:val="22"/>
+        </w:rPr>
+      </w:pPr>
+      <w:r>
+        <w:rPr>
+          <w:rFonts w:ascii="Times" w:hAnsi="Times"/>
+          <w:b/>
+          <w:sz w:val="22"/>
+          <w:szCs w:val="22"/>
+        </w:rPr>
+        <w:t>Future Steps</w:t>
+      </w:r>
+      <w:r>
+        <w:rPr>
+          <w:rFonts w:ascii="Times" w:hAnsi="Times"/>
+          <w:b/>
+          <w:sz w:val="22"/>
+          <w:szCs w:val="22"/>
+        </w:rPr>
+        <w:t xml:space="preserve"> and Expected Impact</w:t>
+      </w:r>
+      <w:r>
+        <w:rPr>
+          <w:rFonts w:ascii="Times" w:hAnsi="Times"/>
+          <w:sz w:val="22"/>
+          <w:szCs w:val="22"/>
+        </w:rPr>
+        <w:t xml:space="preserve">: </w:t>
+      </w:r>
+    </w:p>
+    <w:p>
+      <w:pPr>
+        <w:ind w:firstLine="720"/>
+        <w:rPr>
+          <w:rFonts w:ascii="Times" w:hAnsi="Times"/>
+          <w:sz w:val="22"/>
+          <w:szCs w:val="22"/>
+        </w:rPr>
+      </w:pPr>
+      <w:r>
+        <w:rPr>
+          <w:rFonts w:ascii="Times" w:hAnsi="Times"/>
+          <w:sz w:val="22"/>
+          <w:szCs w:val="22"/>
+        </w:rPr>
+        <w:t>Provide intervention analysis for stations where wait times are significant</w:t>
+      </w:r>
+      <w:r>
+        <w:rPr>
+          <w:rFonts w:ascii="Times" w:hAnsi="Times"/>
+          <w:sz w:val="22"/>
+          <w:szCs w:val="22"/>
         </w:rPr>
         <w:t>.</w:t>
       </w:r>
     </w:p>
     <w:p>
       <w:pPr>
-        <w:pStyle w:val="ListParagraph"/>
-        <w:numPr>
-          <w:ilvl w:val="1"/>
-          <w:numId w:val="3"/>
-        </w:numPr>
-        <w:rPr>
-          <w:rFonts w:ascii="Times" w:hAnsi="Times"/>
+        <w:ind w:firstLine="720"/>
+        <w:rPr>
+          <w:rFonts w:ascii="Times" w:hAnsi="Times"/>
+          <w:sz w:val="22"/>
+          <w:szCs w:val="22"/>
           <w:u w:val="single"/>
         </w:rPr>
       </w:pPr>
       <w:r>
         <w:rPr>
           <w:rFonts w:ascii="Times" w:hAnsi="Times"/>
+          <w:sz w:val="22"/>
+          <w:szCs w:val="22"/>
           <w:u w:val="single"/>
         </w:rPr>
         <w:t xml:space="preserve">Intervention 1: </w:t>
@@ -756,6 +1084,8 @@
       <w:r>
         <w:rPr>
           <w:rFonts w:ascii="Times" w:hAnsi="Times"/>
+          <w:sz w:val="22"/>
+          <w:szCs w:val="22"/>
           <w:u w:val="single"/>
         </w:rPr>
         <w:t>Refill the bike station more</w:t>
@@ -763,6 +1093,8 @@
       <w:r>
         <w:rPr>
           <w:rFonts w:ascii="Times" w:hAnsi="Times"/>
+          <w:sz w:val="22"/>
+          <w:szCs w:val="22"/>
           <w:u w:val="single"/>
         </w:rPr>
         <w:t xml:space="preserve"> often</w:t>
@@ -777,35 +1109,47 @@
         </w:numPr>
         <w:rPr>
           <w:rFonts w:ascii="Times" w:hAnsi="Times"/>
-        </w:rPr>
-      </w:pPr>
-      <w:r>
-        <w:rPr>
-          <w:rFonts w:ascii="Times" w:hAnsi="Times"/>
+          <w:sz w:val="22"/>
+          <w:szCs w:val="22"/>
+        </w:rPr>
+      </w:pPr>
+      <w:r>
+        <w:rPr>
+          <w:rFonts w:ascii="Times" w:hAnsi="Times"/>
+          <w:sz w:val="22"/>
+          <w:szCs w:val="22"/>
         </w:rPr>
         <w:t xml:space="preserve">Increase </w:t>
       </w:r>
       <w:r>
         <w:rPr>
           <w:rFonts w:ascii="Times" w:hAnsi="Times"/>
+          <w:sz w:val="22"/>
+          <w:szCs w:val="22"/>
         </w:rPr>
         <w:t>current</w:t>
       </w:r>
       <w:r>
         <w:rPr>
           <w:rFonts w:ascii="Times" w:hAnsi="Times"/>
+          <w:sz w:val="22"/>
+          <w:szCs w:val="22"/>
         </w:rPr>
         <w:t xml:space="preserve"> infrastructure to restock bike stands </w:t>
       </w:r>
       <w:r>
         <w:rPr>
           <w:rFonts w:ascii="Times" w:hAnsi="Times"/>
+          <w:sz w:val="22"/>
+          <w:szCs w:val="22"/>
         </w:rPr>
         <w:t>at more frequent occurrences</w:t>
       </w:r>
       <w:r>
         <w:rPr>
           <w:rFonts w:ascii="Times" w:hAnsi="Times"/>
+          <w:sz w:val="22"/>
+          <w:szCs w:val="22"/>
         </w:rPr>
         <w:t>.</w:t>
       </w:r>
@@ -819,36 +1163,42 @@
         </w:numPr>
         <w:rPr>
           <w:rFonts w:ascii="Times" w:hAnsi="Times"/>
-        </w:rPr>
-      </w:pPr>
-      <w:r>
-        <w:rPr>
-          <w:rFonts w:ascii="Times" w:hAnsi="Times"/>
+          <w:sz w:val="22"/>
+          <w:szCs w:val="22"/>
+        </w:rPr>
+      </w:pPr>
+      <w:r>
+        <w:rPr>
+          <w:rFonts w:ascii="Times" w:hAnsi="Times"/>
+          <w:sz w:val="22"/>
+          <w:szCs w:val="22"/>
         </w:rPr>
         <w:t>Pros: Satisfies more demand. Cons: High variable cost to restock more often</w:t>
       </w:r>
       <w:r>
         <w:rPr>
           <w:rFonts w:ascii="Times" w:hAnsi="Times"/>
+          <w:sz w:val="22"/>
+          <w:szCs w:val="22"/>
         </w:rPr>
         <w:t>.</w:t>
       </w:r>
     </w:p>
     <w:p>
       <w:pPr>
-        <w:pStyle w:val="ListParagraph"/>
-        <w:numPr>
-          <w:ilvl w:val="1"/>
-          <w:numId w:val="3"/>
-        </w:numPr>
-        <w:rPr>
-          <w:rFonts w:ascii="Times" w:hAnsi="Times"/>
+        <w:ind w:firstLine="720"/>
+        <w:rPr>
+          <w:rFonts w:ascii="Times" w:hAnsi="Times"/>
+          <w:sz w:val="22"/>
+          <w:szCs w:val="22"/>
           <w:u w:val="single"/>
         </w:rPr>
       </w:pPr>
       <w:r>
         <w:rPr>
           <w:rFonts w:ascii="Times" w:hAnsi="Times"/>
+          <w:sz w:val="22"/>
+          <w:szCs w:val="22"/>
           <w:u w:val="single"/>
         </w:rPr>
         <w:t xml:space="preserve">Intervention 2: </w:t>
@@ -856,6 +1206,8 @@
       <w:r>
         <w:rPr>
           <w:rFonts w:ascii="Times" w:hAnsi="Times"/>
+          <w:sz w:val="22"/>
+          <w:szCs w:val="22"/>
           <w:u w:val="single"/>
         </w:rPr>
         <w:t>Add more capacity</w:t>
@@ -863,6 +1215,8 @@
       <w:r>
         <w:rPr>
           <w:rFonts w:ascii="Times" w:hAnsi="Times"/>
+          <w:sz w:val="22"/>
+          <w:szCs w:val="22"/>
           <w:u w:val="single"/>
         </w:rPr>
         <w:t xml:space="preserve"> to high demand bike stations</w:t>
@@ -877,29 +1231,39 @@
         </w:numPr>
         <w:rPr>
           <w:rFonts w:ascii="Times" w:hAnsi="Times"/>
-        </w:rPr>
-      </w:pPr>
-      <w:r>
-        <w:rPr>
-          <w:rFonts w:ascii="Times" w:hAnsi="Times"/>
+          <w:sz w:val="22"/>
+          <w:szCs w:val="22"/>
+        </w:rPr>
+      </w:pPr>
+      <w:r>
+        <w:rPr>
+          <w:rFonts w:ascii="Times" w:hAnsi="Times"/>
+          <w:sz w:val="22"/>
+          <w:szCs w:val="22"/>
         </w:rPr>
         <w:t>Based on wait times, add more bike docks and bikes to high demand stations so that each o</w:t>
       </w:r>
       <w:r>
         <w:rPr>
           <w:rFonts w:ascii="Times" w:hAnsi="Times"/>
+          <w:sz w:val="22"/>
+          <w:szCs w:val="22"/>
         </w:rPr>
         <w:t xml:space="preserve">f these stands can </w:t>
       </w:r>
       <w:r>
         <w:rPr>
           <w:rFonts w:ascii="Times" w:hAnsi="Times"/>
+          <w:sz w:val="22"/>
+          <w:szCs w:val="22"/>
         </w:rPr>
         <w:t>satisfy customer demand</w:t>
       </w:r>
       <w:r>
         <w:rPr>
           <w:rFonts w:ascii="Times" w:hAnsi="Times"/>
+          <w:sz w:val="22"/>
+          <w:szCs w:val="22"/>
         </w:rPr>
         <w:t>.</w:t>
       </w:r>
@@ -913,36 +1277,42 @@
         </w:numPr>
         <w:rPr>
           <w:rFonts w:ascii="Times" w:hAnsi="Times"/>
-        </w:rPr>
-      </w:pPr>
-      <w:r>
-        <w:rPr>
-          <w:rFonts w:ascii="Times" w:hAnsi="Times"/>
+          <w:sz w:val="22"/>
+          <w:szCs w:val="22"/>
+        </w:rPr>
+      </w:pPr>
+      <w:r>
+        <w:rPr>
+          <w:rFonts w:ascii="Times" w:hAnsi="Times"/>
+          <w:sz w:val="22"/>
+          <w:szCs w:val="22"/>
         </w:rPr>
         <w:t>Pros: Solves problem of docks always being full or empty. Cons: High fixed cost of adding new docks</w:t>
       </w:r>
       <w:r>
         <w:rPr>
           <w:rFonts w:ascii="Times" w:hAnsi="Times"/>
+          <w:sz w:val="22"/>
+          <w:szCs w:val="22"/>
         </w:rPr>
         <w:t>.</w:t>
       </w:r>
     </w:p>
     <w:p>
       <w:pPr>
-        <w:pStyle w:val="ListParagraph"/>
-        <w:numPr>
-          <w:ilvl w:val="1"/>
-          <w:numId w:val="3"/>
-        </w:numPr>
-        <w:rPr>
-          <w:rFonts w:ascii="Times" w:hAnsi="Times"/>
+        <w:ind w:firstLine="720"/>
+        <w:rPr>
+          <w:rFonts w:ascii="Times" w:hAnsi="Times"/>
+          <w:sz w:val="22"/>
+          <w:szCs w:val="22"/>
           <w:u w:val="single"/>
         </w:rPr>
       </w:pPr>
       <w:r>
         <w:rPr>
           <w:rFonts w:ascii="Times" w:hAnsi="Times"/>
+          <w:sz w:val="22"/>
+          <w:szCs w:val="22"/>
           <w:u w:val="single"/>
         </w:rPr>
         <w:t xml:space="preserve">Intervention 3: </w:t>
@@ -950,6 +1320,8 @@
       <w:r>
         <w:rPr>
           <w:rFonts w:ascii="Times" w:hAnsi="Times"/>
+          <w:sz w:val="22"/>
+          <w:szCs w:val="22"/>
           <w:u w:val="single"/>
         </w:rPr>
         <w:t>Incentiv</w:t>
@@ -957,6 +1329,8 @@
       <w:r>
         <w:rPr>
           <w:rFonts w:ascii="Times" w:hAnsi="Times"/>
+          <w:sz w:val="22"/>
+          <w:szCs w:val="22"/>
           <w:u w:val="single"/>
         </w:rPr>
         <w:t>ize</w:t>
@@ -964,6 +1338,8 @@
       <w:r>
         <w:rPr>
           <w:rFonts w:ascii="Times" w:hAnsi="Times"/>
+          <w:sz w:val="22"/>
+          <w:szCs w:val="22"/>
           <w:u w:val="single"/>
         </w:rPr>
         <w:t xml:space="preserve"> plans</w:t>
@@ -971,6 +1347,8 @@
       <w:r>
         <w:rPr>
           <w:rFonts w:ascii="Times" w:hAnsi="Times"/>
+          <w:sz w:val="22"/>
+          <w:szCs w:val="22"/>
           <w:u w:val="single"/>
         </w:rPr>
         <w:t xml:space="preserve"> for riders to </w:t>
@@ -978,6 +1356,8 @@
       <w:r>
         <w:rPr>
           <w:rFonts w:ascii="Times" w:hAnsi="Times"/>
+          <w:sz w:val="22"/>
+          <w:szCs w:val="22"/>
           <w:u w:val="single"/>
         </w:rPr>
         <w:t>docks bikes at lower demand stations</w:t>
@@ -992,47 +1372,63 @@
         </w:numPr>
         <w:rPr>
           <w:rFonts w:ascii="Times" w:hAnsi="Times"/>
-        </w:rPr>
-      </w:pPr>
-      <w:r>
-        <w:rPr>
-          <w:rFonts w:ascii="Times" w:hAnsi="Times"/>
+          <w:sz w:val="22"/>
+          <w:szCs w:val="22"/>
+        </w:rPr>
+      </w:pPr>
+      <w:r>
+        <w:rPr>
+          <w:rFonts w:ascii="Times" w:hAnsi="Times"/>
+          <w:sz w:val="22"/>
+          <w:szCs w:val="22"/>
         </w:rPr>
         <w:t>Subsidize</w:t>
       </w:r>
       <w:r>
         <w:rPr>
           <w:rFonts w:ascii="Times" w:hAnsi="Times"/>
+          <w:sz w:val="22"/>
+          <w:szCs w:val="22"/>
         </w:rPr>
         <w:t xml:space="preserve"> rides for</w:t>
       </w:r>
       <w:r>
         <w:rPr>
           <w:rFonts w:ascii="Times" w:hAnsi="Times"/>
+          <w:sz w:val="22"/>
+          <w:szCs w:val="22"/>
         </w:rPr>
         <w:t xml:space="preserve"> instances where demand is high so that</w:t>
       </w:r>
       <w:r>
         <w:rPr>
           <w:rFonts w:ascii="Times" w:hAnsi="Times"/>
+          <w:sz w:val="22"/>
+          <w:szCs w:val="22"/>
         </w:rPr>
         <w:t xml:space="preserve"> </w:t>
       </w:r>
       <w:r>
         <w:rPr>
           <w:rFonts w:ascii="Times" w:hAnsi="Times"/>
+          <w:sz w:val="22"/>
+          <w:szCs w:val="22"/>
         </w:rPr>
         <w:t>bikers will park bikes at</w:t>
       </w:r>
       <w:r>
         <w:rPr>
           <w:rFonts w:ascii="Times" w:hAnsi="Times"/>
+          <w:sz w:val="22"/>
+          <w:szCs w:val="22"/>
         </w:rPr>
         <w:t xml:space="preserve"> lower demand areas</w:t>
       </w:r>
       <w:r>
         <w:rPr>
           <w:rFonts w:ascii="Times" w:hAnsi="Times"/>
+          <w:sz w:val="22"/>
+          <w:szCs w:val="22"/>
         </w:rPr>
         <w:t>.</w:t>
       </w:r>
@@ -1046,35 +1442,47 @@
         </w:numPr>
         <w:rPr>
           <w:rFonts w:ascii="Times" w:hAnsi="Times"/>
-        </w:rPr>
-      </w:pPr>
-      <w:r>
-        <w:rPr>
-          <w:rFonts w:ascii="Times" w:hAnsi="Times"/>
+          <w:sz w:val="22"/>
+          <w:szCs w:val="22"/>
+        </w:rPr>
+      </w:pPr>
+      <w:r>
+        <w:rPr>
+          <w:rFonts w:ascii="Times" w:hAnsi="Times"/>
+          <w:sz w:val="22"/>
+          <w:szCs w:val="22"/>
         </w:rPr>
         <w:t xml:space="preserve">Pros: Cost of moving bikes not fully on </w:t>
       </w:r>
       <w:r>
         <w:rPr>
           <w:rFonts w:ascii="Times" w:hAnsi="Times"/>
+          <w:sz w:val="22"/>
+          <w:szCs w:val="22"/>
         </w:rPr>
         <w:t xml:space="preserve">Blue Bike </w:t>
       </w:r>
       <w:r>
         <w:rPr>
           <w:rFonts w:ascii="Times" w:hAnsi="Times"/>
+          <w:sz w:val="22"/>
+          <w:szCs w:val="22"/>
         </w:rPr>
         <w:t xml:space="preserve">(should reduce cost). Cons: Cost of subsidizing bikes will decrease profit, and </w:t>
       </w:r>
       <w:r>
         <w:rPr>
           <w:rFonts w:ascii="Times" w:hAnsi="Times"/>
+          <w:sz w:val="22"/>
+          <w:szCs w:val="22"/>
         </w:rPr>
         <w:t xml:space="preserve">we </w:t>
       </w:r>
       <w:r>
         <w:rPr>
           <w:rFonts w:ascii="Times" w:hAnsi="Times"/>
+          <w:sz w:val="22"/>
+          <w:szCs w:val="22"/>
         </w:rPr>
         <w:t>must assume users will want to move their bikes to lower demand areas.</w:t>
       </w:r>
@@ -1085,51 +1493,38 @@
           <w:rFonts w:ascii="Times" w:hAnsi="Times"/>
           <w:b/>
           <w:bCs/>
-        </w:rPr>
-      </w:pPr>
-    </w:p>
-    <w:p>
-      <w:pPr>
-        <w:ind w:left="360"/>
+          <w:sz w:val="22"/>
+          <w:szCs w:val="22"/>
+        </w:rPr>
+      </w:pPr>
+      <w:r>
         <w:rPr>
           <w:rFonts w:ascii="Times" w:hAnsi="Times"/>
           <w:b/>
           <w:bCs/>
-        </w:rPr>
-      </w:pPr>
-    </w:p>
-    <w:p>
-      <w:pPr>
-        <w:ind w:left="360"/>
+          <w:sz w:val="22"/>
+          <w:szCs w:val="22"/>
+        </w:rPr>
+        <w:br w:type="page"/>
+      </w:r>
+    </w:p>
+    <w:p>
+      <w:pPr>
         <w:rPr>
           <w:rFonts w:ascii="Times" w:hAnsi="Times"/>
           <w:b/>
           <w:bCs/>
-        </w:rPr>
-      </w:pPr>
-    </w:p>
-    <w:p>
-      <w:pPr>
+          <w:sz w:val="22"/>
+          <w:szCs w:val="22"/>
+        </w:rPr>
+      </w:pPr>
+      <w:r>
         <w:rPr>
           <w:rFonts w:ascii="Times" w:hAnsi="Times"/>
           <w:b/>
           <w:bCs/>
-        </w:rPr>
-      </w:pPr>
-    </w:p>
-    <w:p>
-      <w:pPr>
-        <w:rPr>
-          <w:rFonts w:ascii="Times" w:hAnsi="Times"/>
-          <w:b/>
-          <w:bCs/>
-        </w:rPr>
-      </w:pPr>
-      <w:r>
-        <w:rPr>
-          <w:rFonts w:ascii="Times" w:hAnsi="Times"/>
-          <w:b/>
-          <w:bCs/>
+          <w:sz w:val="22"/>
+          <w:szCs w:val="22"/>
         </w:rPr>
         <w:lastRenderedPageBreak/>
         <w:t>Appendix</w:t>
@@ -1142,20 +1537,26 @@
           <w:rFonts w:ascii="Times" w:hAnsi="Times"/>
           <w:b/>
           <w:bCs/>
-        </w:rPr>
-      </w:pPr>
-    </w:p>
-    <w:p>
-      <w:pPr>
-        <w:rPr>
-          <w:rFonts w:ascii="Times" w:hAnsi="Times"/>
-          <w:b/>
-        </w:rPr>
-      </w:pPr>
-      <w:r>
-        <w:rPr>
-          <w:rFonts w:ascii="Times" w:hAnsi="Times"/>
-          <w:b/>
+          <w:sz w:val="22"/>
+          <w:szCs w:val="22"/>
+        </w:rPr>
+      </w:pPr>
+    </w:p>
+    <w:p>
+      <w:pPr>
+        <w:rPr>
+          <w:rFonts w:ascii="Times" w:hAnsi="Times"/>
+          <w:b/>
+          <w:sz w:val="22"/>
+          <w:szCs w:val="22"/>
+        </w:rPr>
+      </w:pPr>
+      <w:r>
+        <w:rPr>
+          <w:rFonts w:ascii="Times" w:hAnsi="Times"/>
+          <w:b/>
+          <w:sz w:val="22"/>
+          <w:szCs w:val="22"/>
         </w:rPr>
         <w:t>Data Screenshot:</w:t>
       </w:r>
@@ -1164,11 +1565,15 @@
       <w:pPr>
         <w:rPr>
           <w:rFonts w:ascii="Times" w:hAnsi="Times"/>
+          <w:sz w:val="22"/>
+          <w:szCs w:val="22"/>
         </w:rPr>
       </w:pPr>
       <w:r>
         <w:rPr>
           <w:noProof/>
+          <w:sz w:val="22"/>
+          <w:szCs w:val="22"/>
         </w:rPr>
         <w:drawing>
           <wp:inline distT="0" distB="0" distL="0" distR="0" wp14:anchorId="20585B9B" wp14:editId="323D2B74">
@@ -1186,7 +1591,7 @@
                     <pic:cNvPicPr/>
                   </pic:nvPicPr>
                   <pic:blipFill>
-                    <a:blip r:embed="rId5"/>
+                    <a:blip r:embed="rId7"/>
                     <a:stretch>
                       <a:fillRect/>
                     </a:stretch>
@@ -1211,20 +1616,26 @@
       <w:pPr>
         <w:rPr>
           <w:rFonts w:ascii="Times" w:hAnsi="Times"/>
-        </w:rPr>
-      </w:pPr>
-    </w:p>
-    <w:p>
-      <w:pPr>
-        <w:rPr>
-          <w:rFonts w:ascii="Times" w:hAnsi="Times"/>
-          <w:b/>
-        </w:rPr>
-      </w:pPr>
-      <w:r>
-        <w:rPr>
-          <w:rFonts w:ascii="Times" w:hAnsi="Times"/>
-          <w:b/>
+          <w:sz w:val="22"/>
+          <w:szCs w:val="22"/>
+        </w:rPr>
+      </w:pPr>
+    </w:p>
+    <w:p>
+      <w:pPr>
+        <w:rPr>
+          <w:rFonts w:ascii="Times" w:hAnsi="Times"/>
+          <w:b/>
+          <w:sz w:val="22"/>
+          <w:szCs w:val="22"/>
+        </w:rPr>
+      </w:pPr>
+      <w:r>
+        <w:rPr>
+          <w:rFonts w:ascii="Times" w:hAnsi="Times"/>
+          <w:b/>
+          <w:sz w:val="22"/>
+          <w:szCs w:val="22"/>
         </w:rPr>
         <w:t>Graphs:</w:t>
       </w:r>
@@ -1233,11 +1644,15 @@
       <w:pPr>
         <w:rPr>
           <w:rFonts w:ascii="Times" w:hAnsi="Times"/>
+          <w:sz w:val="22"/>
+          <w:szCs w:val="22"/>
         </w:rPr>
       </w:pPr>
       <w:r>
         <w:rPr>
           <w:noProof/>
+          <w:sz w:val="22"/>
+          <w:szCs w:val="22"/>
         </w:rPr>
         <w:drawing>
           <wp:inline distT="0" distB="0" distL="0" distR="0" wp14:anchorId="599D391B" wp14:editId="648E439B">
@@ -1255,7 +1670,7 @@
                     <pic:cNvPicPr/>
                   </pic:nvPicPr>
                   <pic:blipFill>
-                    <a:blip r:embed="rId6"/>
+                    <a:blip r:embed="rId8"/>
                     <a:stretch>
                       <a:fillRect/>
                     </a:stretch>
@@ -1280,11 +1695,15 @@
       <w:pPr>
         <w:rPr>
           <w:rFonts w:ascii="Times" w:hAnsi="Times"/>
+          <w:sz w:val="22"/>
+          <w:szCs w:val="22"/>
         </w:rPr>
       </w:pPr>
       <w:r>
         <w:rPr>
           <w:noProof/>
+          <w:sz w:val="22"/>
+          <w:szCs w:val="22"/>
         </w:rPr>
         <mc:AlternateContent>
           <mc:Choice Requires="wps">
@@ -1343,7 +1762,7 @@
               </wp:inline>
             </w:drawing>
           </mc:Choice>
-          <mc:Fallback xmlns:w16sdtdh="http://schemas.microsoft.com/office/word/2020/wordml/sdtdatahash" xmlns:w16="http://schemas.microsoft.com/office/word/2018/wordml" xmlns:w16cex="http://schemas.microsoft.com/office/word/2018/wordml/cex">
+          <mc:Fallback xmlns:w16cex="http://schemas.microsoft.com/office/word/2018/wordml/cex" xmlns:w16="http://schemas.microsoft.com/office/word/2018/wordml" xmlns:w16sdtdh="http://schemas.microsoft.com/office/word/2020/wordml/sdtdatahash">
             <w:pict>
               <v:rect w14:anchorId="4461BC12" id="Rectangle 4" o:spid="_x0000_s1026" style="width:25.7pt;height:25.7pt;visibility:visible;mso-wrap-style:square;mso-left-percent:-10001;mso-top-percent:-10001;mso-position-horizontal:absolute;mso-position-horizontal-relative:char;mso-position-vertical:absolute;mso-position-vertical-relative:line;mso-left-percent:-10001;mso-top-percent:-10001;v-text-anchor:top" o:gfxdata="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" filled="f" stroked="f">
                 <o:lock v:ext="edit" aspectratio="t"/>
@@ -1356,6 +1775,8 @@
       <w:r>
         <w:rPr>
           <w:noProof/>
+          <w:sz w:val="22"/>
+          <w:szCs w:val="22"/>
         </w:rPr>
         <w:drawing>
           <wp:inline distT="0" distB="0" distL="0" distR="0" wp14:anchorId="77D694CB" wp14:editId="0BCF12B7">
@@ -1373,7 +1794,7 @@
                     <pic:cNvPicPr/>
                   </pic:nvPicPr>
                   <pic:blipFill>
-                    <a:blip r:embed="rId7"/>
+                    <a:blip r:embed="rId9"/>
                     <a:stretch>
                       <a:fillRect/>
                     </a:stretch>
@@ -1401,6 +1822,8 @@
           <w:rFonts w:ascii="Times" w:hAnsi="Times"/>
           <w:b/>
           <w:bCs/>
+          <w:sz w:val="22"/>
+          <w:szCs w:val="22"/>
         </w:rPr>
       </w:pPr>
       <w:r>
@@ -1408,6 +1831,8 @@
           <w:rFonts w:ascii="Times" w:hAnsi="Times"/>
           <w:b/>
           <w:bCs/>
+          <w:sz w:val="22"/>
+          <w:szCs w:val="22"/>
         </w:rPr>
         <w:t>EDA Ideas</w:t>
       </w:r>
@@ -1421,19 +1846,23 @@
         </w:numPr>
         <w:rPr>
           <w:rFonts w:ascii="Times" w:hAnsi="Times"/>
-        </w:rPr>
-      </w:pPr>
-      <w:r>
-        <w:rPr>
-          <w:rFonts w:ascii="Times" w:hAnsi="Times"/>
+          <w:sz w:val="22"/>
+          <w:szCs w:val="22"/>
+        </w:rPr>
+      </w:pPr>
+      <w:r>
+        <w:rPr>
+          <w:rFonts w:ascii="Times" w:hAnsi="Times"/>
+          <w:sz w:val="22"/>
+          <w:szCs w:val="22"/>
         </w:rPr>
         <w:t>W</w:t>
       </w:r>
-      <w:bookmarkStart w:id="0" w:name="_GoBack"/>
-      <w:bookmarkEnd w:id="0"/>
-      <w:r>
-        <w:rPr>
-          <w:rFonts w:ascii="Times" w:hAnsi="Times"/>
+      <w:r>
+        <w:rPr>
+          <w:rFonts w:ascii="Times" w:hAnsi="Times"/>
+          <w:sz w:val="22"/>
+          <w:szCs w:val="22"/>
         </w:rPr>
         <w:t xml:space="preserve">hat are the top 15 single use stations. </w:t>
       </w:r>
@@ -1447,11 +1876,15 @@
         </w:numPr>
         <w:rPr>
           <w:rFonts w:ascii="Times" w:hAnsi="Times"/>
-        </w:rPr>
-      </w:pPr>
-      <w:r>
-        <w:rPr>
-          <w:rFonts w:ascii="Times" w:hAnsi="Times"/>
+          <w:sz w:val="22"/>
+          <w:szCs w:val="22"/>
+        </w:rPr>
+      </w:pPr>
+      <w:r>
+        <w:rPr>
+          <w:rFonts w:ascii="Times" w:hAnsi="Times"/>
+          <w:sz w:val="22"/>
+          <w:szCs w:val="22"/>
         </w:rPr>
         <w:t xml:space="preserve">When are the most single uses occurring. </w:t>
       </w:r>
@@ -1465,11 +1898,15 @@
         </w:numPr>
         <w:rPr>
           <w:rFonts w:ascii="Times" w:hAnsi="Times"/>
-        </w:rPr>
-      </w:pPr>
-      <w:r>
-        <w:rPr>
-          <w:rFonts w:ascii="Times" w:hAnsi="Times"/>
+          <w:sz w:val="22"/>
+          <w:szCs w:val="22"/>
+        </w:rPr>
+      </w:pPr>
+      <w:r>
+        <w:rPr>
+          <w:rFonts w:ascii="Times" w:hAnsi="Times"/>
+          <w:sz w:val="22"/>
+          <w:szCs w:val="22"/>
         </w:rPr>
         <w:t xml:space="preserve">Calculate yearly revenue. </w:t>
       </w:r>
@@ -1478,10 +1915,13 @@
       <w:pPr>
         <w:rPr>
           <w:rFonts w:ascii="Times" w:hAnsi="Times"/>
+          <w:sz w:val="22"/>
+          <w:szCs w:val="22"/>
         </w:rPr>
       </w:pPr>
     </w:p>
     <w:sectPr>
+      <w:headerReference w:type="default" r:id="rId10"/>
       <w:pgSz w:w="12240" w:h="15840"/>
       <w:pgMar w:top="1440" w:right="1440" w:bottom="1440" w:left="1440" w:header="720" w:footer="720" w:gutter="0"/>
       <w:cols w:space="720"/>
@@ -1491,6 +1931,92 @@
 </w:document>
 </file>
 
+<file path=word/endnotes.xml><?xml version="1.0" encoding="utf-8"?>
+<w:endnotes xmlns:wpc="http://schemas.microsoft.com/office/word/2010/wordprocessingCanvas" xmlns:cx="http://schemas.microsoft.com/office/drawing/2014/chartex" xmlns:cx1="http://schemas.microsoft.com/office/drawing/2015/9/8/chartex" xmlns:cx2="http://schemas.microsoft.com/office/drawing/2015/10/21/chartex" xmlns:cx3="http://schemas.microsoft.com/office/drawing/2016/5/9/chartex" xmlns:cx4="http://schemas.microsoft.com/office/drawing/2016/5/10/chartex" xmlns:cx5="http://schemas.microsoft.com/office/drawing/2016/5/11/chartex" xmlns:cx6="http://schemas.microsoft.com/office/drawing/2016/5/12/chartex" xmlns:cx7="http://schemas.microsoft.com/office/drawing/2016/5/13/chartex" xmlns:cx8="http://schemas.microsoft.com/office/drawing/2016/5/14/chartex" xmlns:mc="http://schemas.openxmlformats.org/markup-compatibility/2006" xmlns:aink="http://schemas.microsoft.com/office/drawing/2016/ink" xmlns:am3d="http://schemas.microsoft.com/office/drawing/2017/model3d" xmlns:o="urn:schemas-microsoft-com:office:office" xmlns:r="http://schemas.openxmlformats.org/officeDocument/2006/relationships" xmlns:m="http://schemas.openxmlformats.org/officeDocument/2006/math" xmlns:v="urn:schemas-microsoft-com:vml" xmlns:wp14="http://schemas.microsoft.com/office/word/2010/wordprocessingDrawing" xmlns:wp="http://schemas.openxmlformats.org/drawingml/2006/wordprocessingDrawing" xmlns:w10="urn:schemas-microsoft-com:office:word" xmlns:w="http://schemas.openxmlformats.org/wordprocessingml/2006/main" xmlns:w14="http://schemas.microsoft.com/office/word/2010/wordml" xmlns:w15="http://schemas.microsoft.com/office/word/2012/wordml" xmlns:w16cid="http://schemas.microsoft.com/office/word/2016/wordml/cid" xmlns:w16se="http://schemas.microsoft.com/office/word/2015/wordml/symex" xmlns:wpg="http://schemas.microsoft.com/office/word/2010/wordprocessingGroup" xmlns:wpi="http://schemas.microsoft.com/office/word/2010/wordprocessingInk" xmlns:wne="http://schemas.microsoft.com/office/word/2006/wordml" xmlns:wps="http://schemas.microsoft.com/office/word/2010/wordprocessingShape" mc:Ignorable="w14 w15 w16se w16cid wp14">
+  <w:endnote w:type="separator" w:id="-1">
+    <w:p>
+      <w:r>
+        <w:separator/>
+      </w:r>
+    </w:p>
+  </w:endnote>
+  <w:endnote w:type="continuationSeparator" w:id="0">
+    <w:p>
+      <w:r>
+        <w:continuationSeparator/>
+      </w:r>
+    </w:p>
+  </w:endnote>
+</w:endnotes>
+</file>
+
+<file path=word/footnotes.xml><?xml version="1.0" encoding="utf-8"?>
+<w:footnotes xmlns:wpc="http://schemas.microsoft.com/office/word/2010/wordprocessingCanvas" xmlns:cx="http://schemas.microsoft.com/office/drawing/2014/chartex" xmlns:cx1="http://schemas.microsoft.com/office/drawing/2015/9/8/chartex" xmlns:cx2="http://schemas.microsoft.com/office/drawing/2015/10/21/chartex" xmlns:cx3="http://schemas.microsoft.com/office/drawing/2016/5/9/chartex" xmlns:cx4="http://schemas.microsoft.com/office/drawing/2016/5/10/chartex" xmlns:cx5="http://schemas.microsoft.com/office/drawing/2016/5/11/chartex" xmlns:cx6="http://schemas.microsoft.com/office/drawing/2016/5/12/chartex" xmlns:cx7="http://schemas.microsoft.com/office/drawing/2016/5/13/chartex" xmlns:cx8="http://schemas.microsoft.com/office/drawing/2016/5/14/chartex" xmlns:mc="http://schemas.openxmlformats.org/markup-compatibility/2006" xmlns:aink="http://schemas.microsoft.com/office/drawing/2016/ink" xmlns:am3d="http://schemas.microsoft.com/office/drawing/2017/model3d" xmlns:o="urn:schemas-microsoft-com:office:office" xmlns:r="http://schemas.openxmlformats.org/officeDocument/2006/relationships" xmlns:m="http://schemas.openxmlformats.org/officeDocument/2006/math" xmlns:v="urn:schemas-microsoft-com:vml" xmlns:wp14="http://schemas.microsoft.com/office/word/2010/wordprocessingDrawing" xmlns:wp="http://schemas.openxmlformats.org/drawingml/2006/wordprocessingDrawing" xmlns:w10="urn:schemas-microsoft-com:office:word" xmlns:w="http://schemas.openxmlformats.org/wordprocessingml/2006/main" xmlns:w14="http://schemas.microsoft.com/office/word/2010/wordml" xmlns:w15="http://schemas.microsoft.com/office/word/2012/wordml" xmlns:w16cid="http://schemas.microsoft.com/office/word/2016/wordml/cid" xmlns:w16se="http://schemas.microsoft.com/office/word/2015/wordml/symex" xmlns:wpg="http://schemas.microsoft.com/office/word/2010/wordprocessingGroup" xmlns:wpi="http://schemas.microsoft.com/office/word/2010/wordprocessingInk" xmlns:wne="http://schemas.microsoft.com/office/word/2006/wordml" xmlns:wps="http://schemas.microsoft.com/office/word/2010/wordprocessingShape" mc:Ignorable="w14 w15 w16se w16cid wp14">
+  <w:footnote w:type="separator" w:id="-1">
+    <w:p>
+      <w:r>
+        <w:separator/>
+      </w:r>
+    </w:p>
+  </w:footnote>
+  <w:footnote w:type="continuationSeparator" w:id="0">
+    <w:p>
+      <w:r>
+        <w:continuationSeparator/>
+      </w:r>
+    </w:p>
+  </w:footnote>
+</w:footnotes>
+</file>
+
+<file path=word/header1.xml><?xml version="1.0" encoding="utf-8"?>
+<w:hdr xmlns:wpc="http://schemas.microsoft.com/office/word/2010/wordprocessingCanvas" xmlns:cx="http://schemas.microsoft.com/office/drawing/2014/chartex" xmlns:cx1="http://schemas.microsoft.com/office/drawing/2015/9/8/chartex" xmlns:cx2="http://schemas.microsoft.com/office/drawing/2015/10/21/chartex" xmlns:cx3="http://schemas.microsoft.com/office/drawing/2016/5/9/chartex" xmlns:cx4="http://schemas.microsoft.com/office/drawing/2016/5/10/chartex" xmlns:cx5="http://schemas.microsoft.com/office/drawing/2016/5/11/chartex" xmlns:cx6="http://schemas.microsoft.com/office/drawing/2016/5/12/chartex" xmlns:cx7="http://schemas.microsoft.com/office/drawing/2016/5/13/chartex" xmlns:cx8="http://schemas.microsoft.com/office/drawing/2016/5/14/chartex" xmlns:mc="http://schemas.openxmlformats.org/markup-compatibility/2006" xmlns:aink="http://schemas.microsoft.com/office/drawing/2016/ink" xmlns:am3d="http://schemas.microsoft.com/office/drawing/2017/model3d" xmlns:o="urn:schemas-microsoft-com:office:office" xmlns:r="http://schemas.openxmlformats.org/officeDocument/2006/relationships" xmlns:m="http://schemas.openxmlformats.org/officeDocument/2006/math" xmlns:v="urn:schemas-microsoft-com:vml" xmlns:wp14="http://schemas.microsoft.com/office/word/2010/wordprocessingDrawing" xmlns:wp="http://schemas.openxmlformats.org/drawingml/2006/wordprocessingDrawing" xmlns:w10="urn:schemas-microsoft-com:office:word" xmlns:w="http://schemas.openxmlformats.org/wordprocessingml/2006/main" xmlns:w14="http://schemas.microsoft.com/office/word/2010/wordml" xmlns:w15="http://schemas.microsoft.com/office/word/2012/wordml" xmlns:w16cid="http://schemas.microsoft.com/office/word/2016/wordml/cid" xmlns:w16se="http://schemas.microsoft.com/office/word/2015/wordml/symex" xmlns:wpg="http://schemas.microsoft.com/office/word/2010/wordprocessingGroup" xmlns:wpi="http://schemas.microsoft.com/office/word/2010/wordprocessingInk" xmlns:wne="http://schemas.microsoft.com/office/word/2006/wordml" xmlns:wps="http://schemas.microsoft.com/office/word/2010/wordprocessingShape" mc:Ignorable="w14 w15 w16se w16cid wp14">
+  <w:p>
+    <w:pPr>
+      <w:ind w:left="720" w:hanging="360"/>
+      <w:jc w:val="center"/>
+      <w:rPr>
+        <w:rFonts w:ascii="Times" w:hAnsi="Times"/>
+        <w:b/>
+        <w:bCs/>
+      </w:rPr>
+    </w:pPr>
+    <w:r>
+      <w:rPr>
+        <w:rFonts w:ascii="Times" w:hAnsi="Times"/>
+        <w:b/>
+        <w:bCs/>
+      </w:rPr>
+      <w:t>Edge Proposal: Blue Bikes</w:t>
+    </w:r>
+  </w:p>
+  <w:p>
+    <w:pPr>
+      <w:ind w:left="720" w:hanging="360"/>
+      <w:jc w:val="center"/>
+      <w:rPr>
+        <w:rFonts w:ascii="Times" w:hAnsi="Times"/>
+        <w:sz w:val="16"/>
+        <w:szCs w:val="16"/>
+      </w:rPr>
+    </w:pPr>
+    <w:r>
+      <w:rPr>
+        <w:rFonts w:ascii="Times" w:hAnsi="Times"/>
+        <w:sz w:val="16"/>
+        <w:szCs w:val="16"/>
+      </w:rPr>
+      <w:t>Dev Das, James Hennessy, Rahul Kasar, Semi Hasaj</w:t>
+    </w:r>
+  </w:p>
+  <w:p>
+    <w:pPr>
+      <w:pStyle w:val="Header"/>
+    </w:pPr>
+  </w:p>
+</w:hdr>
+</file>
+
 <file path=word/numbering.xml><?xml version="1.0" encoding="utf-8"?>
 <w:numbering xmlns:wpc="http://schemas.microsoft.com/office/word/2010/wordprocessingCanvas" xmlns:cx="http://schemas.microsoft.com/office/drawing/2014/chartex" xmlns:cx1="http://schemas.microsoft.com/office/drawing/2015/9/8/chartex" xmlns:cx2="http://schemas.microsoft.com/office/drawing/2015/10/21/chartex" xmlns:cx3="http://schemas.microsoft.com/office/drawing/2016/5/9/chartex" xmlns:cx4="http://schemas.microsoft.com/office/drawing/2016/5/10/chartex" xmlns:cx5="http://schemas.microsoft.com/office/drawing/2016/5/11/chartex" xmlns:cx6="http://schemas.microsoft.com/office/drawing/2016/5/12/chartex" xmlns:cx7="http://schemas.microsoft.com/office/drawing/2016/5/13/chartex" xmlns:cx8="http://schemas.microsoft.com/office/drawing/2016/5/14/chartex" xmlns:mc="http://schemas.openxmlformats.org/markup-compatibility/2006" xmlns:aink="http://schemas.microsoft.com/office/drawing/2016/ink" xmlns:am3d="http://schemas.microsoft.com/office/drawing/2017/model3d" xmlns:o="urn:schemas-microsoft-com:office:office" xmlns:r="http://schemas.openxmlformats.org/officeDocument/2006/relationships" xmlns:m="http://schemas.openxmlformats.org/officeDocument/2006/math" xmlns:v="urn:schemas-microsoft-com:vml" xmlns:wp14="http://schemas.microsoft.com/office/word/2010/wordprocessingDrawing" xmlns:wp="http://schemas.openxmlformats.org/drawingml/2006/wordprocessingDrawing" xmlns:w10="urn:schemas-microsoft-com:office:word" xmlns:w="http://schemas.openxmlformats.org/wordprocessingml/2006/main" xmlns:w14="http://schemas.microsoft.com/office/word/2010/wordml" xmlns:w15="http://schemas.microsoft.com/office/word/2012/wordml" xmlns:w16cid="http://schemas.microsoft.com/office/word/2016/wordml/cid" xmlns:w16se="http://schemas.microsoft.com/office/word/2015/wordml/symex" xmlns:wpg="http://schemas.microsoft.com/office/word/2010/wordprocessingGroup" xmlns:wpi="http://schemas.microsoft.com/office/word/2010/wordprocessingInk" xmlns:wne="http://schemas.microsoft.com/office/word/2006/wordml" xmlns:wps="http://schemas.microsoft.com/office/word/2010/wordprocessingShape" mc:Ignorable="w14 w15 w16se w16cid wp14">
   <w:abstractNum w:abstractNumId="0" w15:restartNumberingAfterBreak="0">
@@ -1585,8 +2111,8 @@
   <w:abstractNum w:abstractNumId="1" w15:restartNumberingAfterBreak="0">
     <w:nsid w:val="2C4B7307"/>
     <w:multiLevelType w:val="hybridMultilevel"/>
-    <w:tmpl w:val="7F566EAE"/>
-    <w:lvl w:ilvl="0" w:tplc="DE422122">
+    <w:tmpl w:val="D6261A1A"/>
+    <w:lvl w:ilvl="0" w:tplc="BFAEEFFE">
       <w:start w:val="1"/>
       <w:numFmt w:val="decimal"/>
       <w:lvlText w:val="%1."/>
@@ -1596,7 +2122,7 @@
       </w:pPr>
       <w:rPr>
         <w:rFonts w:hint="default"/>
-        <w:b/>
+        <w:b w:val="0"/>
       </w:rPr>
     </w:lvl>
     <w:lvl w:ilvl="1" w:tplc="04090019" w:tentative="1">
@@ -2297,6 +2823,48 @@
       <w:contextualSpacing/>
     </w:pPr>
   </w:style>
+  <w:style w:type="paragraph" w:styleId="Header">
+    <w:name w:val="header"/>
+    <w:basedOn w:val="Normal"/>
+    <w:link w:val="HeaderChar"/>
+    <w:uiPriority w:val="99"/>
+    <w:unhideWhenUsed/>
+    <w:rsid w:val="00840966"/>
+    <w:pPr>
+      <w:tabs>
+        <w:tab w:val="center" w:pos="4680"/>
+        <w:tab w:val="right" w:pos="9360"/>
+      </w:tabs>
+    </w:pPr>
+  </w:style>
+  <w:style w:type="character" w:customStyle="1" w:styleId="HeaderChar">
+    <w:name w:val="Header Char"/>
+    <w:basedOn w:val="DefaultParagraphFont"/>
+    <w:link w:val="Header"/>
+    <w:uiPriority w:val="99"/>
+    <w:rsid w:val="00840966"/>
+  </w:style>
+  <w:style w:type="paragraph" w:styleId="Footer">
+    <w:name w:val="footer"/>
+    <w:basedOn w:val="Normal"/>
+    <w:link w:val="FooterChar"/>
+    <w:uiPriority w:val="99"/>
+    <w:unhideWhenUsed/>
+    <w:rsid w:val="00840966"/>
+    <w:pPr>
+      <w:tabs>
+        <w:tab w:val="center" w:pos="4680"/>
+        <w:tab w:val="right" w:pos="9360"/>
+      </w:tabs>
+    </w:pPr>
+  </w:style>
+  <w:style w:type="character" w:customStyle="1" w:styleId="FooterChar">
+    <w:name w:val="Footer Char"/>
+    <w:basedOn w:val="DefaultParagraphFont"/>
+    <w:link w:val="Footer"/>
+    <w:uiPriority w:val="99"/>
+    <w:rsid w:val="00840966"/>
+  </w:style>
 </w:styles>
 </file>
 

</xml_diff>

<commit_message>
Added story line doc, tableau dash board, and comments on our project proposal
</commit_message>
<xml_diff>
--- a/Project_Proposal.docx
+++ b/Project_Proposal.docx
@@ -84,146 +84,147 @@
           <w:sz w:val="22"/>
           <w:szCs w:val="22"/>
         </w:rPr>
-        <w:t xml:space="preserve"> Blue Bike</w:t>
+        <w:t xml:space="preserve"> Blue Bike user in Boston has experienced wanting to ride a</w:t>
+      </w:r>
+      <w:r>
+        <w:rPr>
+          <w:rFonts w:ascii="Times" w:hAnsi="Times"/>
+          <w:sz w:val="22"/>
+          <w:szCs w:val="22"/>
+        </w:rPr>
+        <w:t xml:space="preserve"> blue</w:t>
+      </w:r>
+      <w:r>
+        <w:rPr>
+          <w:rFonts w:ascii="Times" w:hAnsi="Times"/>
+          <w:sz w:val="22"/>
+          <w:szCs w:val="22"/>
+        </w:rPr>
+        <w:t xml:space="preserve"> bike, only to discover the docking station is empty. Due to </w:t>
+      </w:r>
+      <w:r>
+        <w:rPr>
+          <w:rFonts w:ascii="Times" w:hAnsi="Times"/>
+          <w:sz w:val="22"/>
+          <w:szCs w:val="22"/>
+        </w:rPr>
+        <w:t>asymmetric</w:t>
+      </w:r>
+      <w:r>
+        <w:rPr>
+          <w:rFonts w:ascii="Times" w:hAnsi="Times"/>
+          <w:sz w:val="22"/>
+          <w:szCs w:val="22"/>
+        </w:rPr>
+        <w:t xml:space="preserve"> </w:t>
+      </w:r>
+      <w:r>
+        <w:rPr>
+          <w:rFonts w:ascii="Times" w:hAnsi="Times"/>
+          <w:sz w:val="22"/>
+          <w:szCs w:val="22"/>
+        </w:rPr>
+        <w:t xml:space="preserve">supply and demand of Blue Bike </w:t>
+      </w:r>
+      <w:r>
+        <w:rPr>
+          <w:rFonts w:ascii="Times" w:hAnsi="Times"/>
+          <w:sz w:val="22"/>
+          <w:szCs w:val="22"/>
+        </w:rPr>
+        <w:t>st</w:t>
+      </w:r>
+      <w:r>
+        <w:rPr>
+          <w:rFonts w:ascii="Times" w:hAnsi="Times"/>
+          <w:sz w:val="22"/>
+          <w:szCs w:val="22"/>
+        </w:rPr>
+        <w:t>ations</w:t>
+      </w:r>
+      <w:r>
+        <w:rPr>
+          <w:rFonts w:ascii="Times" w:hAnsi="Times"/>
+          <w:sz w:val="22"/>
+          <w:szCs w:val="22"/>
+        </w:rPr>
+        <w:t>, many customers find themselves unable to ride</w:t>
+      </w:r>
+      <w:r>
+        <w:rPr>
+          <w:rFonts w:ascii="Times" w:hAnsi="Times"/>
+          <w:sz w:val="22"/>
+          <w:szCs w:val="22"/>
+        </w:rPr>
+        <w:t xml:space="preserve"> at various times in the day, and often ask themselves whether they should wait for a bike </w:t>
+      </w:r>
+      <w:r>
+        <w:rPr>
+          <w:rFonts w:ascii="Times" w:hAnsi="Times"/>
+          <w:sz w:val="22"/>
+          <w:szCs w:val="22"/>
+        </w:rPr>
+        <w:t>to arrive or not</w:t>
+      </w:r>
+      <w:r>
+        <w:rPr>
+          <w:rFonts w:ascii="Times" w:hAnsi="Times"/>
+          <w:sz w:val="22"/>
+          <w:szCs w:val="22"/>
+        </w:rPr>
+        <w:t>.</w:t>
+      </w:r>
+    </w:p>
+    <w:p>
+      <w:pPr>
+        <w:rPr>
+          <w:rFonts w:ascii="Times" w:hAnsi="Times"/>
+          <w:b/>
+          <w:bCs/>
+          <w:sz w:val="22"/>
+          <w:szCs w:val="22"/>
+        </w:rPr>
+      </w:pPr>
+      <w:r>
+        <w:rPr>
+          <w:rFonts w:ascii="Times" w:hAnsi="Times"/>
+          <w:b/>
+          <w:bCs/>
+          <w:sz w:val="22"/>
+          <w:szCs w:val="22"/>
+        </w:rPr>
+        <w:t xml:space="preserve">Data: </w:t>
+      </w:r>
+    </w:p>
+    <w:p>
+      <w:pPr>
+        <w:ind w:left="720"/>
+        <w:rPr>
+          <w:rFonts w:ascii="Times" w:hAnsi="Times"/>
+          <w:bCs/>
+          <w:sz w:val="22"/>
+          <w:szCs w:val="22"/>
+        </w:rPr>
+      </w:pPr>
+      <w:r>
+        <w:rPr>
+          <w:rFonts w:ascii="Times" w:hAnsi="Times"/>
+          <w:bCs/>
+          <w:sz w:val="22"/>
+          <w:szCs w:val="22"/>
+        </w:rPr>
+        <w:t>We currently hav</w:t>
       </w:r>
       <w:bookmarkStart w:id="0" w:name="_GoBack"/>
       <w:bookmarkEnd w:id="0"/>
       <w:r>
         <w:rPr>
           <w:rFonts w:ascii="Times" w:hAnsi="Times"/>
-          <w:sz w:val="22"/>
-          <w:szCs w:val="22"/>
-        </w:rPr>
-        <w:t xml:space="preserve"> user in Boston has experienced wanting to ride a</w:t>
-      </w:r>
-      <w:r>
-        <w:rPr>
-          <w:rFonts w:ascii="Times" w:hAnsi="Times"/>
-          <w:sz w:val="22"/>
-          <w:szCs w:val="22"/>
-        </w:rPr>
-        <w:t xml:space="preserve"> blue</w:t>
-      </w:r>
-      <w:r>
-        <w:rPr>
-          <w:rFonts w:ascii="Times" w:hAnsi="Times"/>
-          <w:sz w:val="22"/>
-          <w:szCs w:val="22"/>
-        </w:rPr>
-        <w:t xml:space="preserve"> bike, only to discover the docking station is empty. Due to </w:t>
-      </w:r>
-      <w:r>
-        <w:rPr>
-          <w:rFonts w:ascii="Times" w:hAnsi="Times"/>
-          <w:sz w:val="22"/>
-          <w:szCs w:val="22"/>
-        </w:rPr>
-        <w:t>asymmetric</w:t>
-      </w:r>
-      <w:r>
-        <w:rPr>
-          <w:rFonts w:ascii="Times" w:hAnsi="Times"/>
-          <w:sz w:val="22"/>
-          <w:szCs w:val="22"/>
-        </w:rPr>
-        <w:t xml:space="preserve"> </w:t>
-      </w:r>
-      <w:r>
-        <w:rPr>
-          <w:rFonts w:ascii="Times" w:hAnsi="Times"/>
-          <w:sz w:val="22"/>
-          <w:szCs w:val="22"/>
-        </w:rPr>
-        <w:t xml:space="preserve">supply and demand of Blue Bike </w:t>
-      </w:r>
-      <w:r>
-        <w:rPr>
-          <w:rFonts w:ascii="Times" w:hAnsi="Times"/>
-          <w:sz w:val="22"/>
-          <w:szCs w:val="22"/>
-        </w:rPr>
-        <w:t>st</w:t>
-      </w:r>
-      <w:r>
-        <w:rPr>
-          <w:rFonts w:ascii="Times" w:hAnsi="Times"/>
-          <w:sz w:val="22"/>
-          <w:szCs w:val="22"/>
-        </w:rPr>
-        <w:t>ations</w:t>
-      </w:r>
-      <w:r>
-        <w:rPr>
-          <w:rFonts w:ascii="Times" w:hAnsi="Times"/>
-          <w:sz w:val="22"/>
-          <w:szCs w:val="22"/>
-        </w:rPr>
-        <w:t>, many customers find themselves unable to ride</w:t>
-      </w:r>
-      <w:r>
-        <w:rPr>
-          <w:rFonts w:ascii="Times" w:hAnsi="Times"/>
-          <w:sz w:val="22"/>
-          <w:szCs w:val="22"/>
-        </w:rPr>
-        <w:t xml:space="preserve"> at various times in the day, and often ask themselves whether they should wait for a bike </w:t>
-      </w:r>
-      <w:r>
-        <w:rPr>
-          <w:rFonts w:ascii="Times" w:hAnsi="Times"/>
-          <w:sz w:val="22"/>
-          <w:szCs w:val="22"/>
-        </w:rPr>
-        <w:t>to arrive or not</w:t>
-      </w:r>
-      <w:r>
-        <w:rPr>
-          <w:rFonts w:ascii="Times" w:hAnsi="Times"/>
-          <w:sz w:val="22"/>
-          <w:szCs w:val="22"/>
-        </w:rPr>
-        <w:t>.</w:t>
-      </w:r>
-    </w:p>
-    <w:p>
-      <w:pPr>
-        <w:rPr>
-          <w:rFonts w:ascii="Times" w:hAnsi="Times"/>
-          <w:b/>
           <w:bCs/>
           <w:sz w:val="22"/>
           <w:szCs w:val="22"/>
         </w:rPr>
-      </w:pPr>
-      <w:r>
-        <w:rPr>
-          <w:rFonts w:ascii="Times" w:hAnsi="Times"/>
-          <w:b/>
-          <w:bCs/>
-          <w:sz w:val="22"/>
-          <w:szCs w:val="22"/>
-        </w:rPr>
-        <w:t xml:space="preserve">Data: </w:t>
-      </w:r>
-    </w:p>
-    <w:p>
-      <w:pPr>
-        <w:ind w:left="720"/>
-        <w:rPr>
-          <w:rFonts w:ascii="Times" w:hAnsi="Times"/>
-          <w:bCs/>
-          <w:sz w:val="22"/>
-          <w:szCs w:val="22"/>
-        </w:rPr>
-      </w:pPr>
-      <w:r>
-        <w:rPr>
-          <w:rFonts w:ascii="Times" w:hAnsi="Times"/>
-          <w:bCs/>
-          <w:sz w:val="22"/>
-          <w:szCs w:val="22"/>
-        </w:rPr>
-        <w:t xml:space="preserve">We currently have Blue Bike Trip data by Month from 2015-2021. The trip data includes every trip in the specific month, the start and end station, the start and end time, the latitude and longitude, and if the customer was a subscriber or one-time user.  </w:t>
+        <w:t xml:space="preserve">e Blue Bike Trip data by Month from 2015-2021. The trip data includes every trip in the specific month, the start and end station, the start and end time, the latitude and longitude, and if the customer was a subscriber or one-time user.  </w:t>
       </w:r>
     </w:p>
     <w:p>
@@ -438,7 +439,31 @@
           <w:sz w:val="22"/>
           <w:szCs w:val="22"/>
         </w:rPr>
-        <w:t xml:space="preserve"> stations that require more capacity, or frequent re-filling).</w:t>
+        <w:t xml:space="preserve"> stations that require more capacity, or frequent re-</w:t>
+      </w:r>
+      <w:commentRangeStart w:id="1"/>
+      <w:r>
+        <w:rPr>
+          <w:rFonts w:ascii="Times" w:hAnsi="Times"/>
+          <w:sz w:val="22"/>
+          <w:szCs w:val="22"/>
+        </w:rPr>
+        <w:t>filling</w:t>
+      </w:r>
+      <w:commentRangeEnd w:id="1"/>
+      <w:r>
+        <w:rPr>
+          <w:rStyle w:val="CommentReference"/>
+        </w:rPr>
+        <w:commentReference w:id="1"/>
+      </w:r>
+      <w:r>
+        <w:rPr>
+          <w:rFonts w:ascii="Times" w:hAnsi="Times"/>
+          <w:sz w:val="22"/>
+          <w:szCs w:val="22"/>
+        </w:rPr>
+        <w:t>).</w:t>
       </w:r>
     </w:p>
     <w:p>
@@ -1591,7 +1616,7 @@
                     <pic:cNvPicPr/>
                   </pic:nvPicPr>
                   <pic:blipFill>
-                    <a:blip r:embed="rId7"/>
+                    <a:blip r:embed="rId10"/>
                     <a:stretch>
                       <a:fillRect/>
                     </a:stretch>
@@ -1670,7 +1695,7 @@
                     <pic:cNvPicPr/>
                   </pic:nvPicPr>
                   <pic:blipFill>
-                    <a:blip r:embed="rId8"/>
+                    <a:blip r:embed="rId11"/>
                     <a:stretch>
                       <a:fillRect/>
                     </a:stretch>
@@ -1762,7 +1787,7 @@
               </wp:inline>
             </w:drawing>
           </mc:Choice>
-          <mc:Fallback xmlns:w16cex="http://schemas.microsoft.com/office/word/2018/wordml/cex" xmlns:w16="http://schemas.microsoft.com/office/word/2018/wordml" xmlns:w16sdtdh="http://schemas.microsoft.com/office/word/2020/wordml/sdtdatahash">
+          <mc:Fallback xmlns:w16sdtdh="http://schemas.microsoft.com/office/word/2020/wordml/sdtdatahash" xmlns:w16="http://schemas.microsoft.com/office/word/2018/wordml" xmlns:w16cex="http://schemas.microsoft.com/office/word/2018/wordml/cex">
             <w:pict>
               <v:rect w14:anchorId="4461BC12" id="Rectangle 4" o:spid="_x0000_s1026" style="width:25.7pt;height:25.7pt;visibility:visible;mso-wrap-style:square;mso-left-percent:-10001;mso-top-percent:-10001;mso-position-horizontal:absolute;mso-position-horizontal-relative:char;mso-position-vertical:absolute;mso-position-vertical-relative:line;mso-left-percent:-10001;mso-top-percent:-10001;v-text-anchor:top" o:gfxdata="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" filled="f" stroked="f">
                 <o:lock v:ext="edit" aspectratio="t"/>
@@ -1794,7 +1819,7 @@
                     <pic:cNvPicPr/>
                   </pic:nvPicPr>
                   <pic:blipFill>
-                    <a:blip r:embed="rId9"/>
+                    <a:blip r:embed="rId12"/>
                     <a:stretch>
                       <a:fillRect/>
                     </a:stretch>
@@ -1921,7 +1946,7 @@
       </w:pPr>
     </w:p>
     <w:sectPr>
-      <w:headerReference w:type="default" r:id="rId10"/>
+      <w:headerReference w:type="default" r:id="rId13"/>
       <w:pgSz w:w="12240" w:h="15840"/>
       <w:pgMar w:top="1440" w:right="1440" w:bottom="1440" w:left="1440" w:header="720" w:footer="720" w:gutter="0"/>
       <w:cols w:space="720"/>
@@ -1929,6 +1954,47 @@
     </w:sectPr>
   </w:body>
 </w:document>
+</file>
+
+<file path=word/comments.xml><?xml version="1.0" encoding="utf-8"?>
+<w:comments xmlns:wpc="http://schemas.microsoft.com/office/word/2010/wordprocessingCanvas" xmlns:cx="http://schemas.microsoft.com/office/drawing/2014/chartex" xmlns:cx1="http://schemas.microsoft.com/office/drawing/2015/9/8/chartex" xmlns:cx2="http://schemas.microsoft.com/office/drawing/2015/10/21/chartex" xmlns:cx3="http://schemas.microsoft.com/office/drawing/2016/5/9/chartex" xmlns:cx4="http://schemas.microsoft.com/office/drawing/2016/5/10/chartex" xmlns:cx5="http://schemas.microsoft.com/office/drawing/2016/5/11/chartex" xmlns:cx6="http://schemas.microsoft.com/office/drawing/2016/5/12/chartex" xmlns:cx7="http://schemas.microsoft.com/office/drawing/2016/5/13/chartex" xmlns:cx8="http://schemas.microsoft.com/office/drawing/2016/5/14/chartex" xmlns:mc="http://schemas.openxmlformats.org/markup-compatibility/2006" xmlns:aink="http://schemas.microsoft.com/office/drawing/2016/ink" xmlns:am3d="http://schemas.microsoft.com/office/drawing/2017/model3d" xmlns:o="urn:schemas-microsoft-com:office:office" xmlns:r="http://schemas.openxmlformats.org/officeDocument/2006/relationships" xmlns:m="http://schemas.openxmlformats.org/officeDocument/2006/math" xmlns:v="urn:schemas-microsoft-com:vml" xmlns:wp14="http://schemas.microsoft.com/office/word/2010/wordprocessingDrawing" xmlns:wp="http://schemas.openxmlformats.org/drawingml/2006/wordprocessingDrawing" xmlns:w10="urn:schemas-microsoft-com:office:word" xmlns:w="http://schemas.openxmlformats.org/wordprocessingml/2006/main" xmlns:w14="http://schemas.microsoft.com/office/word/2010/wordml" xmlns:w15="http://schemas.microsoft.com/office/word/2012/wordml" xmlns:w16cid="http://schemas.microsoft.com/office/word/2016/wordml/cid" xmlns:w16se="http://schemas.microsoft.com/office/word/2015/wordml/symex" xmlns:wpg="http://schemas.microsoft.com/office/word/2010/wordprocessingGroup" xmlns:wpi="http://schemas.microsoft.com/office/word/2010/wordprocessingInk" xmlns:wne="http://schemas.microsoft.com/office/word/2006/wordml" xmlns:wps="http://schemas.microsoft.com/office/word/2010/wordprocessingShape" mc:Ignorable="w14 w15 w16se w16cid wp14">
+  <w:comment w:id="1" w:author="Dev Das" w:date="2021-11-27T15:12:00Z" w:initials="DD">
+    <w:p>
+      <w:pPr>
+        <w:pStyle w:val="CommentText"/>
+      </w:pPr>
+      <w:r>
+        <w:rPr>
+          <w:rStyle w:val="CommentReference"/>
+        </w:rPr>
+        <w:annotationRef/>
+      </w:r>
+      <w:r>
+        <w:t xml:space="preserve">Look at which stations where we predicted wait time for longer than 5 minutes, and then we can focus on the top X stations and do an intervention (Aka restock one more time a day) which will reduce the wait time by X% and we can recompute the model to see how many wait </w:t>
+      </w:r>
+      <w:proofErr w:type="gramStart"/>
+      <w:r>
+        <w:t>time</w:t>
+      </w:r>
+      <w:proofErr w:type="gramEnd"/>
+      <w:r>
+        <w:t xml:space="preserve"> more than 5 min decrease</w:t>
+      </w:r>
+    </w:p>
+  </w:comment>
+</w:comments>
+</file>
+
+<file path=word/commentsExtended.xml><?xml version="1.0" encoding="utf-8"?>
+<w15:commentsEx xmlns:wpc="http://schemas.microsoft.com/office/word/2010/wordprocessingCanvas" xmlns:cx="http://schemas.microsoft.com/office/drawing/2014/chartex" xmlns:cx1="http://schemas.microsoft.com/office/drawing/2015/9/8/chartex" xmlns:cx2="http://schemas.microsoft.com/office/drawing/2015/10/21/chartex" xmlns:cx3="http://schemas.microsoft.com/office/drawing/2016/5/9/chartex" xmlns:cx4="http://schemas.microsoft.com/office/drawing/2016/5/10/chartex" xmlns:cx5="http://schemas.microsoft.com/office/drawing/2016/5/11/chartex" xmlns:cx6="http://schemas.microsoft.com/office/drawing/2016/5/12/chartex" xmlns:cx7="http://schemas.microsoft.com/office/drawing/2016/5/13/chartex" xmlns:cx8="http://schemas.microsoft.com/office/drawing/2016/5/14/chartex" xmlns:mc="http://schemas.openxmlformats.org/markup-compatibility/2006" xmlns:aink="http://schemas.microsoft.com/office/drawing/2016/ink" xmlns:am3d="http://schemas.microsoft.com/office/drawing/2017/model3d" xmlns:o="urn:schemas-microsoft-com:office:office" xmlns:r="http://schemas.openxmlformats.org/officeDocument/2006/relationships" xmlns:m="http://schemas.openxmlformats.org/officeDocument/2006/math" xmlns:v="urn:schemas-microsoft-com:vml" xmlns:wp14="http://schemas.microsoft.com/office/word/2010/wordprocessingDrawing" xmlns:wp="http://schemas.openxmlformats.org/drawingml/2006/wordprocessingDrawing" xmlns:w10="urn:schemas-microsoft-com:office:word" xmlns:w="http://schemas.openxmlformats.org/wordprocessingml/2006/main" xmlns:w14="http://schemas.microsoft.com/office/word/2010/wordml" xmlns:w15="http://schemas.microsoft.com/office/word/2012/wordml" xmlns:w16cid="http://schemas.microsoft.com/office/word/2016/wordml/cid" xmlns:w16se="http://schemas.microsoft.com/office/word/2015/wordml/symex" xmlns:wpg="http://schemas.microsoft.com/office/word/2010/wordprocessingGroup" xmlns:wpi="http://schemas.microsoft.com/office/word/2010/wordprocessingInk" xmlns:wne="http://schemas.microsoft.com/office/word/2006/wordml" xmlns:wps="http://schemas.microsoft.com/office/word/2010/wordprocessingShape" mc:Ignorable="w14 w15 w16se w16cid wp14">
+  <w15:commentEx w15:paraId="673C71F8" w15:done="0"/>
+</w15:commentsEx>
+</file>
+
+<file path=word/commentsIds.xml><?xml version="1.0" encoding="utf-8"?>
+<w16cid:commentsIds xmlns:wpc="http://schemas.microsoft.com/office/word/2010/wordprocessingCanvas" xmlns:cx="http://schemas.microsoft.com/office/drawing/2014/chartex" xmlns:cx1="http://schemas.microsoft.com/office/drawing/2015/9/8/chartex" xmlns:cx2="http://schemas.microsoft.com/office/drawing/2015/10/21/chartex" xmlns:cx3="http://schemas.microsoft.com/office/drawing/2016/5/9/chartex" xmlns:cx4="http://schemas.microsoft.com/office/drawing/2016/5/10/chartex" xmlns:cx5="http://schemas.microsoft.com/office/drawing/2016/5/11/chartex" xmlns:cx6="http://schemas.microsoft.com/office/drawing/2016/5/12/chartex" xmlns:cx7="http://schemas.microsoft.com/office/drawing/2016/5/13/chartex" xmlns:cx8="http://schemas.microsoft.com/office/drawing/2016/5/14/chartex" xmlns:mc="http://schemas.openxmlformats.org/markup-compatibility/2006" xmlns:aink="http://schemas.microsoft.com/office/drawing/2016/ink" xmlns:am3d="http://schemas.microsoft.com/office/drawing/2017/model3d" xmlns:o="urn:schemas-microsoft-com:office:office" xmlns:r="http://schemas.openxmlformats.org/officeDocument/2006/relationships" xmlns:m="http://schemas.openxmlformats.org/officeDocument/2006/math" xmlns:v="urn:schemas-microsoft-com:vml" xmlns:wp14="http://schemas.microsoft.com/office/word/2010/wordprocessingDrawing" xmlns:wp="http://schemas.openxmlformats.org/drawingml/2006/wordprocessingDrawing" xmlns:w10="urn:schemas-microsoft-com:office:word" xmlns:w="http://schemas.openxmlformats.org/wordprocessingml/2006/main" xmlns:w14="http://schemas.microsoft.com/office/word/2010/wordml" xmlns:w15="http://schemas.microsoft.com/office/word/2012/wordml" xmlns:w16cid="http://schemas.microsoft.com/office/word/2016/wordml/cid" xmlns:w16se="http://schemas.microsoft.com/office/word/2015/wordml/symex" xmlns:wpg="http://schemas.microsoft.com/office/word/2010/wordprocessingGroup" xmlns:wpi="http://schemas.microsoft.com/office/word/2010/wordprocessingInk" xmlns:wne="http://schemas.microsoft.com/office/word/2006/wordml" xmlns:wps="http://schemas.microsoft.com/office/word/2010/wordprocessingShape" mc:Ignorable="w14 w15 w16se w16cid wp14">
+  <w16cid:commentId w16cid:paraId="673C71F8" w16cid:durableId="254CC973"/>
+</w16cid:commentsIds>
 </file>
 
 <file path=word/endnotes.xml><?xml version="1.0" encoding="utf-8"?>
@@ -2389,6 +2455,14 @@
     <w:abstractNumId w:val="1"/>
   </w:num>
 </w:numbering>
+</file>
+
+<file path=word/people.xml><?xml version="1.0" encoding="utf-8"?>
+<w15:people xmlns:wpc="http://schemas.microsoft.com/office/word/2010/wordprocessingCanvas" xmlns:cx="http://schemas.microsoft.com/office/drawing/2014/chartex" xmlns:cx1="http://schemas.microsoft.com/office/drawing/2015/9/8/chartex" xmlns:cx2="http://schemas.microsoft.com/office/drawing/2015/10/21/chartex" xmlns:cx3="http://schemas.microsoft.com/office/drawing/2016/5/9/chartex" xmlns:cx4="http://schemas.microsoft.com/office/drawing/2016/5/10/chartex" xmlns:cx5="http://schemas.microsoft.com/office/drawing/2016/5/11/chartex" xmlns:cx6="http://schemas.microsoft.com/office/drawing/2016/5/12/chartex" xmlns:cx7="http://schemas.microsoft.com/office/drawing/2016/5/13/chartex" xmlns:cx8="http://schemas.microsoft.com/office/drawing/2016/5/14/chartex" xmlns:mc="http://schemas.openxmlformats.org/markup-compatibility/2006" xmlns:aink="http://schemas.microsoft.com/office/drawing/2016/ink" xmlns:am3d="http://schemas.microsoft.com/office/drawing/2017/model3d" xmlns:o="urn:schemas-microsoft-com:office:office" xmlns:r="http://schemas.openxmlformats.org/officeDocument/2006/relationships" xmlns:m="http://schemas.openxmlformats.org/officeDocument/2006/math" xmlns:v="urn:schemas-microsoft-com:vml" xmlns:wp14="http://schemas.microsoft.com/office/word/2010/wordprocessingDrawing" xmlns:wp="http://schemas.openxmlformats.org/drawingml/2006/wordprocessingDrawing" xmlns:w10="urn:schemas-microsoft-com:office:word" xmlns:w="http://schemas.openxmlformats.org/wordprocessingml/2006/main" xmlns:w14="http://schemas.microsoft.com/office/word/2010/wordml" xmlns:w15="http://schemas.microsoft.com/office/word/2012/wordml" xmlns:w16cid="http://schemas.microsoft.com/office/word/2016/wordml/cid" xmlns:w16se="http://schemas.microsoft.com/office/word/2015/wordml/symex" xmlns:wpg="http://schemas.microsoft.com/office/word/2010/wordprocessingGroup" xmlns:wpi="http://schemas.microsoft.com/office/word/2010/wordprocessingInk" xmlns:wne="http://schemas.microsoft.com/office/word/2006/wordml" xmlns:wps="http://schemas.microsoft.com/office/word/2010/wordprocessingShape" mc:Ignorable="w14 w15 w16se w16cid wp14">
+  <w15:person w15:author="Dev Das">
+    <w15:presenceInfo w15:providerId="Windows Live" w15:userId="8b3613a3d35679db"/>
+  </w15:person>
+</w15:people>
 </file>
 
 <file path=word/styles.xml><?xml version="1.0" encoding="utf-8"?>
@@ -2865,6 +2939,98 @@
     <w:uiPriority w:val="99"/>
     <w:rsid w:val="00840966"/>
   </w:style>
+  <w:style w:type="character" w:styleId="CommentReference">
+    <w:name w:val="annotation reference"/>
+    <w:basedOn w:val="DefaultParagraphFont"/>
+    <w:uiPriority w:val="99"/>
+    <w:semiHidden/>
+    <w:unhideWhenUsed/>
+    <w:rsid w:val="009E2EF2"/>
+    <w:rPr>
+      <w:sz w:val="16"/>
+      <w:szCs w:val="16"/>
+    </w:rPr>
+  </w:style>
+  <w:style w:type="paragraph" w:styleId="CommentText">
+    <w:name w:val="annotation text"/>
+    <w:basedOn w:val="Normal"/>
+    <w:link w:val="CommentTextChar"/>
+    <w:uiPriority w:val="99"/>
+    <w:semiHidden/>
+    <w:unhideWhenUsed/>
+    <w:rsid w:val="009E2EF2"/>
+    <w:rPr>
+      <w:sz w:val="20"/>
+      <w:szCs w:val="20"/>
+    </w:rPr>
+  </w:style>
+  <w:style w:type="character" w:customStyle="1" w:styleId="CommentTextChar">
+    <w:name w:val="Comment Text Char"/>
+    <w:basedOn w:val="DefaultParagraphFont"/>
+    <w:link w:val="CommentText"/>
+    <w:uiPriority w:val="99"/>
+    <w:semiHidden/>
+    <w:rsid w:val="009E2EF2"/>
+    <w:rPr>
+      <w:sz w:val="20"/>
+      <w:szCs w:val="20"/>
+    </w:rPr>
+  </w:style>
+  <w:style w:type="paragraph" w:styleId="CommentSubject">
+    <w:name w:val="annotation subject"/>
+    <w:basedOn w:val="CommentText"/>
+    <w:next w:val="CommentText"/>
+    <w:link w:val="CommentSubjectChar"/>
+    <w:uiPriority w:val="99"/>
+    <w:semiHidden/>
+    <w:unhideWhenUsed/>
+    <w:rsid w:val="009E2EF2"/>
+    <w:rPr>
+      <w:b/>
+      <w:bCs/>
+    </w:rPr>
+  </w:style>
+  <w:style w:type="character" w:customStyle="1" w:styleId="CommentSubjectChar">
+    <w:name w:val="Comment Subject Char"/>
+    <w:basedOn w:val="CommentTextChar"/>
+    <w:link w:val="CommentSubject"/>
+    <w:uiPriority w:val="99"/>
+    <w:semiHidden/>
+    <w:rsid w:val="009E2EF2"/>
+    <w:rPr>
+      <w:b/>
+      <w:bCs/>
+      <w:sz w:val="20"/>
+      <w:szCs w:val="20"/>
+    </w:rPr>
+  </w:style>
+  <w:style w:type="paragraph" w:styleId="BalloonText">
+    <w:name w:val="Balloon Text"/>
+    <w:basedOn w:val="Normal"/>
+    <w:link w:val="BalloonTextChar"/>
+    <w:uiPriority w:val="99"/>
+    <w:semiHidden/>
+    <w:unhideWhenUsed/>
+    <w:rsid w:val="009E2EF2"/>
+    <w:rPr>
+      <w:rFonts w:ascii="Segoe UI" w:hAnsi="Segoe UI" w:cs="Segoe UI"/>
+      <w:sz w:val="18"/>
+      <w:szCs w:val="18"/>
+    </w:rPr>
+  </w:style>
+  <w:style w:type="character" w:customStyle="1" w:styleId="BalloonTextChar">
+    <w:name w:val="Balloon Text Char"/>
+    <w:basedOn w:val="DefaultParagraphFont"/>
+    <w:link w:val="BalloonText"/>
+    <w:uiPriority w:val="99"/>
+    <w:semiHidden/>
+    <w:rsid w:val="009E2EF2"/>
+    <w:rPr>
+      <w:rFonts w:ascii="Segoe UI" w:hAnsi="Segoe UI" w:cs="Segoe UI"/>
+      <w:sz w:val="18"/>
+      <w:szCs w:val="18"/>
+    </w:rPr>
+  </w:style>
 </w:styles>
 </file>
 

</xml_diff>